<commit_message>
Added bookmarks for all criteria.
</commit_message>
<xml_diff>
--- a/config/alfresco-technical-validation-template.docx
+++ b/config/alfresco-technical-validation-template.docx
@@ -2597,9 +2597,7 @@
       <w:r>
         <w:t>&lt;Supporting evidence&gt;</w:t>
       </w:r>
-      <w:bookmarkStart w:id="35" w:name="_GoBack"/>
       <w:bookmarkEnd w:id="34"/>
-      <w:bookmarkEnd w:id="35"/>
     </w:p>
     <w:p>
       <w:pPr>
@@ -2774,6 +2772,7 @@
         </w:rPr>
         <w:tab/>
       </w:r>
+      <w:bookmarkStart w:id="35" w:name="DEV01_Meets"/>
       <w:proofErr w:type="spellStart"/>
       <w:r>
         <w:rPr>
@@ -2782,6 +2781,8 @@
         </w:rPr>
         <w:t>Meets</w:t>
       </w:r>
+      <w:bookmarkStart w:id="36" w:name="DEV01_DoesNotMeet"/>
+      <w:bookmarkEnd w:id="35"/>
       <w:r>
         <w:rPr>
           <w:b/>
@@ -2797,6 +2798,7 @@
         </w:rPr>
         <w:t xml:space="preserve"> not meet</w:t>
       </w:r>
+      <w:bookmarkEnd w:id="36"/>
     </w:p>
     <w:p>
       <w:pPr>
@@ -2814,6 +2816,7 @@
         </w:rPr>
         <w:tab/>
       </w:r>
+      <w:bookmarkStart w:id="37" w:name="DEV01_NoRemedy"/>
       <w:proofErr w:type="spellStart"/>
       <w:r>
         <w:rPr>
@@ -2822,6 +2825,8 @@
         </w:rPr>
         <w:t>None</w:t>
       </w:r>
+      <w:bookmarkStart w:id="38" w:name="DEV01_Remedy"/>
+      <w:bookmarkEnd w:id="37"/>
       <w:r>
         <w:rPr>
           <w:b/>
@@ -2837,6 +2842,7 @@
         </w:rPr>
         <w:t xml:space="preserve"> opportunistically</w:t>
       </w:r>
+      <w:bookmarkEnd w:id="38"/>
     </w:p>
     <w:p>
       <w:pPr>
@@ -2850,8 +2856,12 @@
       </w:r>
       <w:r>
         <w:tab/>
+      </w:r>
+      <w:bookmarkStart w:id="39" w:name="DEV01_Evidence"/>
+      <w:r>
         <w:t>&lt;Supporting evidence&gt;</w:t>
       </w:r>
+      <w:bookmarkEnd w:id="39"/>
     </w:p>
     <w:p>
       <w:pPr>
@@ -2940,6 +2950,7 @@
         </w:rPr>
         <w:tab/>
       </w:r>
+      <w:bookmarkStart w:id="40" w:name="DEV02_Meets"/>
       <w:proofErr w:type="spellStart"/>
       <w:r>
         <w:rPr>
@@ -2948,6 +2959,8 @@
         </w:rPr>
         <w:t>Meets</w:t>
       </w:r>
+      <w:bookmarkStart w:id="41" w:name="DEV02_DoesNotMeet"/>
+      <w:bookmarkEnd w:id="40"/>
       <w:r>
         <w:rPr>
           <w:b/>
@@ -2963,6 +2976,7 @@
         </w:rPr>
         <w:t xml:space="preserve"> not meet</w:t>
       </w:r>
+      <w:bookmarkEnd w:id="41"/>
     </w:p>
     <w:p>
       <w:pPr>
@@ -2980,6 +2994,7 @@
         </w:rPr>
         <w:tab/>
       </w:r>
+      <w:bookmarkStart w:id="42" w:name="DEV02_NoRemedy"/>
       <w:proofErr w:type="spellStart"/>
       <w:r>
         <w:rPr>
@@ -2988,6 +3003,8 @@
         </w:rPr>
         <w:t>None</w:t>
       </w:r>
+      <w:bookmarkStart w:id="43" w:name="DEV02_Remedy"/>
+      <w:bookmarkEnd w:id="42"/>
       <w:r>
         <w:rPr>
           <w:b/>
@@ -3003,6 +3020,7 @@
         </w:rPr>
         <w:t xml:space="preserve"> opportunistically</w:t>
       </w:r>
+      <w:bookmarkEnd w:id="43"/>
     </w:p>
     <w:p>
       <w:pPr>
@@ -3016,8 +3034,12 @@
       </w:r>
       <w:r>
         <w:tab/>
+      </w:r>
+      <w:bookmarkStart w:id="44" w:name="DEV02_Evidence"/>
+      <w:r>
         <w:t>&lt;Supporting evidence&gt;</w:t>
       </w:r>
+      <w:bookmarkEnd w:id="44"/>
     </w:p>
     <w:p>
       <w:pPr>
@@ -3156,6 +3178,7 @@
         </w:rPr>
         <w:tab/>
       </w:r>
+      <w:bookmarkStart w:id="45" w:name="COM01_Meets"/>
       <w:proofErr w:type="spellStart"/>
       <w:r>
         <w:rPr>
@@ -3164,6 +3187,8 @@
         </w:rPr>
         <w:t>Meets</w:t>
       </w:r>
+      <w:bookmarkStart w:id="46" w:name="COM01_DoesNotMeet"/>
+      <w:bookmarkEnd w:id="45"/>
       <w:r>
         <w:rPr>
           <w:b/>
@@ -3179,6 +3204,7 @@
         </w:rPr>
         <w:t xml:space="preserve"> not meet</w:t>
       </w:r>
+      <w:bookmarkEnd w:id="46"/>
     </w:p>
     <w:p>
       <w:pPr>
@@ -3196,6 +3222,7 @@
         </w:rPr>
         <w:tab/>
       </w:r>
+      <w:bookmarkStart w:id="47" w:name="COM01_NoRemedy"/>
       <w:proofErr w:type="spellStart"/>
       <w:r>
         <w:rPr>
@@ -3204,6 +3231,8 @@
         </w:rPr>
         <w:t>None</w:t>
       </w:r>
+      <w:bookmarkStart w:id="48" w:name="COM01_Remedy"/>
+      <w:bookmarkEnd w:id="47"/>
       <w:r>
         <w:rPr>
           <w:b/>
@@ -3219,6 +3248,7 @@
         </w:rPr>
         <w:t xml:space="preserve"> fix</w:t>
       </w:r>
+      <w:bookmarkEnd w:id="48"/>
     </w:p>
     <w:p>
       <w:pPr>
@@ -3232,8 +3262,12 @@
       </w:r>
       <w:r>
         <w:tab/>
+      </w:r>
+      <w:bookmarkStart w:id="49" w:name="COM01_Evidence"/>
+      <w:r>
         <w:t>&lt;Supporting evidence&gt;</w:t>
       </w:r>
+      <w:bookmarkEnd w:id="49"/>
     </w:p>
     <w:p>
       <w:pPr>
@@ -3336,6 +3370,7 @@
         </w:rPr>
         <w:tab/>
       </w:r>
+      <w:bookmarkStart w:id="50" w:name="COM02_Meets"/>
       <w:proofErr w:type="spellStart"/>
       <w:r>
         <w:rPr>
@@ -3344,6 +3379,8 @@
         </w:rPr>
         <w:t>Meets</w:t>
       </w:r>
+      <w:bookmarkStart w:id="51" w:name="COM02_DoesNotMeet"/>
+      <w:bookmarkEnd w:id="50"/>
       <w:r>
         <w:rPr>
           <w:b/>
@@ -3359,6 +3396,7 @@
         </w:rPr>
         <w:t xml:space="preserve"> not meet</w:t>
       </w:r>
+      <w:bookmarkEnd w:id="51"/>
     </w:p>
     <w:p>
       <w:pPr>
@@ -3376,6 +3414,7 @@
         </w:rPr>
         <w:tab/>
       </w:r>
+      <w:bookmarkStart w:id="52" w:name="COM02_NoRemedy"/>
       <w:proofErr w:type="spellStart"/>
       <w:r>
         <w:rPr>
@@ -3384,6 +3423,8 @@
         </w:rPr>
         <w:t>None</w:t>
       </w:r>
+      <w:bookmarkStart w:id="53" w:name="COM02_Remedy"/>
+      <w:bookmarkEnd w:id="52"/>
       <w:r>
         <w:rPr>
           <w:b/>
@@ -3399,6 +3440,7 @@
         </w:rPr>
         <w:t>, priority 2</w:t>
       </w:r>
+      <w:bookmarkEnd w:id="53"/>
     </w:p>
     <w:p>
       <w:pPr>
@@ -3412,8 +3454,12 @@
       </w:r>
       <w:r>
         <w:tab/>
+      </w:r>
+      <w:bookmarkStart w:id="54" w:name="COM02_Evidence"/>
+      <w:r>
         <w:t>&lt;Supporting evidence&gt;</w:t>
       </w:r>
+      <w:bookmarkEnd w:id="54"/>
     </w:p>
     <w:p>
       <w:pPr>
@@ -3536,6 +3582,7 @@
         </w:rPr>
         <w:tab/>
       </w:r>
+      <w:bookmarkStart w:id="55" w:name="COM03_Meets"/>
       <w:proofErr w:type="spellStart"/>
       <w:r>
         <w:rPr>
@@ -3544,6 +3591,8 @@
         </w:rPr>
         <w:t>Meets</w:t>
       </w:r>
+      <w:bookmarkStart w:id="56" w:name="COM03_DoesNotMeet"/>
+      <w:bookmarkEnd w:id="55"/>
       <w:r>
         <w:rPr>
           <w:b/>
@@ -3559,6 +3608,7 @@
         </w:rPr>
         <w:t xml:space="preserve"> not meet</w:t>
       </w:r>
+      <w:bookmarkEnd w:id="56"/>
     </w:p>
     <w:p>
       <w:pPr>
@@ -3576,6 +3626,7 @@
         </w:rPr>
         <w:tab/>
       </w:r>
+      <w:bookmarkStart w:id="57" w:name="COM03_NoRemedy"/>
       <w:proofErr w:type="spellStart"/>
       <w:r>
         <w:rPr>
@@ -3584,6 +3635,8 @@
         </w:rPr>
         <w:t>None</w:t>
       </w:r>
+      <w:bookmarkStart w:id="58" w:name="COM03_Remedy"/>
+      <w:bookmarkEnd w:id="57"/>
       <w:r>
         <w:rPr>
           <w:b/>
@@ -3599,6 +3652,7 @@
         </w:rPr>
         <w:t>, priority 3</w:t>
       </w:r>
+      <w:bookmarkEnd w:id="58"/>
     </w:p>
     <w:p>
       <w:pPr>
@@ -3612,8 +3666,12 @@
       </w:r>
       <w:r>
         <w:tab/>
+      </w:r>
+      <w:bookmarkStart w:id="59" w:name="COM03_Evidence"/>
+      <w:r>
         <w:t>&lt;Supporting evidence&gt;</w:t>
       </w:r>
+      <w:bookmarkEnd w:id="59"/>
     </w:p>
     <w:p>
       <w:pPr>
@@ -3747,6 +3805,7 @@
         </w:rPr>
         <w:tab/>
       </w:r>
+      <w:bookmarkStart w:id="60" w:name="COM04_Meets"/>
       <w:proofErr w:type="spellStart"/>
       <w:r>
         <w:rPr>
@@ -3755,6 +3814,8 @@
         </w:rPr>
         <w:t>Meets</w:t>
       </w:r>
+      <w:bookmarkStart w:id="61" w:name="COM04_DoesNotMeet"/>
+      <w:bookmarkEnd w:id="60"/>
       <w:r>
         <w:rPr>
           <w:b/>
@@ -3770,6 +3831,7 @@
         </w:rPr>
         <w:t xml:space="preserve"> not meet</w:t>
       </w:r>
+      <w:bookmarkEnd w:id="61"/>
     </w:p>
     <w:p>
       <w:pPr>
@@ -3787,6 +3849,7 @@
         </w:rPr>
         <w:tab/>
       </w:r>
+      <w:bookmarkStart w:id="62" w:name="COM04_NoRemedy"/>
       <w:proofErr w:type="spellStart"/>
       <w:r>
         <w:rPr>
@@ -3795,6 +3858,8 @@
         </w:rPr>
         <w:t>None</w:t>
       </w:r>
+      <w:bookmarkStart w:id="63" w:name="COM04_Remedy"/>
+      <w:bookmarkEnd w:id="62"/>
       <w:r>
         <w:rPr>
           <w:b/>
@@ -3810,6 +3875,7 @@
         </w:rPr>
         <w:t xml:space="preserve"> opportunistically</w:t>
       </w:r>
+      <w:bookmarkEnd w:id="63"/>
     </w:p>
     <w:p>
       <w:pPr>
@@ -3823,8 +3889,12 @@
       </w:r>
       <w:r>
         <w:tab/>
+      </w:r>
+      <w:bookmarkStart w:id="64" w:name="COM04_Evidence"/>
+      <w:r>
         <w:t>&lt;Supporting evidence&gt;</w:t>
       </w:r>
+      <w:bookmarkEnd w:id="64"/>
     </w:p>
     <w:p>
       <w:pPr>
@@ -3955,6 +4025,7 @@
         </w:rPr>
         <w:tab/>
       </w:r>
+      <w:bookmarkStart w:id="65" w:name="COM05_Meets"/>
       <w:proofErr w:type="spellStart"/>
       <w:r>
         <w:rPr>
@@ -3963,6 +4034,8 @@
         </w:rPr>
         <w:t>Meets</w:t>
       </w:r>
+      <w:bookmarkStart w:id="66" w:name="COM05_DoesNotMeet"/>
+      <w:bookmarkEnd w:id="65"/>
       <w:r>
         <w:rPr>
           <w:b/>
@@ -3978,6 +4051,7 @@
         </w:rPr>
         <w:t xml:space="preserve"> not meet</w:t>
       </w:r>
+      <w:bookmarkEnd w:id="66"/>
     </w:p>
     <w:p>
       <w:pPr>
@@ -3995,6 +4069,7 @@
         </w:rPr>
         <w:tab/>
       </w:r>
+      <w:bookmarkStart w:id="67" w:name="COM05_NoRemedy"/>
       <w:proofErr w:type="spellStart"/>
       <w:r>
         <w:rPr>
@@ -4003,6 +4078,8 @@
         </w:rPr>
         <w:t>None</w:t>
       </w:r>
+      <w:bookmarkStart w:id="68" w:name="COM05_Remedy"/>
+      <w:bookmarkEnd w:id="67"/>
       <w:r>
         <w:rPr>
           <w:b/>
@@ -4018,6 +4095,7 @@
         </w:rPr>
         <w:t xml:space="preserve"> opportunistically</w:t>
       </w:r>
+      <w:bookmarkEnd w:id="68"/>
     </w:p>
     <w:p>
       <w:pPr>
@@ -4031,8 +4109,12 @@
       </w:r>
       <w:r>
         <w:tab/>
+      </w:r>
+      <w:bookmarkStart w:id="69" w:name="COM05_Evidence"/>
+      <w:r>
         <w:t>&lt;Supporting evidence&gt;</w:t>
       </w:r>
+      <w:bookmarkEnd w:id="69"/>
     </w:p>
     <w:p>
       <w:pPr>
@@ -4166,6 +4248,7 @@
         </w:rPr>
         <w:tab/>
       </w:r>
+      <w:bookmarkStart w:id="70" w:name="COM06_Meets"/>
       <w:proofErr w:type="spellStart"/>
       <w:r>
         <w:rPr>
@@ -4174,6 +4257,8 @@
         </w:rPr>
         <w:t>Meets</w:t>
       </w:r>
+      <w:bookmarkStart w:id="71" w:name="COM06_DoesNotMeet"/>
+      <w:bookmarkEnd w:id="70"/>
       <w:r>
         <w:rPr>
           <w:b/>
@@ -4189,6 +4274,7 @@
         </w:rPr>
         <w:t xml:space="preserve"> not meet</w:t>
       </w:r>
+      <w:bookmarkEnd w:id="71"/>
     </w:p>
     <w:p>
       <w:pPr>
@@ -4206,6 +4292,7 @@
         </w:rPr>
         <w:tab/>
       </w:r>
+      <w:bookmarkStart w:id="72" w:name="COM06_NoRemedy"/>
       <w:proofErr w:type="spellStart"/>
       <w:r>
         <w:rPr>
@@ -4214,6 +4301,8 @@
         </w:rPr>
         <w:t>None</w:t>
       </w:r>
+      <w:bookmarkStart w:id="73" w:name="COM06_Remedy"/>
+      <w:bookmarkEnd w:id="72"/>
       <w:r>
         <w:rPr>
           <w:b/>
@@ -4229,6 +4318,7 @@
         </w:rPr>
         <w:t>, priority 3</w:t>
       </w:r>
+      <w:bookmarkEnd w:id="73"/>
     </w:p>
     <w:p>
       <w:pPr>
@@ -4242,8 +4332,12 @@
       </w:r>
       <w:r>
         <w:tab/>
+      </w:r>
+      <w:bookmarkStart w:id="74" w:name="COM06_Evidence"/>
+      <w:r>
         <w:t>&lt;Supporting evidence&gt;</w:t>
       </w:r>
+      <w:bookmarkEnd w:id="74"/>
     </w:p>
     <w:p>
       <w:pPr>
@@ -4375,6 +4469,7 @@
         </w:rPr>
         <w:tab/>
       </w:r>
+      <w:bookmarkStart w:id="75" w:name="COM07_Meets"/>
       <w:proofErr w:type="spellStart"/>
       <w:r>
         <w:rPr>
@@ -4383,6 +4478,8 @@
         </w:rPr>
         <w:t>Meets</w:t>
       </w:r>
+      <w:bookmarkStart w:id="76" w:name="COM07_DoesNotMeet"/>
+      <w:bookmarkEnd w:id="75"/>
       <w:r>
         <w:rPr>
           <w:b/>
@@ -4398,6 +4495,7 @@
         </w:rPr>
         <w:t xml:space="preserve"> not meet</w:t>
       </w:r>
+      <w:bookmarkEnd w:id="76"/>
     </w:p>
     <w:p>
       <w:pPr>
@@ -4415,6 +4513,7 @@
         </w:rPr>
         <w:tab/>
       </w:r>
+      <w:bookmarkStart w:id="77" w:name="COM07_NoRemedy"/>
       <w:proofErr w:type="spellStart"/>
       <w:r>
         <w:rPr>
@@ -4423,6 +4522,8 @@
         </w:rPr>
         <w:t>None</w:t>
       </w:r>
+      <w:bookmarkStart w:id="78" w:name="COM07_Remedy"/>
+      <w:bookmarkEnd w:id="77"/>
       <w:r>
         <w:rPr>
           <w:b/>
@@ -4438,6 +4539,7 @@
         </w:rPr>
         <w:t xml:space="preserve"> fix</w:t>
       </w:r>
+      <w:bookmarkEnd w:id="78"/>
     </w:p>
     <w:p>
       <w:pPr>
@@ -4451,8 +4553,12 @@
       </w:r>
       <w:r>
         <w:tab/>
+      </w:r>
+      <w:bookmarkStart w:id="79" w:name="COM07_Evidence"/>
+      <w:r>
         <w:t>&lt;Supporting evidence&gt;</w:t>
       </w:r>
+      <w:bookmarkEnd w:id="79"/>
     </w:p>
     <w:p>
       <w:pPr>
@@ -4603,6 +4709,7 @@
         </w:rPr>
         <w:tab/>
       </w:r>
+      <w:bookmarkStart w:id="80" w:name="COM08_Meets"/>
       <w:proofErr w:type="spellStart"/>
       <w:r>
         <w:rPr>
@@ -4611,6 +4718,8 @@
         </w:rPr>
         <w:t>Meets</w:t>
       </w:r>
+      <w:bookmarkStart w:id="81" w:name="COM08_DoesNotMeet"/>
+      <w:bookmarkEnd w:id="80"/>
       <w:r>
         <w:rPr>
           <w:b/>
@@ -4626,6 +4735,7 @@
         </w:rPr>
         <w:t xml:space="preserve"> not meet</w:t>
       </w:r>
+      <w:bookmarkEnd w:id="81"/>
     </w:p>
     <w:p>
       <w:pPr>
@@ -4643,6 +4753,7 @@
         </w:rPr>
         <w:tab/>
       </w:r>
+      <w:bookmarkStart w:id="82" w:name="COM08_NoRemedy"/>
       <w:proofErr w:type="spellStart"/>
       <w:r>
         <w:rPr>
@@ -4651,6 +4762,8 @@
         </w:rPr>
         <w:t>None</w:t>
       </w:r>
+      <w:bookmarkStart w:id="83" w:name="COM08_Remedy"/>
+      <w:bookmarkEnd w:id="82"/>
       <w:r>
         <w:rPr>
           <w:b/>
@@ -4666,6 +4779,7 @@
         </w:rPr>
         <w:t xml:space="preserve"> fix</w:t>
       </w:r>
+      <w:bookmarkEnd w:id="83"/>
     </w:p>
     <w:p>
       <w:pPr>
@@ -4689,8 +4803,12 @@
       </w:r>
       <w:r>
         <w:tab/>
+      </w:r>
+      <w:bookmarkStart w:id="84" w:name="COM08_Evidence"/>
+      <w:r>
         <w:t>&lt;Supporting evidence&gt;</w:t>
       </w:r>
+      <w:bookmarkEnd w:id="84"/>
     </w:p>
     <w:p>
       <w:pPr>
@@ -4923,6 +5041,7 @@
         </w:rPr>
         <w:tab/>
       </w:r>
+      <w:bookmarkStart w:id="85" w:name="COM09_Meets"/>
       <w:proofErr w:type="spellStart"/>
       <w:r>
         <w:rPr>
@@ -4931,6 +5050,8 @@
         </w:rPr>
         <w:t>Meets</w:t>
       </w:r>
+      <w:bookmarkStart w:id="86" w:name="COM09_DoesNotMeet"/>
+      <w:bookmarkEnd w:id="85"/>
       <w:r>
         <w:rPr>
           <w:b/>
@@ -4946,6 +5067,7 @@
         </w:rPr>
         <w:t xml:space="preserve"> not meet</w:t>
       </w:r>
+      <w:bookmarkEnd w:id="86"/>
     </w:p>
     <w:p>
       <w:pPr>
@@ -4963,6 +5085,7 @@
         </w:rPr>
         <w:tab/>
       </w:r>
+      <w:bookmarkStart w:id="87" w:name="COM09_NoRemedy"/>
       <w:proofErr w:type="spellStart"/>
       <w:r>
         <w:rPr>
@@ -4971,6 +5094,8 @@
         </w:rPr>
         <w:t>None</w:t>
       </w:r>
+      <w:bookmarkStart w:id="88" w:name="COM09_Remedy"/>
+      <w:bookmarkEnd w:id="87"/>
       <w:r>
         <w:rPr>
           <w:b/>
@@ -4986,6 +5111,7 @@
         </w:rPr>
         <w:t xml:space="preserve"> opportunistically</w:t>
       </w:r>
+      <w:bookmarkEnd w:id="88"/>
     </w:p>
     <w:p>
       <w:pPr>
@@ -4999,8 +5125,12 @@
       </w:r>
       <w:r>
         <w:tab/>
+      </w:r>
+      <w:bookmarkStart w:id="89" w:name="COM09_Evidence"/>
+      <w:r>
         <w:t>&lt;Supporting evidence&gt;</w:t>
       </w:r>
+      <w:bookmarkEnd w:id="89"/>
     </w:p>
     <w:p>
       <w:pPr>
@@ -5017,11 +5147,6 @@
         <w:t>&lt;Any other notes&gt;</w:t>
       </w:r>
     </w:p>
-    <w:p>
-      <w:pPr>
-        <w:ind w:left="1560" w:hanging="1560"/>
-      </w:pPr>
-    </w:p>
     <w:p/>
     <w:p>
       <w:pPr>
@@ -5182,6 +5307,7 @@
         </w:rPr>
         <w:tab/>
       </w:r>
+      <w:bookmarkStart w:id="90" w:name="PERF01_Meets"/>
       <w:proofErr w:type="spellStart"/>
       <w:r>
         <w:rPr>
@@ -5190,6 +5316,8 @@
         </w:rPr>
         <w:t>Meets</w:t>
       </w:r>
+      <w:bookmarkStart w:id="91" w:name="PERF01_DoesNotMeet"/>
+      <w:bookmarkEnd w:id="90"/>
       <w:r>
         <w:rPr>
           <w:b/>
@@ -5205,6 +5333,7 @@
         </w:rPr>
         <w:t xml:space="preserve"> not meet</w:t>
       </w:r>
+      <w:bookmarkEnd w:id="91"/>
     </w:p>
     <w:p>
       <w:pPr>
@@ -5222,6 +5351,7 @@
         </w:rPr>
         <w:tab/>
       </w:r>
+      <w:bookmarkStart w:id="92" w:name="PERF01_NoRemedy"/>
       <w:proofErr w:type="spellStart"/>
       <w:r>
         <w:rPr>
@@ -5230,6 +5360,8 @@
         </w:rPr>
         <w:t>None</w:t>
       </w:r>
+      <w:bookmarkStart w:id="93" w:name="PERF01_Remedy"/>
+      <w:bookmarkEnd w:id="92"/>
       <w:r>
         <w:rPr>
           <w:b/>
@@ -5245,6 +5377,7 @@
         </w:rPr>
         <w:t xml:space="preserve"> fix</w:t>
       </w:r>
+      <w:bookmarkEnd w:id="93"/>
     </w:p>
     <w:p>
       <w:pPr>
@@ -5258,8 +5391,12 @@
       </w:r>
       <w:r>
         <w:tab/>
+      </w:r>
+      <w:bookmarkStart w:id="94" w:name="PERF01_Evidence"/>
+      <w:r>
         <w:t>&lt;Supporting evidence&gt;</w:t>
       </w:r>
+      <w:bookmarkEnd w:id="94"/>
     </w:p>
     <w:p>
       <w:pPr>
@@ -5377,6 +5514,7 @@
         </w:rPr>
         <w:tab/>
       </w:r>
+      <w:bookmarkStart w:id="95" w:name="PERF02_Meets"/>
       <w:proofErr w:type="spellStart"/>
       <w:r>
         <w:rPr>
@@ -5385,6 +5523,8 @@
         </w:rPr>
         <w:t>Meets</w:t>
       </w:r>
+      <w:bookmarkStart w:id="96" w:name="PERF02_DoesNotMeet"/>
+      <w:bookmarkEnd w:id="95"/>
       <w:r>
         <w:rPr>
           <w:b/>
@@ -5400,6 +5540,7 @@
         </w:rPr>
         <w:t xml:space="preserve"> not meet</w:t>
       </w:r>
+      <w:bookmarkEnd w:id="96"/>
     </w:p>
     <w:p>
       <w:pPr>
@@ -5417,6 +5558,7 @@
         </w:rPr>
         <w:tab/>
       </w:r>
+      <w:bookmarkStart w:id="97" w:name="PERF02_NoRemedy"/>
       <w:proofErr w:type="spellStart"/>
       <w:r>
         <w:rPr>
@@ -5425,6 +5567,8 @@
         </w:rPr>
         <w:t>None</w:t>
       </w:r>
+      <w:bookmarkStart w:id="98" w:name="PERF02_Remedy"/>
+      <w:bookmarkEnd w:id="97"/>
       <w:r>
         <w:rPr>
           <w:b/>
@@ -5440,6 +5584,7 @@
         </w:rPr>
         <w:t>, priority 3</w:t>
       </w:r>
+      <w:bookmarkEnd w:id="98"/>
     </w:p>
     <w:p>
       <w:pPr>
@@ -5453,8 +5598,12 @@
       </w:r>
       <w:r>
         <w:tab/>
+      </w:r>
+      <w:bookmarkStart w:id="99" w:name="PERF02_Evidence"/>
+      <w:r>
         <w:t>&lt;Supporting evidence&gt;</w:t>
       </w:r>
+      <w:bookmarkEnd w:id="99"/>
     </w:p>
     <w:p>
       <w:pPr>
@@ -5567,6 +5716,7 @@
         </w:rPr>
         <w:tab/>
       </w:r>
+      <w:bookmarkStart w:id="100" w:name="PERF03_Meets"/>
       <w:proofErr w:type="spellStart"/>
       <w:r>
         <w:rPr>
@@ -5575,6 +5725,8 @@
         </w:rPr>
         <w:t>Meets</w:t>
       </w:r>
+      <w:bookmarkStart w:id="101" w:name="PERF03_DoesNotMeet"/>
+      <w:bookmarkEnd w:id="100"/>
       <w:r>
         <w:rPr>
           <w:b/>
@@ -5590,6 +5742,7 @@
         </w:rPr>
         <w:t xml:space="preserve"> not meet</w:t>
       </w:r>
+      <w:bookmarkEnd w:id="101"/>
     </w:p>
     <w:p>
       <w:pPr>
@@ -5607,6 +5760,7 @@
         </w:rPr>
         <w:tab/>
       </w:r>
+      <w:bookmarkStart w:id="102" w:name="PERF03_NoRemedy"/>
       <w:proofErr w:type="spellStart"/>
       <w:r>
         <w:rPr>
@@ -5615,6 +5769,8 @@
         </w:rPr>
         <w:t>None</w:t>
       </w:r>
+      <w:bookmarkStart w:id="103" w:name="PERF03_Remedy"/>
+      <w:bookmarkEnd w:id="102"/>
       <w:r>
         <w:rPr>
           <w:b/>
@@ -5630,6 +5786,7 @@
         </w:rPr>
         <w:t>, priority 2</w:t>
       </w:r>
+      <w:bookmarkEnd w:id="103"/>
     </w:p>
     <w:p>
       <w:pPr>
@@ -5643,8 +5800,12 @@
       </w:r>
       <w:r>
         <w:tab/>
+      </w:r>
+      <w:bookmarkStart w:id="104" w:name="PERF03_Evidence"/>
+      <w:r>
         <w:t>&lt;Supporting evidence&gt;</w:t>
       </w:r>
+      <w:bookmarkEnd w:id="104"/>
     </w:p>
     <w:p>
       <w:pPr>
@@ -5790,6 +5951,7 @@
         </w:rPr>
         <w:tab/>
       </w:r>
+      <w:bookmarkStart w:id="105" w:name="SEC01_Meets"/>
       <w:proofErr w:type="spellStart"/>
       <w:r>
         <w:rPr>
@@ -5798,6 +5960,8 @@
         </w:rPr>
         <w:t>Meets</w:t>
       </w:r>
+      <w:bookmarkStart w:id="106" w:name="SEC01_DoesNotMeet"/>
+      <w:bookmarkEnd w:id="105"/>
       <w:r>
         <w:rPr>
           <w:b/>
@@ -5813,6 +5977,7 @@
         </w:rPr>
         <w:t xml:space="preserve"> not meet</w:t>
       </w:r>
+      <w:bookmarkEnd w:id="106"/>
     </w:p>
     <w:p>
       <w:pPr>
@@ -5830,6 +5995,7 @@
         </w:rPr>
         <w:tab/>
       </w:r>
+      <w:bookmarkStart w:id="107" w:name="SEC01_NoRemedy"/>
       <w:proofErr w:type="spellStart"/>
       <w:r>
         <w:rPr>
@@ -5838,6 +6004,8 @@
         </w:rPr>
         <w:t>None</w:t>
       </w:r>
+      <w:bookmarkStart w:id="108" w:name="SEC01_Remedy"/>
+      <w:bookmarkEnd w:id="107"/>
       <w:r>
         <w:rPr>
           <w:b/>
@@ -5853,6 +6021,7 @@
         </w:rPr>
         <w:t>, priority 2</w:t>
       </w:r>
+      <w:bookmarkEnd w:id="108"/>
     </w:p>
     <w:p>
       <w:pPr>
@@ -5866,8 +6035,12 @@
       </w:r>
       <w:r>
         <w:tab/>
+      </w:r>
+      <w:bookmarkStart w:id="109" w:name="SEC01_Evidence"/>
+      <w:r>
         <w:t>&lt;Supporting evidence&gt;</w:t>
       </w:r>
+      <w:bookmarkEnd w:id="109"/>
     </w:p>
     <w:p>
       <w:pPr>
@@ -5986,6 +6159,7 @@
         </w:rPr>
         <w:tab/>
       </w:r>
+      <w:bookmarkStart w:id="110" w:name="SEC02_Meets"/>
       <w:proofErr w:type="spellStart"/>
       <w:r>
         <w:rPr>
@@ -5994,6 +6168,8 @@
         </w:rPr>
         <w:t>Meets</w:t>
       </w:r>
+      <w:bookmarkStart w:id="111" w:name="SEC02_DoesNotMeet"/>
+      <w:bookmarkEnd w:id="110"/>
       <w:r>
         <w:rPr>
           <w:b/>
@@ -6009,6 +6185,7 @@
         </w:rPr>
         <w:t xml:space="preserve"> not meet</w:t>
       </w:r>
+      <w:bookmarkEnd w:id="111"/>
     </w:p>
     <w:p>
       <w:pPr>
@@ -6026,6 +6203,7 @@
         </w:rPr>
         <w:tab/>
       </w:r>
+      <w:bookmarkStart w:id="112" w:name="SEC02_NoRemedy"/>
       <w:proofErr w:type="spellStart"/>
       <w:r>
         <w:rPr>
@@ -6034,6 +6212,8 @@
         </w:rPr>
         <w:t>None</w:t>
       </w:r>
+      <w:bookmarkStart w:id="113" w:name="SEC02_Remedy"/>
+      <w:bookmarkEnd w:id="112"/>
       <w:r>
         <w:rPr>
           <w:b/>
@@ -6049,6 +6229,7 @@
         </w:rPr>
         <w:t>, priority 2</w:t>
       </w:r>
+      <w:bookmarkEnd w:id="113"/>
     </w:p>
     <w:p>
       <w:pPr>
@@ -6062,8 +6243,12 @@
       </w:r>
       <w:r>
         <w:tab/>
+      </w:r>
+      <w:bookmarkStart w:id="114" w:name="SEC02_Evidence"/>
+      <w:r>
         <w:t>&lt;Supporting evidence&gt;</w:t>
       </w:r>
+      <w:bookmarkEnd w:id="114"/>
     </w:p>
     <w:p>
       <w:pPr>
@@ -6162,6 +6347,7 @@
         </w:rPr>
         <w:tab/>
       </w:r>
+      <w:bookmarkStart w:id="115" w:name="SEC03_Meets"/>
       <w:proofErr w:type="spellStart"/>
       <w:r>
         <w:rPr>
@@ -6170,6 +6356,8 @@
         </w:rPr>
         <w:t>Meets</w:t>
       </w:r>
+      <w:bookmarkStart w:id="116" w:name="SEC03_DoesNotMeet"/>
+      <w:bookmarkEnd w:id="115"/>
       <w:r>
         <w:rPr>
           <w:b/>
@@ -6185,6 +6373,7 @@
         </w:rPr>
         <w:t xml:space="preserve"> not meet</w:t>
       </w:r>
+      <w:bookmarkEnd w:id="116"/>
     </w:p>
     <w:p>
       <w:pPr>
@@ -6202,6 +6391,7 @@
         </w:rPr>
         <w:tab/>
       </w:r>
+      <w:bookmarkStart w:id="117" w:name="SEC03_NoRemedy"/>
       <w:proofErr w:type="spellStart"/>
       <w:r>
         <w:rPr>
@@ -6210,6 +6400,8 @@
         </w:rPr>
         <w:t>None</w:t>
       </w:r>
+      <w:bookmarkStart w:id="118" w:name="SEC03_Remedy"/>
+      <w:bookmarkEnd w:id="117"/>
       <w:r>
         <w:rPr>
           <w:b/>
@@ -6225,6 +6417,7 @@
         </w:rPr>
         <w:t>, priority 2</w:t>
       </w:r>
+      <w:bookmarkEnd w:id="118"/>
     </w:p>
     <w:p>
       <w:pPr>
@@ -6238,8 +6431,12 @@
       </w:r>
       <w:r>
         <w:tab/>
+      </w:r>
+      <w:bookmarkStart w:id="119" w:name="SEC03_Evidence"/>
+      <w:r>
         <w:t>&lt;Supporting evidence&gt;</w:t>
       </w:r>
+      <w:bookmarkEnd w:id="119"/>
     </w:p>
     <w:p>
       <w:pPr>
@@ -6416,6 +6613,7 @@
         </w:rPr>
         <w:tab/>
       </w:r>
+      <w:bookmarkStart w:id="120" w:name="SEC04_Meets"/>
       <w:proofErr w:type="spellStart"/>
       <w:r>
         <w:rPr>
@@ -6424,6 +6622,8 @@
         </w:rPr>
         <w:t>Meets</w:t>
       </w:r>
+      <w:bookmarkStart w:id="121" w:name="SEC04_DoesNotMeet"/>
+      <w:bookmarkEnd w:id="120"/>
       <w:r>
         <w:rPr>
           <w:b/>
@@ -6439,6 +6639,7 @@
         </w:rPr>
         <w:t xml:space="preserve"> not meet</w:t>
       </w:r>
+      <w:bookmarkEnd w:id="121"/>
     </w:p>
     <w:p>
       <w:pPr>
@@ -6456,6 +6657,7 @@
         </w:rPr>
         <w:tab/>
       </w:r>
+      <w:bookmarkStart w:id="122" w:name="SEC04_NoRemedy"/>
       <w:proofErr w:type="spellStart"/>
       <w:r>
         <w:rPr>
@@ -6464,6 +6666,8 @@
         </w:rPr>
         <w:t>None</w:t>
       </w:r>
+      <w:bookmarkStart w:id="123" w:name="SEC04_Remedy"/>
+      <w:bookmarkEnd w:id="122"/>
       <w:r>
         <w:rPr>
           <w:b/>
@@ -6479,6 +6683,7 @@
         </w:rPr>
         <w:t>, priority 2</w:t>
       </w:r>
+      <w:bookmarkEnd w:id="123"/>
     </w:p>
     <w:p>
       <w:pPr>
@@ -6492,8 +6697,12 @@
       </w:r>
       <w:r>
         <w:tab/>
+      </w:r>
+      <w:bookmarkStart w:id="124" w:name="SEC04_Evidence"/>
+      <w:r>
         <w:t>&lt;Supporting evidence&gt;</w:t>
       </w:r>
+      <w:bookmarkEnd w:id="124"/>
     </w:p>
     <w:p>
       <w:pPr>
@@ -6670,6 +6879,7 @@
         </w:rPr>
         <w:tab/>
       </w:r>
+      <w:bookmarkStart w:id="125" w:name="SEC05_Meets"/>
       <w:proofErr w:type="spellStart"/>
       <w:r>
         <w:rPr>
@@ -6678,6 +6888,8 @@
         </w:rPr>
         <w:t>Meets</w:t>
       </w:r>
+      <w:bookmarkStart w:id="126" w:name="SEC05_DoesNotMeet"/>
+      <w:bookmarkEnd w:id="125"/>
       <w:r>
         <w:rPr>
           <w:b/>
@@ -6693,6 +6905,7 @@
         </w:rPr>
         <w:t xml:space="preserve"> not meet</w:t>
       </w:r>
+      <w:bookmarkEnd w:id="126"/>
     </w:p>
     <w:p>
       <w:pPr>
@@ -6710,6 +6923,7 @@
         </w:rPr>
         <w:tab/>
       </w:r>
+      <w:bookmarkStart w:id="127" w:name="SEC05_NoRemedy"/>
       <w:proofErr w:type="spellStart"/>
       <w:r>
         <w:rPr>
@@ -6718,6 +6932,8 @@
         </w:rPr>
         <w:t>None</w:t>
       </w:r>
+      <w:bookmarkStart w:id="128" w:name="SEC05_Remedy"/>
+      <w:bookmarkEnd w:id="127"/>
       <w:r>
         <w:rPr>
           <w:b/>
@@ -6733,6 +6949,7 @@
         </w:rPr>
         <w:t>, priority 2</w:t>
       </w:r>
+      <w:bookmarkEnd w:id="128"/>
     </w:p>
     <w:p>
       <w:pPr>
@@ -6914,6 +7131,7 @@
         </w:rPr>
         <w:tab/>
       </w:r>
+      <w:bookmarkStart w:id="129" w:name="STB01_Meets"/>
       <w:proofErr w:type="spellStart"/>
       <w:r>
         <w:rPr>
@@ -6922,6 +7140,8 @@
         </w:rPr>
         <w:t>Meets</w:t>
       </w:r>
+      <w:bookmarkStart w:id="130" w:name="STB01_DoesNotMeet"/>
+      <w:bookmarkEnd w:id="129"/>
       <w:r>
         <w:rPr>
           <w:b/>
@@ -6937,6 +7157,7 @@
         </w:rPr>
         <w:t xml:space="preserve"> not meet</w:t>
       </w:r>
+      <w:bookmarkEnd w:id="130"/>
     </w:p>
     <w:p>
       <w:pPr>
@@ -6954,6 +7175,7 @@
         </w:rPr>
         <w:tab/>
       </w:r>
+      <w:bookmarkStart w:id="131" w:name="STB01_NoRemedy"/>
       <w:proofErr w:type="spellStart"/>
       <w:r>
         <w:rPr>
@@ -6962,6 +7184,8 @@
         </w:rPr>
         <w:t>None</w:t>
       </w:r>
+      <w:bookmarkStart w:id="132" w:name="STB01_Remedy"/>
+      <w:bookmarkEnd w:id="131"/>
       <w:r>
         <w:rPr>
           <w:b/>
@@ -6977,6 +7201,7 @@
         </w:rPr>
         <w:t xml:space="preserve"> fix</w:t>
       </w:r>
+      <w:bookmarkEnd w:id="132"/>
     </w:p>
     <w:p>
       <w:pPr>
@@ -6990,8 +7215,12 @@
       </w:r>
       <w:r>
         <w:tab/>
+      </w:r>
+      <w:bookmarkStart w:id="133" w:name="STB01_Evidence"/>
+      <w:r>
         <w:t>&lt;Supporting evidence&gt;</w:t>
       </w:r>
+      <w:bookmarkEnd w:id="133"/>
     </w:p>
     <w:p>
       <w:pPr>
@@ -7112,6 +7341,7 @@
         </w:rPr>
         <w:tab/>
       </w:r>
+      <w:bookmarkStart w:id="134" w:name="STB02_Meets"/>
       <w:proofErr w:type="spellStart"/>
       <w:r>
         <w:rPr>
@@ -7120,6 +7350,8 @@
         </w:rPr>
         <w:t>Meets</w:t>
       </w:r>
+      <w:bookmarkStart w:id="135" w:name="STB02_DoesNotMeet"/>
+      <w:bookmarkEnd w:id="134"/>
       <w:r>
         <w:rPr>
           <w:b/>
@@ -7135,6 +7367,7 @@
         </w:rPr>
         <w:t xml:space="preserve"> not meet</w:t>
       </w:r>
+      <w:bookmarkEnd w:id="135"/>
     </w:p>
     <w:p>
       <w:pPr>
@@ -7152,6 +7385,7 @@
         </w:rPr>
         <w:tab/>
       </w:r>
+      <w:bookmarkStart w:id="136" w:name="STB02_NoRemedy"/>
       <w:proofErr w:type="spellStart"/>
       <w:r>
         <w:rPr>
@@ -7160,6 +7394,8 @@
         </w:rPr>
         <w:t>None</w:t>
       </w:r>
+      <w:bookmarkStart w:id="137" w:name="STB02_Remedy"/>
+      <w:bookmarkEnd w:id="136"/>
       <w:r>
         <w:rPr>
           <w:b/>
@@ -7175,6 +7411,7 @@
         </w:rPr>
         <w:t xml:space="preserve"> fix</w:t>
       </w:r>
+      <w:bookmarkEnd w:id="137"/>
     </w:p>
     <w:p>
       <w:pPr>
@@ -7188,8 +7425,12 @@
       </w:r>
       <w:r>
         <w:tab/>
+      </w:r>
+      <w:bookmarkStart w:id="138" w:name="STB02_Evidence"/>
+      <w:r>
         <w:t>&lt;Supporting evidence&gt;</w:t>
       </w:r>
+      <w:bookmarkEnd w:id="138"/>
     </w:p>
     <w:p>
       <w:pPr>
@@ -7285,6 +7526,7 @@
         </w:rPr>
         <w:tab/>
       </w:r>
+      <w:bookmarkStart w:id="139" w:name="STB03_Meets"/>
       <w:proofErr w:type="spellStart"/>
       <w:r>
         <w:rPr>
@@ -7293,6 +7535,8 @@
         </w:rPr>
         <w:t>Meets</w:t>
       </w:r>
+      <w:bookmarkStart w:id="140" w:name="STB03_DoesNotMeet"/>
+      <w:bookmarkEnd w:id="139"/>
       <w:r>
         <w:rPr>
           <w:b/>
@@ -7308,6 +7552,7 @@
         </w:rPr>
         <w:t xml:space="preserve"> not meet</w:t>
       </w:r>
+      <w:bookmarkEnd w:id="140"/>
     </w:p>
     <w:p>
       <w:pPr>
@@ -7325,6 +7570,7 @@
         </w:rPr>
         <w:tab/>
       </w:r>
+      <w:bookmarkStart w:id="141" w:name="STB03_NoRemedy"/>
       <w:proofErr w:type="spellStart"/>
       <w:r>
         <w:rPr>
@@ -7333,6 +7579,8 @@
         </w:rPr>
         <w:t>None</w:t>
       </w:r>
+      <w:bookmarkStart w:id="142" w:name="STB03_Remedy"/>
+      <w:bookmarkEnd w:id="141"/>
       <w:r>
         <w:rPr>
           <w:b/>
@@ -7348,6 +7596,7 @@
         </w:rPr>
         <w:t xml:space="preserve"> fix</w:t>
       </w:r>
+      <w:bookmarkEnd w:id="142"/>
     </w:p>
     <w:p>
       <w:pPr>
@@ -7361,8 +7610,12 @@
       </w:r>
       <w:r>
         <w:tab/>
+      </w:r>
+      <w:bookmarkStart w:id="143" w:name="STB03_Evidence"/>
+      <w:r>
         <w:t>&lt;Supporting evidence&gt;</w:t>
       </w:r>
+      <w:bookmarkEnd w:id="143"/>
     </w:p>
     <w:p>
       <w:pPr>
@@ -7470,6 +7723,7 @@
         </w:rPr>
         <w:tab/>
       </w:r>
+      <w:bookmarkStart w:id="144" w:name="STB04_Meets"/>
       <w:proofErr w:type="spellStart"/>
       <w:r>
         <w:rPr>
@@ -7478,6 +7732,8 @@
         </w:rPr>
         <w:t>Meets</w:t>
       </w:r>
+      <w:bookmarkStart w:id="145" w:name="STB04_DoesNotMeet"/>
+      <w:bookmarkEnd w:id="144"/>
       <w:r>
         <w:rPr>
           <w:b/>
@@ -7493,6 +7749,7 @@
         </w:rPr>
         <w:t xml:space="preserve"> not meet</w:t>
       </w:r>
+      <w:bookmarkEnd w:id="145"/>
     </w:p>
     <w:p>
       <w:pPr>
@@ -7510,6 +7767,7 @@
         </w:rPr>
         <w:tab/>
       </w:r>
+      <w:bookmarkStart w:id="146" w:name="STB04_NoRemedy"/>
       <w:proofErr w:type="spellStart"/>
       <w:r>
         <w:rPr>
@@ -7518,6 +7776,8 @@
         </w:rPr>
         <w:t>None</w:t>
       </w:r>
+      <w:bookmarkStart w:id="147" w:name="STB04_Remedy"/>
+      <w:bookmarkEnd w:id="146"/>
       <w:r>
         <w:rPr>
           <w:b/>
@@ -7533,6 +7793,7 @@
         </w:rPr>
         <w:t xml:space="preserve"> fix</w:t>
       </w:r>
+      <w:bookmarkEnd w:id="147"/>
     </w:p>
     <w:p>
       <w:pPr>
@@ -7546,8 +7807,12 @@
       </w:r>
       <w:r>
         <w:tab/>
+      </w:r>
+      <w:bookmarkStart w:id="148" w:name="STB04_Evidence"/>
+      <w:r>
         <w:t>&lt;Supporting evidence&gt;</w:t>
       </w:r>
+      <w:bookmarkEnd w:id="148"/>
     </w:p>
     <w:p>
       <w:pPr>
@@ -7651,6 +7916,7 @@
         </w:rPr>
         <w:tab/>
       </w:r>
+      <w:bookmarkStart w:id="149" w:name="STB05_Meets"/>
       <w:proofErr w:type="spellStart"/>
       <w:r>
         <w:rPr>
@@ -7659,6 +7925,8 @@
         </w:rPr>
         <w:t>Meets</w:t>
       </w:r>
+      <w:bookmarkStart w:id="150" w:name="STB05_DoesNotMeet"/>
+      <w:bookmarkEnd w:id="149"/>
       <w:r>
         <w:rPr>
           <w:b/>
@@ -7674,6 +7942,7 @@
         </w:rPr>
         <w:t xml:space="preserve"> not meet</w:t>
       </w:r>
+      <w:bookmarkEnd w:id="150"/>
     </w:p>
     <w:p>
       <w:pPr>
@@ -7691,6 +7960,7 @@
         </w:rPr>
         <w:tab/>
       </w:r>
+      <w:bookmarkStart w:id="151" w:name="STB05_NoRemedy"/>
       <w:proofErr w:type="spellStart"/>
       <w:r>
         <w:rPr>
@@ -7699,6 +7969,8 @@
         </w:rPr>
         <w:t>None</w:t>
       </w:r>
+      <w:bookmarkStart w:id="152" w:name="STB05_Remedy"/>
+      <w:bookmarkEnd w:id="151"/>
       <w:r>
         <w:rPr>
           <w:b/>
@@ -7714,6 +7986,7 @@
         </w:rPr>
         <w:t xml:space="preserve"> fix</w:t>
       </w:r>
+      <w:bookmarkEnd w:id="152"/>
     </w:p>
     <w:p>
       <w:pPr>
@@ -7727,8 +8000,12 @@
       </w:r>
       <w:r>
         <w:tab/>
+      </w:r>
+      <w:bookmarkStart w:id="153" w:name="STB05_Evidence"/>
+      <w:r>
         <w:t>&lt;Supporting evidence&gt;</w:t>
       </w:r>
+      <w:bookmarkEnd w:id="153"/>
     </w:p>
     <w:p>
       <w:pPr>
@@ -7879,6 +8156,7 @@
         </w:rPr>
         <w:tab/>
       </w:r>
+      <w:bookmarkStart w:id="154" w:name="STB06_Meets"/>
       <w:proofErr w:type="spellStart"/>
       <w:r>
         <w:rPr>
@@ -7887,6 +8165,8 @@
         </w:rPr>
         <w:t>Meets</w:t>
       </w:r>
+      <w:bookmarkStart w:id="155" w:name="STB06_DoesNotMeet"/>
+      <w:bookmarkEnd w:id="154"/>
       <w:r>
         <w:rPr>
           <w:b/>
@@ -7902,6 +8182,7 @@
         </w:rPr>
         <w:t xml:space="preserve"> not meet</w:t>
       </w:r>
+      <w:bookmarkEnd w:id="155"/>
     </w:p>
     <w:p>
       <w:pPr>
@@ -7919,6 +8200,7 @@
         </w:rPr>
         <w:tab/>
       </w:r>
+      <w:bookmarkStart w:id="156" w:name="STB06_NoRemedy"/>
       <w:proofErr w:type="spellStart"/>
       <w:r>
         <w:rPr>
@@ -7927,6 +8209,8 @@
         </w:rPr>
         <w:t>None</w:t>
       </w:r>
+      <w:bookmarkStart w:id="157" w:name="STB06_Remedy"/>
+      <w:bookmarkEnd w:id="156"/>
       <w:r>
         <w:rPr>
           <w:b/>
@@ -7942,6 +8226,7 @@
         </w:rPr>
         <w:t xml:space="preserve"> fix</w:t>
       </w:r>
+      <w:bookmarkEnd w:id="157"/>
     </w:p>
     <w:p>
       <w:pPr>
@@ -7955,8 +8240,12 @@
       </w:r>
       <w:r>
         <w:tab/>
+      </w:r>
+      <w:bookmarkStart w:id="158" w:name="STB06_Evidence"/>
+      <w:r>
         <w:t>&lt;Supporting evidence&gt;</w:t>
       </w:r>
+      <w:bookmarkEnd w:id="158"/>
     </w:p>
     <w:p>
       <w:pPr>
@@ -8058,6 +8347,7 @@
         </w:rPr>
         <w:tab/>
       </w:r>
+      <w:bookmarkStart w:id="159" w:name="STB07_Meets"/>
       <w:proofErr w:type="spellStart"/>
       <w:r>
         <w:rPr>
@@ -8066,6 +8356,8 @@
         </w:rPr>
         <w:t>Meets</w:t>
       </w:r>
+      <w:bookmarkStart w:id="160" w:name="STB07_DoesNotMeet"/>
+      <w:bookmarkEnd w:id="159"/>
       <w:r>
         <w:rPr>
           <w:b/>
@@ -8081,6 +8373,7 @@
         </w:rPr>
         <w:t xml:space="preserve"> not meet</w:t>
       </w:r>
+      <w:bookmarkEnd w:id="160"/>
     </w:p>
     <w:p>
       <w:pPr>
@@ -8098,6 +8391,7 @@
         </w:rPr>
         <w:tab/>
       </w:r>
+      <w:bookmarkStart w:id="161" w:name="STB07_NoRemedy"/>
       <w:proofErr w:type="spellStart"/>
       <w:r>
         <w:rPr>
@@ -8106,6 +8400,8 @@
         </w:rPr>
         <w:t>None</w:t>
       </w:r>
+      <w:bookmarkStart w:id="162" w:name="STB07_Remedy"/>
+      <w:bookmarkEnd w:id="161"/>
       <w:r>
         <w:rPr>
           <w:b/>
@@ -8121,6 +8417,7 @@
         </w:rPr>
         <w:t xml:space="preserve"> fix</w:t>
       </w:r>
+      <w:bookmarkEnd w:id="162"/>
     </w:p>
     <w:p>
       <w:pPr>
@@ -8134,8 +8431,12 @@
       </w:r>
       <w:r>
         <w:tab/>
+      </w:r>
+      <w:bookmarkStart w:id="163" w:name="STB07_Evidence"/>
+      <w:r>
         <w:t>&lt;Supporting evidence&gt;</w:t>
       </w:r>
+      <w:bookmarkEnd w:id="163"/>
     </w:p>
     <w:p>
       <w:pPr>
@@ -8268,6 +8569,7 @@
         </w:rPr>
         <w:tab/>
       </w:r>
+      <w:bookmarkStart w:id="164" w:name="STB08_Meets"/>
       <w:proofErr w:type="spellStart"/>
       <w:r>
         <w:rPr>
@@ -8276,6 +8578,8 @@
         </w:rPr>
         <w:t>Meets</w:t>
       </w:r>
+      <w:bookmarkStart w:id="165" w:name="STB08_DoesNotMeet"/>
+      <w:bookmarkEnd w:id="164"/>
       <w:r>
         <w:rPr>
           <w:b/>
@@ -8291,6 +8595,7 @@
         </w:rPr>
         <w:t xml:space="preserve"> not meet</w:t>
       </w:r>
+      <w:bookmarkEnd w:id="165"/>
     </w:p>
     <w:p>
       <w:pPr>
@@ -8308,6 +8613,7 @@
         </w:rPr>
         <w:tab/>
       </w:r>
+      <w:bookmarkStart w:id="166" w:name="STB08_NoRemedy"/>
       <w:proofErr w:type="spellStart"/>
       <w:r>
         <w:rPr>
@@ -8316,6 +8622,8 @@
         </w:rPr>
         <w:t>None</w:t>
       </w:r>
+      <w:bookmarkStart w:id="167" w:name="STB08_Remedy"/>
+      <w:bookmarkEnd w:id="166"/>
       <w:r>
         <w:rPr>
           <w:b/>
@@ -8331,6 +8639,7 @@
         </w:rPr>
         <w:t xml:space="preserve"> fix</w:t>
       </w:r>
+      <w:bookmarkEnd w:id="167"/>
     </w:p>
     <w:p>
       <w:pPr>
@@ -8344,8 +8653,12 @@
       </w:r>
       <w:r>
         <w:tab/>
+      </w:r>
+      <w:bookmarkStart w:id="168" w:name="STB08_Evidence"/>
+      <w:r>
         <w:t>&lt;Supporting evidence&gt;</w:t>
       </w:r>
+      <w:bookmarkEnd w:id="168"/>
     </w:p>
     <w:p>
       <w:pPr>
@@ -8450,6 +8763,7 @@
         </w:rPr>
         <w:tab/>
       </w:r>
+      <w:bookmarkStart w:id="169" w:name="STB09_Meets"/>
       <w:proofErr w:type="spellStart"/>
       <w:r>
         <w:rPr>
@@ -8458,6 +8772,8 @@
         </w:rPr>
         <w:t>Meets</w:t>
       </w:r>
+      <w:bookmarkStart w:id="170" w:name="STB09_DoesNotMeet"/>
+      <w:bookmarkEnd w:id="169"/>
       <w:r>
         <w:rPr>
           <w:b/>
@@ -8473,6 +8789,7 @@
         </w:rPr>
         <w:t xml:space="preserve"> not meet</w:t>
       </w:r>
+      <w:bookmarkEnd w:id="170"/>
     </w:p>
     <w:p>
       <w:pPr>
@@ -8490,6 +8807,7 @@
         </w:rPr>
         <w:tab/>
       </w:r>
+      <w:bookmarkStart w:id="171" w:name="STB09_NoRemedy"/>
       <w:proofErr w:type="spellStart"/>
       <w:r>
         <w:rPr>
@@ -8498,6 +8816,8 @@
         </w:rPr>
         <w:t>None</w:t>
       </w:r>
+      <w:bookmarkStart w:id="172" w:name="STB09_Remedy"/>
+      <w:bookmarkEnd w:id="171"/>
       <w:r>
         <w:rPr>
           <w:b/>
@@ -8513,6 +8833,7 @@
         </w:rPr>
         <w:t>, priority 2</w:t>
       </w:r>
+      <w:bookmarkEnd w:id="172"/>
     </w:p>
     <w:p>
       <w:pPr>
@@ -8526,8 +8847,12 @@
       </w:r>
       <w:r>
         <w:tab/>
+      </w:r>
+      <w:bookmarkStart w:id="173" w:name="STB09_Evidence"/>
+      <w:r>
         <w:t>&lt;Supporting evidence&gt;</w:t>
       </w:r>
+      <w:bookmarkEnd w:id="173"/>
     </w:p>
     <w:p>
       <w:pPr>
@@ -8638,6 +8963,7 @@
         </w:rPr>
         <w:tab/>
       </w:r>
+      <w:bookmarkStart w:id="174" w:name="STB10_Meets"/>
       <w:proofErr w:type="spellStart"/>
       <w:r>
         <w:rPr>
@@ -8646,6 +8972,8 @@
         </w:rPr>
         <w:t>Meets</w:t>
       </w:r>
+      <w:bookmarkStart w:id="175" w:name="STB10_DoesNotMeet"/>
+      <w:bookmarkEnd w:id="174"/>
       <w:r>
         <w:rPr>
           <w:b/>
@@ -8661,6 +8989,7 @@
         </w:rPr>
         <w:t xml:space="preserve"> not meet</w:t>
       </w:r>
+      <w:bookmarkEnd w:id="175"/>
     </w:p>
     <w:p>
       <w:pPr>
@@ -8678,6 +9007,7 @@
         </w:rPr>
         <w:tab/>
       </w:r>
+      <w:bookmarkStart w:id="176" w:name="STB10_NoRemedy"/>
       <w:proofErr w:type="spellStart"/>
       <w:r>
         <w:rPr>
@@ -8686,6 +9016,8 @@
         </w:rPr>
         <w:t>None</w:t>
       </w:r>
+      <w:bookmarkStart w:id="177" w:name="STB10_Remedy"/>
+      <w:bookmarkEnd w:id="176"/>
       <w:r>
         <w:rPr>
           <w:b/>
@@ -8701,6 +9033,7 @@
         </w:rPr>
         <w:t>, priority 2</w:t>
       </w:r>
+      <w:bookmarkEnd w:id="177"/>
     </w:p>
     <w:p>
       <w:pPr>
@@ -8714,8 +9047,12 @@
       </w:r>
       <w:r>
         <w:tab/>
+      </w:r>
+      <w:bookmarkStart w:id="178" w:name="STB10_Evidence"/>
+      <w:r>
         <w:t>&lt;Supporting evidence&gt;</w:t>
       </w:r>
+      <w:bookmarkEnd w:id="178"/>
     </w:p>
     <w:p>
       <w:pPr>
@@ -8862,6 +9199,7 @@
         </w:rPr>
         <w:tab/>
       </w:r>
+      <w:bookmarkStart w:id="179" w:name="STB11_Meets"/>
       <w:proofErr w:type="spellStart"/>
       <w:r>
         <w:rPr>
@@ -8870,6 +9208,8 @@
         </w:rPr>
         <w:t>Meets</w:t>
       </w:r>
+      <w:bookmarkStart w:id="180" w:name="STB11_DoesNotMeet"/>
+      <w:bookmarkEnd w:id="179"/>
       <w:r>
         <w:rPr>
           <w:b/>
@@ -8885,6 +9225,7 @@
         </w:rPr>
         <w:t xml:space="preserve"> not meet</w:t>
       </w:r>
+      <w:bookmarkEnd w:id="180"/>
     </w:p>
     <w:p>
       <w:pPr>
@@ -8902,6 +9243,7 @@
         </w:rPr>
         <w:tab/>
       </w:r>
+      <w:bookmarkStart w:id="181" w:name="STB11_NoRemedy"/>
       <w:proofErr w:type="spellStart"/>
       <w:r>
         <w:rPr>
@@ -8910,6 +9252,8 @@
         </w:rPr>
         <w:t>None</w:t>
       </w:r>
+      <w:bookmarkStart w:id="182" w:name="STB11_Remedy"/>
+      <w:bookmarkEnd w:id="181"/>
       <w:r>
         <w:rPr>
           <w:b/>
@@ -8925,6 +9269,7 @@
         </w:rPr>
         <w:t>, priority 2</w:t>
       </w:r>
+      <w:bookmarkEnd w:id="182"/>
     </w:p>
     <w:p>
       <w:pPr>
@@ -8938,8 +9283,12 @@
       </w:r>
       <w:r>
         <w:tab/>
+      </w:r>
+      <w:bookmarkStart w:id="183" w:name="STB11_Evidence"/>
+      <w:r>
         <w:t>&lt;Supporting evidence&gt;</w:t>
       </w:r>
+      <w:bookmarkEnd w:id="183"/>
     </w:p>
     <w:p>
       <w:pPr>
@@ -9099,6 +9448,7 @@
         </w:rPr>
         <w:tab/>
       </w:r>
+      <w:bookmarkStart w:id="184" w:name="STB12_Meets"/>
       <w:proofErr w:type="spellStart"/>
       <w:r>
         <w:rPr>
@@ -9107,6 +9457,8 @@
         </w:rPr>
         <w:t>Meets</w:t>
       </w:r>
+      <w:bookmarkStart w:id="185" w:name="STB12_DoesNotMeet"/>
+      <w:bookmarkEnd w:id="184"/>
       <w:r>
         <w:rPr>
           <w:b/>
@@ -9122,6 +9474,7 @@
         </w:rPr>
         <w:t xml:space="preserve"> not meet</w:t>
       </w:r>
+      <w:bookmarkEnd w:id="185"/>
     </w:p>
     <w:p>
       <w:pPr>
@@ -9139,6 +9492,7 @@
         </w:rPr>
         <w:tab/>
       </w:r>
+      <w:bookmarkStart w:id="186" w:name="STB12_NoRemedy"/>
       <w:proofErr w:type="spellStart"/>
       <w:r>
         <w:rPr>
@@ -9147,6 +9501,8 @@
         </w:rPr>
         <w:t>None</w:t>
       </w:r>
+      <w:bookmarkStart w:id="187" w:name="STB12_Remedy"/>
+      <w:bookmarkEnd w:id="186"/>
       <w:r>
         <w:rPr>
           <w:b/>
@@ -9162,6 +9518,7 @@
         </w:rPr>
         <w:t>, priority 2</w:t>
       </w:r>
+      <w:bookmarkEnd w:id="187"/>
     </w:p>
     <w:p>
       <w:pPr>
@@ -9175,8 +9532,12 @@
       </w:r>
       <w:r>
         <w:tab/>
+      </w:r>
+      <w:bookmarkStart w:id="188" w:name="STB12_Evidence"/>
+      <w:r>
         <w:t>&lt;Supporting evidence&gt;</w:t>
       </w:r>
+      <w:bookmarkEnd w:id="188"/>
     </w:p>
     <w:p>
       <w:pPr>
@@ -9280,6 +9641,7 @@
         </w:rPr>
         <w:tab/>
       </w:r>
+      <w:bookmarkStart w:id="189" w:name="STB13_Meets"/>
       <w:proofErr w:type="spellStart"/>
       <w:r>
         <w:rPr>
@@ -9288,6 +9650,8 @@
         </w:rPr>
         <w:t>Meets</w:t>
       </w:r>
+      <w:bookmarkStart w:id="190" w:name="STB13_DoesNotMeet"/>
+      <w:bookmarkEnd w:id="189"/>
       <w:r>
         <w:rPr>
           <w:b/>
@@ -9303,6 +9667,7 @@
         </w:rPr>
         <w:t xml:space="preserve"> not meet</w:t>
       </w:r>
+      <w:bookmarkEnd w:id="190"/>
     </w:p>
     <w:p>
       <w:pPr>
@@ -9320,6 +9685,7 @@
         </w:rPr>
         <w:tab/>
       </w:r>
+      <w:bookmarkStart w:id="191" w:name="STB13_NoRemedy"/>
       <w:proofErr w:type="spellStart"/>
       <w:r>
         <w:rPr>
@@ -9328,6 +9694,8 @@
         </w:rPr>
         <w:t>None</w:t>
       </w:r>
+      <w:bookmarkStart w:id="192" w:name="STB13_Remedy"/>
+      <w:bookmarkEnd w:id="191"/>
       <w:r>
         <w:rPr>
           <w:b/>
@@ -9343,6 +9711,7 @@
         </w:rPr>
         <w:t>, priority 2</w:t>
       </w:r>
+      <w:bookmarkEnd w:id="192"/>
     </w:p>
     <w:p>
       <w:pPr>
@@ -9356,8 +9725,12 @@
       </w:r>
       <w:r>
         <w:tab/>
+      </w:r>
+      <w:bookmarkStart w:id="193" w:name="STB13_Evidence"/>
+      <w:r>
         <w:t>&lt;Supporting evidence&gt;</w:t>
       </w:r>
+      <w:bookmarkEnd w:id="193"/>
     </w:p>
     <w:p>
       <w:pPr>
@@ -9478,6 +9851,7 @@
         </w:rPr>
         <w:tab/>
       </w:r>
+      <w:bookmarkStart w:id="194" w:name="STB14_Meets"/>
       <w:proofErr w:type="spellStart"/>
       <w:r>
         <w:rPr>
@@ -9486,6 +9860,8 @@
         </w:rPr>
         <w:t>Meets</w:t>
       </w:r>
+      <w:bookmarkStart w:id="195" w:name="STB14_DoesNotMeet"/>
+      <w:bookmarkEnd w:id="194"/>
       <w:r>
         <w:rPr>
           <w:b/>
@@ -9501,6 +9877,7 @@
         </w:rPr>
         <w:t xml:space="preserve"> not meet</w:t>
       </w:r>
+      <w:bookmarkEnd w:id="195"/>
     </w:p>
     <w:p>
       <w:pPr>
@@ -9518,6 +9895,7 @@
         </w:rPr>
         <w:tab/>
       </w:r>
+      <w:bookmarkStart w:id="196" w:name="STB14_NoRemedy"/>
       <w:proofErr w:type="spellStart"/>
       <w:r>
         <w:rPr>
@@ -9526,6 +9904,8 @@
         </w:rPr>
         <w:t>None</w:t>
       </w:r>
+      <w:bookmarkStart w:id="197" w:name="STB14_Remedy"/>
+      <w:bookmarkEnd w:id="196"/>
       <w:r>
         <w:rPr>
           <w:b/>
@@ -9541,6 +9921,7 @@
         </w:rPr>
         <w:t>, priority 2</w:t>
       </w:r>
+      <w:bookmarkEnd w:id="197"/>
     </w:p>
     <w:p>
       <w:pPr>
@@ -9554,8 +9935,12 @@
       </w:r>
       <w:r>
         <w:tab/>
+      </w:r>
+      <w:bookmarkStart w:id="198" w:name="STB14_Evidence"/>
+      <w:r>
         <w:t>&lt;Supporting evidence&gt;</w:t>
       </w:r>
+      <w:bookmarkEnd w:id="198"/>
     </w:p>
     <w:p>
       <w:pPr>
@@ -9660,6 +10045,7 @@
         </w:rPr>
         <w:tab/>
       </w:r>
+      <w:bookmarkStart w:id="199" w:name="STB15_Meets"/>
       <w:proofErr w:type="spellStart"/>
       <w:r>
         <w:rPr>
@@ -9668,6 +10054,8 @@
         </w:rPr>
         <w:t>Meets</w:t>
       </w:r>
+      <w:bookmarkStart w:id="200" w:name="STB15_DoesNotMeet"/>
+      <w:bookmarkEnd w:id="199"/>
       <w:r>
         <w:rPr>
           <w:b/>
@@ -9683,6 +10071,7 @@
         </w:rPr>
         <w:t xml:space="preserve"> not meet</w:t>
       </w:r>
+      <w:bookmarkEnd w:id="200"/>
     </w:p>
     <w:p>
       <w:pPr>
@@ -9700,6 +10089,7 @@
         </w:rPr>
         <w:tab/>
       </w:r>
+      <w:bookmarkStart w:id="201" w:name="STB15_NoRemedy"/>
       <w:proofErr w:type="spellStart"/>
       <w:r>
         <w:rPr>
@@ -9708,6 +10098,8 @@
         </w:rPr>
         <w:t>None</w:t>
       </w:r>
+      <w:bookmarkStart w:id="202" w:name="STB15_Remedy"/>
+      <w:bookmarkEnd w:id="201"/>
       <w:r>
         <w:rPr>
           <w:b/>
@@ -9723,6 +10115,7 @@
         </w:rPr>
         <w:t>, priority 2</w:t>
       </w:r>
+      <w:bookmarkEnd w:id="202"/>
     </w:p>
     <w:p>
       <w:pPr>
@@ -9736,8 +10129,12 @@
       </w:r>
       <w:r>
         <w:tab/>
+      </w:r>
+      <w:bookmarkStart w:id="203" w:name="STB15_Evidence"/>
+      <w:r>
         <w:t>&lt;Supporting evidence&gt;</w:t>
       </w:r>
+      <w:bookmarkEnd w:id="203"/>
     </w:p>
     <w:p>
       <w:pPr>
@@ -9861,6 +10258,7 @@
         </w:rPr>
         <w:tab/>
       </w:r>
+      <w:bookmarkStart w:id="204" w:name="STB16_Meets"/>
       <w:proofErr w:type="spellStart"/>
       <w:r>
         <w:rPr>
@@ -9869,6 +10267,8 @@
         </w:rPr>
         <w:t>Meets</w:t>
       </w:r>
+      <w:bookmarkStart w:id="205" w:name="STB16_DoesNotMeet"/>
+      <w:bookmarkEnd w:id="204"/>
       <w:r>
         <w:rPr>
           <w:b/>
@@ -9884,6 +10284,7 @@
         </w:rPr>
         <w:t xml:space="preserve"> not meet</w:t>
       </w:r>
+      <w:bookmarkEnd w:id="205"/>
     </w:p>
     <w:p>
       <w:pPr>
@@ -9901,6 +10302,7 @@
         </w:rPr>
         <w:tab/>
       </w:r>
+      <w:bookmarkStart w:id="206" w:name="STB16_NoRemedy"/>
       <w:proofErr w:type="spellStart"/>
       <w:r>
         <w:rPr>
@@ -9909,6 +10311,8 @@
         </w:rPr>
         <w:t>None</w:t>
       </w:r>
+      <w:bookmarkStart w:id="207" w:name="STB16_Remedy"/>
+      <w:bookmarkEnd w:id="206"/>
       <w:r>
         <w:rPr>
           <w:b/>
@@ -9924,6 +10328,7 @@
         </w:rPr>
         <w:t>, priority 2</w:t>
       </w:r>
+      <w:bookmarkEnd w:id="207"/>
     </w:p>
     <w:p>
       <w:pPr>
@@ -9937,8 +10342,12 @@
       </w:r>
       <w:r>
         <w:tab/>
+      </w:r>
+      <w:bookmarkStart w:id="208" w:name="STB16_Evidence"/>
+      <w:r>
         <w:t>&lt;Supporting evidence&gt;</w:t>
       </w:r>
+      <w:bookmarkEnd w:id="208"/>
     </w:p>
     <w:p>
       <w:pPr>
@@ -10082,6 +10491,7 @@
         </w:rPr>
         <w:tab/>
       </w:r>
+      <w:bookmarkStart w:id="209" w:name="STB17_Meets"/>
       <w:proofErr w:type="spellStart"/>
       <w:r>
         <w:rPr>
@@ -10090,6 +10500,8 @@
         </w:rPr>
         <w:t>Meets</w:t>
       </w:r>
+      <w:bookmarkStart w:id="210" w:name="STB17_DoesNotMeet"/>
+      <w:bookmarkEnd w:id="209"/>
       <w:r>
         <w:rPr>
           <w:b/>
@@ -10105,6 +10517,7 @@
         </w:rPr>
         <w:t xml:space="preserve"> not meet</w:t>
       </w:r>
+      <w:bookmarkEnd w:id="210"/>
     </w:p>
     <w:p>
       <w:pPr>
@@ -10122,6 +10535,7 @@
         </w:rPr>
         <w:tab/>
       </w:r>
+      <w:bookmarkStart w:id="211" w:name="STB17_NoRemedy"/>
       <w:proofErr w:type="spellStart"/>
       <w:r>
         <w:rPr>
@@ -10130,6 +10544,8 @@
         </w:rPr>
         <w:t>None</w:t>
       </w:r>
+      <w:bookmarkStart w:id="212" w:name="STB17_Remedy"/>
+      <w:bookmarkEnd w:id="211"/>
       <w:r>
         <w:rPr>
           <w:b/>
@@ -10145,6 +10561,7 @@
         </w:rPr>
         <w:t xml:space="preserve"> fix</w:t>
       </w:r>
+      <w:bookmarkEnd w:id="212"/>
     </w:p>
     <w:p>
       <w:pPr>
@@ -10158,8 +10575,12 @@
       </w:r>
       <w:r>
         <w:tab/>
+      </w:r>
+      <w:bookmarkStart w:id="213" w:name="STB17_Evidence"/>
+      <w:r>
         <w:t>&lt;Supporting evidence&gt;</w:t>
       </w:r>
+      <w:bookmarkEnd w:id="213"/>
     </w:p>
     <w:p>
       <w:pPr>
@@ -10291,6 +10712,7 @@
         </w:rPr>
         <w:tab/>
       </w:r>
+      <w:bookmarkStart w:id="214" w:name="STB18_Meets"/>
       <w:proofErr w:type="spellStart"/>
       <w:r>
         <w:rPr>
@@ -10299,6 +10721,8 @@
         </w:rPr>
         <w:t>Meets</w:t>
       </w:r>
+      <w:bookmarkStart w:id="215" w:name="STB18_DoesNotMeet"/>
+      <w:bookmarkEnd w:id="214"/>
       <w:r>
         <w:rPr>
           <w:b/>
@@ -10314,6 +10738,7 @@
         </w:rPr>
         <w:t xml:space="preserve"> not meet</w:t>
       </w:r>
+      <w:bookmarkEnd w:id="215"/>
     </w:p>
     <w:p>
       <w:pPr>
@@ -10331,6 +10756,7 @@
         </w:rPr>
         <w:tab/>
       </w:r>
+      <w:bookmarkStart w:id="216" w:name="STB18_NoRemedy"/>
       <w:proofErr w:type="spellStart"/>
       <w:r>
         <w:rPr>
@@ -10339,6 +10765,8 @@
         </w:rPr>
         <w:t>None</w:t>
       </w:r>
+      <w:bookmarkStart w:id="217" w:name="STB18_Remedy"/>
+      <w:bookmarkEnd w:id="216"/>
       <w:r>
         <w:rPr>
           <w:b/>
@@ -10354,6 +10782,7 @@
         </w:rPr>
         <w:t>, priority 3</w:t>
       </w:r>
+      <w:bookmarkEnd w:id="217"/>
     </w:p>
     <w:p>
       <w:pPr>
@@ -10367,8 +10796,12 @@
       </w:r>
       <w:r>
         <w:tab/>
+      </w:r>
+      <w:bookmarkStart w:id="218" w:name="STB18_Evidence"/>
+      <w:r>
         <w:t>&lt;Supporting evidence&gt;</w:t>
       </w:r>
+      <w:bookmarkEnd w:id="218"/>
     </w:p>
     <w:p>
       <w:pPr>
@@ -10476,6 +10909,7 @@
         </w:rPr>
         <w:tab/>
       </w:r>
+      <w:bookmarkStart w:id="219" w:name="STB19_Meets"/>
       <w:proofErr w:type="spellStart"/>
       <w:r>
         <w:rPr>
@@ -10484,6 +10918,8 @@
         </w:rPr>
         <w:t>Meets</w:t>
       </w:r>
+      <w:bookmarkStart w:id="220" w:name="STB19_DoesNotMeet"/>
+      <w:bookmarkEnd w:id="219"/>
       <w:r>
         <w:rPr>
           <w:b/>
@@ -10499,6 +10935,7 @@
         </w:rPr>
         <w:t xml:space="preserve"> not meet</w:t>
       </w:r>
+      <w:bookmarkEnd w:id="220"/>
     </w:p>
     <w:p>
       <w:pPr>
@@ -10516,6 +10953,7 @@
         </w:rPr>
         <w:tab/>
       </w:r>
+      <w:bookmarkStart w:id="221" w:name="STB19_NoRemedy"/>
       <w:proofErr w:type="spellStart"/>
       <w:r>
         <w:rPr>
@@ -10524,6 +10962,8 @@
         </w:rPr>
         <w:t>None</w:t>
       </w:r>
+      <w:bookmarkStart w:id="222" w:name="STB19_Remedy"/>
+      <w:bookmarkEnd w:id="221"/>
       <w:r>
         <w:rPr>
           <w:b/>
@@ -10539,6 +10979,7 @@
         </w:rPr>
         <w:t xml:space="preserve"> fix</w:t>
       </w:r>
+      <w:bookmarkEnd w:id="222"/>
     </w:p>
     <w:p>
       <w:pPr>
@@ -10552,8 +10993,12 @@
       </w:r>
       <w:r>
         <w:tab/>
+      </w:r>
+      <w:bookmarkStart w:id="223" w:name="STB19_Evidence"/>
+      <w:r>
         <w:t>&lt;Supporting evidence&gt;</w:t>
       </w:r>
+      <w:bookmarkEnd w:id="223"/>
     </w:p>
     <w:p>
       <w:pPr>
@@ -10663,6 +11108,7 @@
         </w:rPr>
         <w:tab/>
       </w:r>
+      <w:bookmarkStart w:id="224" w:name="STB20_Meets"/>
       <w:proofErr w:type="spellStart"/>
       <w:r>
         <w:rPr>
@@ -10671,6 +11117,8 @@
         </w:rPr>
         <w:t>Meets</w:t>
       </w:r>
+      <w:bookmarkStart w:id="225" w:name="STB20_DoesNotMeet"/>
+      <w:bookmarkEnd w:id="224"/>
       <w:r>
         <w:rPr>
           <w:b/>
@@ -10686,6 +11134,7 @@
         </w:rPr>
         <w:t xml:space="preserve"> not meet</w:t>
       </w:r>
+      <w:bookmarkEnd w:id="225"/>
     </w:p>
     <w:p>
       <w:pPr>
@@ -10703,6 +11152,7 @@
         </w:rPr>
         <w:tab/>
       </w:r>
+      <w:bookmarkStart w:id="226" w:name="STB20_NoRemedy"/>
       <w:proofErr w:type="spellStart"/>
       <w:r>
         <w:rPr>
@@ -10711,6 +11161,8 @@
         </w:rPr>
         <w:t>None</w:t>
       </w:r>
+      <w:bookmarkStart w:id="227" w:name="STB20_Remedy"/>
+      <w:bookmarkEnd w:id="226"/>
       <w:r>
         <w:rPr>
           <w:b/>
@@ -10726,6 +11178,7 @@
         </w:rPr>
         <w:t xml:space="preserve"> opportunistically</w:t>
       </w:r>
+      <w:bookmarkEnd w:id="227"/>
     </w:p>
     <w:p>
       <w:pPr>
@@ -10739,8 +11192,12 @@
       </w:r>
       <w:r>
         <w:tab/>
+      </w:r>
+      <w:bookmarkStart w:id="228" w:name="STB20_Evidence"/>
+      <w:r>
         <w:t>&lt;Supporting evidence&gt;</w:t>
       </w:r>
+      <w:bookmarkEnd w:id="228"/>
     </w:p>
     <w:p>
       <w:pPr>
@@ -10898,6 +11355,7 @@
         </w:rPr>
         <w:tab/>
       </w:r>
+      <w:bookmarkStart w:id="229" w:name="STB21_Meets"/>
       <w:proofErr w:type="spellStart"/>
       <w:r>
         <w:rPr>
@@ -10906,6 +11364,8 @@
         </w:rPr>
         <w:t>Meets</w:t>
       </w:r>
+      <w:bookmarkStart w:id="230" w:name="STB21_DoesNotMeet"/>
+      <w:bookmarkEnd w:id="229"/>
       <w:r>
         <w:rPr>
           <w:b/>
@@ -10921,6 +11381,7 @@
         </w:rPr>
         <w:t xml:space="preserve"> not meet</w:t>
       </w:r>
+      <w:bookmarkEnd w:id="230"/>
     </w:p>
     <w:p>
       <w:pPr>
@@ -10938,6 +11399,7 @@
         </w:rPr>
         <w:tab/>
       </w:r>
+      <w:bookmarkStart w:id="231" w:name="STB21_NoRemedy"/>
       <w:proofErr w:type="spellStart"/>
       <w:r>
         <w:rPr>
@@ -10946,6 +11408,8 @@
         </w:rPr>
         <w:t>None</w:t>
       </w:r>
+      <w:bookmarkStart w:id="232" w:name="STB21_Remedy"/>
+      <w:bookmarkEnd w:id="231"/>
       <w:r>
         <w:rPr>
           <w:b/>
@@ -10961,6 +11425,7 @@
         </w:rPr>
         <w:t xml:space="preserve"> fix</w:t>
       </w:r>
+      <w:bookmarkEnd w:id="232"/>
     </w:p>
     <w:p>
       <w:pPr>
@@ -10974,8 +11439,12 @@
       </w:r>
       <w:r>
         <w:tab/>
+      </w:r>
+      <w:bookmarkStart w:id="233" w:name="STB21_Evidence"/>
+      <w:r>
         <w:t>&lt;Supporting evidence&gt;</w:t>
       </w:r>
+      <w:bookmarkEnd w:id="233"/>
     </w:p>
     <w:p>
       <w:pPr>
@@ -11121,6 +11590,7 @@
         </w:rPr>
         <w:tab/>
       </w:r>
+      <w:bookmarkStart w:id="234" w:name="UX01_Meets"/>
       <w:proofErr w:type="spellStart"/>
       <w:r>
         <w:rPr>
@@ -11129,6 +11599,8 @@
         </w:rPr>
         <w:t>Meets</w:t>
       </w:r>
+      <w:bookmarkStart w:id="235" w:name="UX01_DoesNotMeet"/>
+      <w:bookmarkEnd w:id="234"/>
       <w:r>
         <w:rPr>
           <w:b/>
@@ -11144,6 +11616,7 @@
         </w:rPr>
         <w:t xml:space="preserve"> not meet</w:t>
       </w:r>
+      <w:bookmarkEnd w:id="235"/>
     </w:p>
     <w:p>
       <w:pPr>
@@ -11161,6 +11634,7 @@
         </w:rPr>
         <w:tab/>
       </w:r>
+      <w:bookmarkStart w:id="236" w:name="UX01_NoRemedy"/>
       <w:proofErr w:type="spellStart"/>
       <w:r>
         <w:rPr>
@@ -11169,6 +11643,8 @@
         </w:rPr>
         <w:t>None</w:t>
       </w:r>
+      <w:bookmarkStart w:id="237" w:name="UX01_Remedy"/>
+      <w:bookmarkEnd w:id="236"/>
       <w:r>
         <w:rPr>
           <w:b/>
@@ -11184,6 +11660,7 @@
         </w:rPr>
         <w:t>, priority 2</w:t>
       </w:r>
+      <w:bookmarkEnd w:id="237"/>
     </w:p>
     <w:p>
       <w:pPr>
@@ -11197,8 +11674,12 @@
       </w:r>
       <w:r>
         <w:tab/>
+      </w:r>
+      <w:bookmarkStart w:id="238" w:name="UX01_Evidence"/>
+      <w:r>
         <w:t>&lt;Supporting evidence&gt;</w:t>
       </w:r>
+      <w:bookmarkEnd w:id="238"/>
     </w:p>
     <w:p>
       <w:pPr>
@@ -11347,6 +11828,7 @@
         </w:rPr>
         <w:tab/>
       </w:r>
+      <w:bookmarkStart w:id="239" w:name="UP01_Meets"/>
       <w:proofErr w:type="spellStart"/>
       <w:r>
         <w:rPr>
@@ -11355,6 +11837,8 @@
         </w:rPr>
         <w:t>Meets</w:t>
       </w:r>
+      <w:bookmarkStart w:id="240" w:name="UP01_DoesNotMeet"/>
+      <w:bookmarkEnd w:id="239"/>
       <w:r>
         <w:rPr>
           <w:b/>
@@ -11370,6 +11854,7 @@
         </w:rPr>
         <w:t xml:space="preserve"> not meet</w:t>
       </w:r>
+      <w:bookmarkEnd w:id="240"/>
     </w:p>
     <w:p>
       <w:pPr>
@@ -11387,6 +11872,7 @@
         </w:rPr>
         <w:tab/>
       </w:r>
+      <w:bookmarkStart w:id="241" w:name="UP01_NoRemedy"/>
       <w:proofErr w:type="spellStart"/>
       <w:r>
         <w:rPr>
@@ -11395,6 +11881,8 @@
         </w:rPr>
         <w:t>None</w:t>
       </w:r>
+      <w:bookmarkStart w:id="242" w:name="UP01_Remedy"/>
+      <w:bookmarkEnd w:id="241"/>
       <w:r>
         <w:rPr>
           <w:b/>
@@ -11410,6 +11898,7 @@
         </w:rPr>
         <w:t xml:space="preserve"> fix</w:t>
       </w:r>
+      <w:bookmarkEnd w:id="242"/>
     </w:p>
     <w:p>
       <w:pPr>
@@ -11423,8 +11912,12 @@
       </w:r>
       <w:r>
         <w:tab/>
+      </w:r>
+      <w:bookmarkStart w:id="243" w:name="UP01_Evidence"/>
+      <w:r>
         <w:t>&lt;Supporting evidence&gt;</w:t>
       </w:r>
+      <w:bookmarkEnd w:id="243"/>
     </w:p>
     <w:p>
       <w:pPr>
@@ -11621,6 +12114,7 @@
         </w:rPr>
         <w:tab/>
       </w:r>
+      <w:bookmarkStart w:id="244" w:name="UP02_Meets"/>
       <w:proofErr w:type="spellStart"/>
       <w:r>
         <w:rPr>
@@ -11629,6 +12123,8 @@
         </w:rPr>
         <w:t>Meets</w:t>
       </w:r>
+      <w:bookmarkStart w:id="245" w:name="UP02_DoesNotMeet"/>
+      <w:bookmarkEnd w:id="244"/>
       <w:r>
         <w:rPr>
           <w:b/>
@@ -11644,6 +12140,7 @@
         </w:rPr>
         <w:t xml:space="preserve"> not meet</w:t>
       </w:r>
+      <w:bookmarkEnd w:id="245"/>
     </w:p>
     <w:p>
       <w:pPr>
@@ -11661,6 +12158,7 @@
         </w:rPr>
         <w:tab/>
       </w:r>
+      <w:bookmarkStart w:id="246" w:name="UP02_NoRemedy"/>
       <w:proofErr w:type="spellStart"/>
       <w:r>
         <w:rPr>
@@ -11669,6 +12167,8 @@
         </w:rPr>
         <w:t>None</w:t>
       </w:r>
+      <w:bookmarkStart w:id="247" w:name="UP02_Remedy"/>
+      <w:bookmarkEnd w:id="246"/>
       <w:r>
         <w:rPr>
           <w:b/>
@@ -11684,6 +12184,7 @@
         </w:rPr>
         <w:t>, priority 2</w:t>
       </w:r>
+      <w:bookmarkEnd w:id="247"/>
     </w:p>
     <w:p>
       <w:pPr>
@@ -11697,8 +12198,12 @@
       </w:r>
       <w:r>
         <w:tab/>
+      </w:r>
+      <w:bookmarkStart w:id="248" w:name="UP02_Evidence"/>
+      <w:r>
         <w:t>&lt;Supporting evidence&gt;</w:t>
       </w:r>
+      <w:bookmarkEnd w:id="248"/>
     </w:p>
     <w:p>
       <w:pPr>
@@ -11914,6 +12419,7 @@
         </w:rPr>
         <w:tab/>
       </w:r>
+      <w:bookmarkStart w:id="249" w:name="UP03_Meets"/>
       <w:proofErr w:type="spellStart"/>
       <w:r>
         <w:rPr>
@@ -11922,6 +12428,8 @@
         </w:rPr>
         <w:t>Meets</w:t>
       </w:r>
+      <w:bookmarkStart w:id="250" w:name="UP03_DoesNotMeet"/>
+      <w:bookmarkEnd w:id="249"/>
       <w:r>
         <w:rPr>
           <w:b/>
@@ -11937,6 +12445,7 @@
         </w:rPr>
         <w:t xml:space="preserve"> not meet</w:t>
       </w:r>
+      <w:bookmarkEnd w:id="250"/>
     </w:p>
     <w:p>
       <w:pPr>
@@ -11954,6 +12463,7 @@
         </w:rPr>
         <w:tab/>
       </w:r>
+      <w:bookmarkStart w:id="251" w:name="UP03_NoRemedy"/>
       <w:proofErr w:type="spellStart"/>
       <w:r>
         <w:rPr>
@@ -11962,6 +12472,8 @@
         </w:rPr>
         <w:t>None</w:t>
       </w:r>
+      <w:bookmarkStart w:id="252" w:name="UP03_Remedy"/>
+      <w:bookmarkEnd w:id="251"/>
       <w:r>
         <w:rPr>
           <w:b/>
@@ -11977,6 +12489,7 @@
         </w:rPr>
         <w:t>, priority 2</w:t>
       </w:r>
+      <w:bookmarkEnd w:id="252"/>
     </w:p>
     <w:p>
       <w:pPr>
@@ -11990,8 +12503,12 @@
       </w:r>
       <w:r>
         <w:tab/>
+      </w:r>
+      <w:bookmarkStart w:id="253" w:name="UP03_Evidence"/>
+      <w:r>
         <w:t>&lt;Supporting evidence&gt;</w:t>
       </w:r>
+      <w:bookmarkEnd w:id="253"/>
     </w:p>
     <w:p>
       <w:pPr>
@@ -12135,6 +12652,7 @@
         </w:rPr>
         <w:tab/>
       </w:r>
+      <w:bookmarkStart w:id="254" w:name="UP04_Meets"/>
       <w:proofErr w:type="spellStart"/>
       <w:r>
         <w:rPr>
@@ -12143,6 +12661,8 @@
         </w:rPr>
         <w:t>Meets</w:t>
       </w:r>
+      <w:bookmarkStart w:id="255" w:name="UP04_DoesNotMeet"/>
+      <w:bookmarkEnd w:id="254"/>
       <w:r>
         <w:rPr>
           <w:b/>
@@ -12158,6 +12678,7 @@
         </w:rPr>
         <w:t xml:space="preserve"> not meet</w:t>
       </w:r>
+      <w:bookmarkEnd w:id="255"/>
     </w:p>
     <w:p>
       <w:pPr>
@@ -12175,6 +12696,7 @@
         </w:rPr>
         <w:tab/>
       </w:r>
+      <w:bookmarkStart w:id="256" w:name="UP04_NoRemedy"/>
       <w:proofErr w:type="spellStart"/>
       <w:r>
         <w:rPr>
@@ -12183,6 +12705,8 @@
         </w:rPr>
         <w:t>None</w:t>
       </w:r>
+      <w:bookmarkStart w:id="257" w:name="UP04_Remedy"/>
+      <w:bookmarkEnd w:id="256"/>
       <w:r>
         <w:rPr>
           <w:b/>
@@ -12198,6 +12722,7 @@
         </w:rPr>
         <w:t xml:space="preserve"> opportunistically</w:t>
       </w:r>
+      <w:bookmarkEnd w:id="257"/>
     </w:p>
     <w:p>
       <w:pPr>
@@ -12211,8 +12736,12 @@
       </w:r>
       <w:r>
         <w:tab/>
+      </w:r>
+      <w:bookmarkStart w:id="258" w:name="UP04_Evidence"/>
+      <w:r>
         <w:t>&lt;Supporting evidence&gt;</w:t>
       </w:r>
+      <w:bookmarkEnd w:id="258"/>
     </w:p>
     <w:p>
       <w:pPr>
@@ -12260,7 +12789,7 @@
       <w:pPr>
         <w:pStyle w:val="Heading3"/>
       </w:pPr>
-      <w:bookmarkStart w:id="36" w:name="_Ref249000018"/>
+      <w:bookmarkStart w:id="259" w:name="_Ref249000018"/>
       <w:r>
         <w:t>LGL01</w:t>
       </w:r>
@@ -12288,7 +12817,7 @@
         </w:rPr>
         <w:t xml:space="preserve"> “unfriendly” license</w:t>
       </w:r>
-      <w:bookmarkEnd w:id="36"/>
+      <w:bookmarkEnd w:id="259"/>
       <w:r>
         <w:rPr>
           <w:bCs/>
@@ -12414,6 +12943,7 @@
         </w:rPr>
         <w:tab/>
       </w:r>
+      <w:bookmarkStart w:id="260" w:name="LGL01_Meets"/>
       <w:proofErr w:type="spellStart"/>
       <w:r>
         <w:rPr>
@@ -12422,6 +12952,8 @@
         </w:rPr>
         <w:t>Meets</w:t>
       </w:r>
+      <w:bookmarkStart w:id="261" w:name="LGL01_DoesNotMeet"/>
+      <w:bookmarkEnd w:id="260"/>
       <w:r>
         <w:rPr>
           <w:b/>
@@ -12437,6 +12969,7 @@
         </w:rPr>
         <w:t xml:space="preserve"> not meet</w:t>
       </w:r>
+      <w:bookmarkEnd w:id="261"/>
     </w:p>
     <w:p>
       <w:pPr>
@@ -12454,6 +12987,7 @@
         </w:rPr>
         <w:tab/>
       </w:r>
+      <w:bookmarkStart w:id="262" w:name="LGL01_NoRemedy"/>
       <w:proofErr w:type="spellStart"/>
       <w:r>
         <w:rPr>
@@ -12462,6 +12996,8 @@
         </w:rPr>
         <w:t>None</w:t>
       </w:r>
+      <w:bookmarkStart w:id="263" w:name="LGL01_Remedy"/>
+      <w:bookmarkEnd w:id="262"/>
       <w:r>
         <w:rPr>
           <w:b/>
@@ -12477,6 +13013,7 @@
         </w:rPr>
         <w:t xml:space="preserve"> fix</w:t>
       </w:r>
+      <w:bookmarkEnd w:id="263"/>
     </w:p>
     <w:p>
       <w:pPr>
@@ -12490,8 +13027,12 @@
       </w:r>
       <w:r>
         <w:tab/>
+      </w:r>
+      <w:bookmarkStart w:id="264" w:name="LGL01_Evidence"/>
+      <w:r>
         <w:t>&lt;Supporting evidence&gt;</w:t>
       </w:r>
+      <w:bookmarkEnd w:id="264"/>
     </w:p>
     <w:p>
       <w:pPr>
@@ -12699,6 +13240,7 @@
         </w:rPr>
         <w:tab/>
       </w:r>
+      <w:bookmarkStart w:id="265" w:name="LGL02_Meets"/>
       <w:proofErr w:type="spellStart"/>
       <w:r>
         <w:rPr>
@@ -12707,6 +13249,8 @@
         </w:rPr>
         <w:t>Meets</w:t>
       </w:r>
+      <w:bookmarkStart w:id="266" w:name="LGL02_DoesNotMeet"/>
+      <w:bookmarkEnd w:id="265"/>
       <w:r>
         <w:rPr>
           <w:b/>
@@ -12722,6 +13266,7 @@
         </w:rPr>
         <w:t xml:space="preserve"> not meet</w:t>
       </w:r>
+      <w:bookmarkEnd w:id="266"/>
     </w:p>
     <w:p>
       <w:pPr>
@@ -12739,6 +13284,7 @@
         </w:rPr>
         <w:tab/>
       </w:r>
+      <w:bookmarkStart w:id="267" w:name="LGL02_NoRemedy"/>
       <w:proofErr w:type="spellStart"/>
       <w:r>
         <w:rPr>
@@ -12747,6 +13293,8 @@
         </w:rPr>
         <w:t>None</w:t>
       </w:r>
+      <w:bookmarkStart w:id="268" w:name="LGL02_Remedy"/>
+      <w:bookmarkEnd w:id="267"/>
       <w:r>
         <w:rPr>
           <w:b/>
@@ -12762,6 +13310,7 @@
         </w:rPr>
         <w:t xml:space="preserve"> fix</w:t>
       </w:r>
+      <w:bookmarkEnd w:id="268"/>
     </w:p>
     <w:p>
       <w:pPr>
@@ -12775,8 +13324,14 @@
       </w:r>
       <w:r>
         <w:tab/>
+      </w:r>
+      <w:bookmarkStart w:id="269" w:name="LGL02_Evidence"/>
+      <w:bookmarkStart w:id="270" w:name="_GoBack"/>
+      <w:r>
         <w:t>&lt;Supporting evidence&gt;</w:t>
       </w:r>
+      <w:bookmarkEnd w:id="269"/>
+      <w:bookmarkEnd w:id="270"/>
     </w:p>
     <w:p>
       <w:pPr>

</xml_diff>

<commit_message>
Functional version of source indexing. Added some basic source-based validation tests.
</commit_message>
<xml_diff>
--- a/config/alfresco-technical-validation-template.docx
+++ b/config/alfresco-technical-validation-template.docx
@@ -612,11 +612,13 @@
             <w:r>
               <w:tab/>
             </w:r>
-            <w:bookmarkStart w:id="1" w:name="Version"/>
+            <w:bookmarkStart w:id="1" w:name="ModuleVersion"/>
+            <w:bookmarkStart w:id="2" w:name="_GoBack"/>
             <w:r>
               <w:t>&lt;version&gt;</w:t>
             </w:r>
             <w:bookmarkEnd w:id="1"/>
+            <w:bookmarkEnd w:id="2"/>
           </w:p>
           <w:p>
             <w:r>
@@ -643,11 +645,11 @@
             <w:r>
               <w:tab/>
             </w:r>
-            <w:bookmarkStart w:id="2" w:name="AlfrescoVersionMin"/>
+            <w:bookmarkStart w:id="3" w:name="AlfrescoVersionMin"/>
             <w:r>
               <w:t>&lt;Alfresco version&gt;</w:t>
             </w:r>
-            <w:bookmarkEnd w:id="2"/>
+            <w:bookmarkEnd w:id="3"/>
           </w:p>
           <w:p>
             <w:r>
@@ -659,11 +661,11 @@
             <w:r>
               <w:tab/>
             </w:r>
-            <w:bookmarkStart w:id="3" w:name="AlfrescoVersionMax"/>
+            <w:bookmarkStart w:id="4" w:name="AlfrescoVersionMax"/>
             <w:r>
               <w:t>&lt;Alfresco version&gt;</w:t>
             </w:r>
-            <w:bookmarkEnd w:id="3"/>
+            <w:bookmarkEnd w:id="4"/>
           </w:p>
           <w:p>
             <w:r>
@@ -681,7 +683,7 @@
             <w:r>
               <w:tab/>
             </w:r>
-            <w:bookmarkStart w:id="4" w:name="BuildTools"/>
+            <w:bookmarkStart w:id="5" w:name="BuildTools"/>
             <w:r>
               <w:t>&lt;build tool</w:t>
             </w:r>
@@ -691,7 +693,7 @@
             <w:r>
               <w:t>&gt;</w:t>
             </w:r>
-            <w:bookmarkEnd w:id="4"/>
+            <w:bookmarkEnd w:id="5"/>
           </w:p>
           <w:p>
             <w:r>
@@ -749,8 +751,6 @@
               <w:tab/>
               <w:t>&lt;yes/no&gt;</w:t>
             </w:r>
-            <w:bookmarkStart w:id="5" w:name="_GoBack"/>
-            <w:bookmarkEnd w:id="5"/>
           </w:p>
           <w:p/>
         </w:tc>

</xml_diff>

<commit_message>
Added test for validation criteria COM03.
</commit_message>
<xml_diff>
--- a/config/alfresco-technical-validation-template.docx
+++ b/config/alfresco-technical-validation-template.docx
@@ -630,8 +630,14 @@
             </w:r>
             <w:r>
               <w:tab/>
+            </w:r>
+            <w:bookmarkStart w:id="2" w:name="AlfrescoEditions"/>
+            <w:bookmarkStart w:id="3" w:name="_GoBack"/>
+            <w:r>
               <w:t>&lt;set of Alfresco editions&gt;</w:t>
             </w:r>
+            <w:bookmarkEnd w:id="2"/>
+            <w:bookmarkEnd w:id="3"/>
           </w:p>
           <w:p>
             <w:r>
@@ -643,11 +649,11 @@
             <w:r>
               <w:tab/>
             </w:r>
-            <w:bookmarkStart w:id="2" w:name="AlfrescoVersionMin"/>
+            <w:bookmarkStart w:id="4" w:name="AlfrescoVersionMin"/>
             <w:r>
               <w:t>&lt;Alfresco version&gt;</w:t>
             </w:r>
-            <w:bookmarkEnd w:id="2"/>
+            <w:bookmarkEnd w:id="4"/>
           </w:p>
           <w:p>
             <w:r>
@@ -659,11 +665,11 @@
             <w:r>
               <w:tab/>
             </w:r>
-            <w:bookmarkStart w:id="3" w:name="AlfrescoVersionMax"/>
+            <w:bookmarkStart w:id="5" w:name="AlfrescoVersionMax"/>
             <w:r>
               <w:t>&lt;Alfresco version&gt;</w:t>
             </w:r>
-            <w:bookmarkEnd w:id="3"/>
+            <w:bookmarkEnd w:id="5"/>
           </w:p>
           <w:p>
             <w:r>
@@ -681,7 +687,7 @@
             <w:r>
               <w:tab/>
             </w:r>
-            <w:bookmarkStart w:id="4" w:name="BuildTools"/>
+            <w:bookmarkStart w:id="6" w:name="BuildTools"/>
             <w:r>
               <w:t>&lt;build tool</w:t>
             </w:r>
@@ -691,7 +697,7 @@
             <w:r>
               <w:t>&gt;</w:t>
             </w:r>
-            <w:bookmarkEnd w:id="4"/>
+            <w:bookmarkEnd w:id="6"/>
           </w:p>
           <w:p>
             <w:r>
@@ -1021,7 +1027,7 @@
         </w:rPr>
         <w:tab/>
       </w:r>
-      <w:bookmarkStart w:id="5" w:name="API01_Meets"/>
+      <w:bookmarkStart w:id="7" w:name="API01_Meets"/>
       <w:r>
         <w:rPr>
           <w:b/>
@@ -1029,8 +1035,8 @@
         </w:rPr>
         <w:t>Meets</w:t>
       </w:r>
-      <w:bookmarkStart w:id="6" w:name="API01_DoesNotMeet"/>
-      <w:bookmarkEnd w:id="5"/>
+      <w:bookmarkStart w:id="8" w:name="API01_DoesNotMeet"/>
+      <w:bookmarkEnd w:id="7"/>
       <w:r>
         <w:rPr>
           <w:b/>
@@ -1038,7 +1044,7 @@
         </w:rPr>
         <w:t>Does not meet</w:t>
       </w:r>
-      <w:bookmarkEnd w:id="6"/>
+      <w:bookmarkEnd w:id="8"/>
     </w:p>
     <w:p>
       <w:pPr>
@@ -1056,7 +1062,7 @@
         </w:rPr>
         <w:tab/>
       </w:r>
-      <w:bookmarkStart w:id="7" w:name="API01_NoRemedy"/>
+      <w:bookmarkStart w:id="9" w:name="API01_NoRemedy"/>
       <w:r>
         <w:rPr>
           <w:b/>
@@ -1064,8 +1070,8 @@
         </w:rPr>
         <w:t>None</w:t>
       </w:r>
-      <w:bookmarkStart w:id="8" w:name="API01_Remedy"/>
-      <w:bookmarkEnd w:id="7"/>
+      <w:bookmarkStart w:id="10" w:name="API01_Remedy"/>
+      <w:bookmarkEnd w:id="9"/>
       <w:r>
         <w:rPr>
           <w:b/>
@@ -1073,7 +1079,7 @@
         </w:rPr>
         <w:t>Must fix</w:t>
       </w:r>
-      <w:bookmarkEnd w:id="8"/>
+      <w:bookmarkEnd w:id="10"/>
     </w:p>
     <w:p>
       <w:pPr>
@@ -1088,11 +1094,11 @@
       <w:r>
         <w:tab/>
       </w:r>
-      <w:bookmarkStart w:id="9" w:name="API01_Evidence"/>
+      <w:bookmarkStart w:id="11" w:name="API01_Evidence"/>
       <w:r>
         <w:t>&lt;Supporting evidence&gt;</w:t>
       </w:r>
-      <w:bookmarkEnd w:id="9"/>
+      <w:bookmarkEnd w:id="11"/>
     </w:p>
     <w:p>
       <w:pPr>
@@ -1214,7 +1220,7 @@
         </w:rPr>
         <w:tab/>
       </w:r>
-      <w:bookmarkStart w:id="10" w:name="API02_Meets"/>
+      <w:bookmarkStart w:id="12" w:name="API02_Meets"/>
       <w:r>
         <w:rPr>
           <w:b/>
@@ -1222,8 +1228,8 @@
         </w:rPr>
         <w:t>Meets</w:t>
       </w:r>
-      <w:bookmarkStart w:id="11" w:name="API02_DoesNotMeet"/>
-      <w:bookmarkEnd w:id="10"/>
+      <w:bookmarkStart w:id="13" w:name="API02_DoesNotMeet"/>
+      <w:bookmarkEnd w:id="12"/>
       <w:r>
         <w:rPr>
           <w:b/>
@@ -1231,7 +1237,7 @@
         </w:rPr>
         <w:t>Does not meet</w:t>
       </w:r>
-      <w:bookmarkEnd w:id="11"/>
+      <w:bookmarkEnd w:id="13"/>
     </w:p>
     <w:p>
       <w:pPr>
@@ -1249,7 +1255,7 @@
         </w:rPr>
         <w:tab/>
       </w:r>
-      <w:bookmarkStart w:id="12" w:name="API02_NoRemedy"/>
+      <w:bookmarkStart w:id="14" w:name="API02_NoRemedy"/>
       <w:r>
         <w:rPr>
           <w:b/>
@@ -1257,8 +1263,8 @@
         </w:rPr>
         <w:t>None</w:t>
       </w:r>
-      <w:bookmarkStart w:id="13" w:name="API02_Remedy"/>
-      <w:bookmarkEnd w:id="12"/>
+      <w:bookmarkStart w:id="15" w:name="API02_Remedy"/>
+      <w:bookmarkEnd w:id="14"/>
       <w:r>
         <w:rPr>
           <w:b/>
@@ -1287,7 +1293,7 @@
         </w:rPr>
         <w:t>2</w:t>
       </w:r>
-      <w:bookmarkEnd w:id="13"/>
+      <w:bookmarkEnd w:id="15"/>
     </w:p>
     <w:p>
       <w:pPr>
@@ -1302,11 +1308,11 @@
       <w:r>
         <w:tab/>
       </w:r>
-      <w:bookmarkStart w:id="14" w:name="API02_Evidence"/>
+      <w:bookmarkStart w:id="16" w:name="API02_Evidence"/>
       <w:r>
         <w:t>&lt;Supporting evidence&gt;</w:t>
       </w:r>
-      <w:bookmarkEnd w:id="14"/>
+      <w:bookmarkEnd w:id="16"/>
     </w:p>
     <w:p>
       <w:pPr>
@@ -1400,7 +1406,7 @@
         </w:rPr>
         <w:tab/>
       </w:r>
-      <w:bookmarkStart w:id="15" w:name="API03_Meets"/>
+      <w:bookmarkStart w:id="17" w:name="API03_Meets"/>
       <w:r>
         <w:rPr>
           <w:b/>
@@ -1408,8 +1414,8 @@
         </w:rPr>
         <w:t>Meets</w:t>
       </w:r>
-      <w:bookmarkStart w:id="16" w:name="API03_DoesNotMeet"/>
-      <w:bookmarkEnd w:id="15"/>
+      <w:bookmarkStart w:id="18" w:name="API03_DoesNotMeet"/>
+      <w:bookmarkEnd w:id="17"/>
       <w:r>
         <w:rPr>
           <w:b/>
@@ -1417,7 +1423,7 @@
         </w:rPr>
         <w:t>Does not meet</w:t>
       </w:r>
-      <w:bookmarkEnd w:id="16"/>
+      <w:bookmarkEnd w:id="18"/>
     </w:p>
     <w:p>
       <w:pPr>
@@ -1435,7 +1441,7 @@
         </w:rPr>
         <w:tab/>
       </w:r>
-      <w:bookmarkStart w:id="17" w:name="API03_NoRemedy"/>
+      <w:bookmarkStart w:id="19" w:name="API03_NoRemedy"/>
       <w:r>
         <w:rPr>
           <w:b/>
@@ -1443,8 +1449,8 @@
         </w:rPr>
         <w:t>None</w:t>
       </w:r>
-      <w:bookmarkStart w:id="18" w:name="API03_Remedy"/>
-      <w:bookmarkEnd w:id="17"/>
+      <w:bookmarkStart w:id="20" w:name="API03_Remedy"/>
+      <w:bookmarkEnd w:id="19"/>
       <w:r>
         <w:rPr>
           <w:b/>
@@ -1452,7 +1458,7 @@
         </w:rPr>
         <w:t>Fix, priority 2</w:t>
       </w:r>
-      <w:bookmarkEnd w:id="18"/>
+      <w:bookmarkEnd w:id="20"/>
     </w:p>
     <w:p>
       <w:pPr>
@@ -1467,11 +1473,11 @@
       <w:r>
         <w:tab/>
       </w:r>
-      <w:bookmarkStart w:id="19" w:name="API03_Evidence"/>
+      <w:bookmarkStart w:id="21" w:name="API03_Evidence"/>
       <w:r>
         <w:t>&lt;Supporting evidence&gt;</w:t>
       </w:r>
-      <w:bookmarkEnd w:id="19"/>
+      <w:bookmarkEnd w:id="21"/>
     </w:p>
     <w:p>
       <w:pPr>
@@ -1562,7 +1568,7 @@
         </w:rPr>
         <w:tab/>
       </w:r>
-      <w:bookmarkStart w:id="20" w:name="API04_Meets"/>
+      <w:bookmarkStart w:id="22" w:name="API04_Meets"/>
       <w:r>
         <w:rPr>
           <w:b/>
@@ -1570,8 +1576,8 @@
         </w:rPr>
         <w:t>Meets</w:t>
       </w:r>
-      <w:bookmarkStart w:id="21" w:name="API04_DoesNotMeet"/>
-      <w:bookmarkEnd w:id="20"/>
+      <w:bookmarkStart w:id="23" w:name="API04_DoesNotMeet"/>
+      <w:bookmarkEnd w:id="22"/>
       <w:r>
         <w:rPr>
           <w:b/>
@@ -1579,7 +1585,7 @@
         </w:rPr>
         <w:t>Does not meet</w:t>
       </w:r>
-      <w:bookmarkEnd w:id="21"/>
+      <w:bookmarkEnd w:id="23"/>
     </w:p>
     <w:p>
       <w:pPr>
@@ -1597,7 +1603,7 @@
         </w:rPr>
         <w:tab/>
       </w:r>
-      <w:bookmarkStart w:id="22" w:name="API04_NoRemedy"/>
+      <w:bookmarkStart w:id="24" w:name="API04_NoRemedy"/>
       <w:r>
         <w:rPr>
           <w:b/>
@@ -1605,8 +1611,8 @@
         </w:rPr>
         <w:t>None</w:t>
       </w:r>
-      <w:bookmarkStart w:id="23" w:name="API04_Remedy"/>
-      <w:bookmarkEnd w:id="22"/>
+      <w:bookmarkStart w:id="25" w:name="API04_Remedy"/>
+      <w:bookmarkEnd w:id="24"/>
       <w:r>
         <w:rPr>
           <w:b/>
@@ -1614,7 +1620,7 @@
         </w:rPr>
         <w:t>Fix, priority 2</w:t>
       </w:r>
-      <w:bookmarkEnd w:id="23"/>
+      <w:bookmarkEnd w:id="25"/>
     </w:p>
     <w:p>
       <w:pPr>
@@ -1629,11 +1635,11 @@
       <w:r>
         <w:tab/>
       </w:r>
-      <w:bookmarkStart w:id="24" w:name="API04_Evidence"/>
+      <w:bookmarkStart w:id="26" w:name="API04_Evidence"/>
       <w:r>
         <w:t>&lt;Supporting evidence&gt;</w:t>
       </w:r>
-      <w:bookmarkEnd w:id="24"/>
+      <w:bookmarkEnd w:id="26"/>
     </w:p>
     <w:p>
       <w:pPr>
@@ -1769,7 +1775,7 @@
         </w:rPr>
         <w:tab/>
       </w:r>
-      <w:bookmarkStart w:id="25" w:name="API05_Meets"/>
+      <w:bookmarkStart w:id="27" w:name="API05_Meets"/>
       <w:r>
         <w:rPr>
           <w:b/>
@@ -1777,8 +1783,8 @@
         </w:rPr>
         <w:t>Meets</w:t>
       </w:r>
-      <w:bookmarkStart w:id="26" w:name="API05_DoesNotMeet"/>
-      <w:bookmarkEnd w:id="25"/>
+      <w:bookmarkStart w:id="28" w:name="API05_DoesNotMeet"/>
+      <w:bookmarkEnd w:id="27"/>
       <w:r>
         <w:rPr>
           <w:b/>
@@ -1786,7 +1792,7 @@
         </w:rPr>
         <w:t>Does not meet</w:t>
       </w:r>
-      <w:bookmarkEnd w:id="26"/>
+      <w:bookmarkEnd w:id="28"/>
     </w:p>
     <w:p>
       <w:pPr>
@@ -1804,7 +1810,7 @@
         </w:rPr>
         <w:tab/>
       </w:r>
-      <w:bookmarkStart w:id="27" w:name="API05_NoRemedy"/>
+      <w:bookmarkStart w:id="29" w:name="API05_NoRemedy"/>
       <w:r>
         <w:rPr>
           <w:b/>
@@ -1812,8 +1818,8 @@
         </w:rPr>
         <w:t>None</w:t>
       </w:r>
-      <w:bookmarkStart w:id="28" w:name="API05_Remedy"/>
-      <w:bookmarkEnd w:id="27"/>
+      <w:bookmarkStart w:id="30" w:name="API05_Remedy"/>
+      <w:bookmarkEnd w:id="29"/>
       <w:r>
         <w:rPr>
           <w:b/>
@@ -1821,7 +1827,7 @@
         </w:rPr>
         <w:t>Fix, priority 3</w:t>
       </w:r>
-      <w:bookmarkEnd w:id="28"/>
+      <w:bookmarkEnd w:id="30"/>
     </w:p>
     <w:p>
       <w:pPr>
@@ -1836,11 +1842,11 @@
       <w:r>
         <w:tab/>
       </w:r>
-      <w:bookmarkStart w:id="29" w:name="API05_Evidence"/>
+      <w:bookmarkStart w:id="31" w:name="API05_Evidence"/>
       <w:r>
         <w:t>&lt;Supporting evidence&gt;</w:t>
       </w:r>
-      <w:bookmarkEnd w:id="29"/>
+      <w:bookmarkEnd w:id="31"/>
     </w:p>
     <w:p>
       <w:pPr>
@@ -2036,7 +2042,7 @@
         </w:rPr>
         <w:tab/>
       </w:r>
-      <w:bookmarkStart w:id="30" w:name="API06_Meets"/>
+      <w:bookmarkStart w:id="32" w:name="API06_Meets"/>
       <w:r>
         <w:rPr>
           <w:b/>
@@ -2044,8 +2050,8 @@
         </w:rPr>
         <w:t>Meets</w:t>
       </w:r>
-      <w:bookmarkStart w:id="31" w:name="API06_DoesNotMeet"/>
-      <w:bookmarkEnd w:id="30"/>
+      <w:bookmarkStart w:id="33" w:name="API06_DoesNotMeet"/>
+      <w:bookmarkEnd w:id="32"/>
       <w:r>
         <w:rPr>
           <w:b/>
@@ -2053,7 +2059,7 @@
         </w:rPr>
         <w:t>Does not meet</w:t>
       </w:r>
-      <w:bookmarkEnd w:id="31"/>
+      <w:bookmarkEnd w:id="33"/>
     </w:p>
     <w:p>
       <w:pPr>
@@ -2071,7 +2077,7 @@
         </w:rPr>
         <w:tab/>
       </w:r>
-      <w:bookmarkStart w:id="32" w:name="API06_NoRemedy"/>
+      <w:bookmarkStart w:id="34" w:name="API06_NoRemedy"/>
       <w:r>
         <w:rPr>
           <w:b/>
@@ -2079,8 +2085,8 @@
         </w:rPr>
         <w:t>None</w:t>
       </w:r>
-      <w:bookmarkStart w:id="33" w:name="API06_Remedy"/>
-      <w:bookmarkEnd w:id="32"/>
+      <w:bookmarkStart w:id="35" w:name="API06_Remedy"/>
+      <w:bookmarkEnd w:id="34"/>
       <w:r>
         <w:rPr>
           <w:b/>
@@ -2088,7 +2094,7 @@
         </w:rPr>
         <w:t>Fix, priority 3</w:t>
       </w:r>
-      <w:bookmarkEnd w:id="33"/>
+      <w:bookmarkEnd w:id="35"/>
     </w:p>
     <w:p>
       <w:pPr>
@@ -2103,11 +2109,11 @@
       <w:r>
         <w:tab/>
       </w:r>
-      <w:bookmarkStart w:id="34" w:name="API06_Evidence"/>
+      <w:bookmarkStart w:id="36" w:name="API06_Evidence"/>
       <w:r>
         <w:t>&lt;Supporting evidence&gt;</w:t>
       </w:r>
-      <w:bookmarkEnd w:id="34"/>
+      <w:bookmarkEnd w:id="36"/>
     </w:p>
     <w:p>
       <w:pPr>
@@ -2227,7 +2233,7 @@
         </w:rPr>
         <w:tab/>
       </w:r>
-      <w:bookmarkStart w:id="35" w:name="CM01_Meets"/>
+      <w:bookmarkStart w:id="37" w:name="CM01_Meets"/>
       <w:r>
         <w:rPr>
           <w:b/>
@@ -2235,8 +2241,8 @@
         </w:rPr>
         <w:t>Meets</w:t>
       </w:r>
-      <w:bookmarkStart w:id="36" w:name="CM01_DoesNotMeet"/>
-      <w:bookmarkEnd w:id="35"/>
+      <w:bookmarkStart w:id="38" w:name="CM01_DoesNotMeet"/>
+      <w:bookmarkEnd w:id="37"/>
       <w:r>
         <w:rPr>
           <w:b/>
@@ -2244,7 +2250,7 @@
         </w:rPr>
         <w:t>Does not meet</w:t>
       </w:r>
-      <w:bookmarkEnd w:id="36"/>
+      <w:bookmarkEnd w:id="38"/>
     </w:p>
     <w:p>
       <w:pPr>
@@ -2262,7 +2268,7 @@
         </w:rPr>
         <w:tab/>
       </w:r>
-      <w:bookmarkStart w:id="37" w:name="CM01_NoRemedy"/>
+      <w:bookmarkStart w:id="39" w:name="CM01_NoRemedy"/>
       <w:r>
         <w:rPr>
           <w:b/>
@@ -2270,8 +2276,8 @@
         </w:rPr>
         <w:t>None</w:t>
       </w:r>
-      <w:bookmarkStart w:id="38" w:name="CM01_Remedy"/>
-      <w:bookmarkEnd w:id="37"/>
+      <w:bookmarkStart w:id="40" w:name="CM01_Remedy"/>
+      <w:bookmarkEnd w:id="39"/>
       <w:r>
         <w:rPr>
           <w:b/>
@@ -2279,7 +2285,7 @@
         </w:rPr>
         <w:t>Must fix</w:t>
       </w:r>
-      <w:bookmarkEnd w:id="38"/>
+      <w:bookmarkEnd w:id="40"/>
     </w:p>
     <w:p>
       <w:pPr>
@@ -2294,11 +2300,11 @@
       <w:r>
         <w:tab/>
       </w:r>
-      <w:bookmarkStart w:id="39" w:name="CM01_Evidence"/>
+      <w:bookmarkStart w:id="41" w:name="CM01_Evidence"/>
       <w:r>
         <w:t>&lt;Supporting evidence&gt;</w:t>
       </w:r>
-      <w:bookmarkEnd w:id="39"/>
+      <w:bookmarkEnd w:id="41"/>
     </w:p>
     <w:p>
       <w:pPr>
@@ -2473,7 +2479,7 @@
         </w:rPr>
         <w:tab/>
       </w:r>
-      <w:bookmarkStart w:id="40" w:name="DEV01_Meets"/>
+      <w:bookmarkStart w:id="42" w:name="DEV01_Meets"/>
       <w:r>
         <w:rPr>
           <w:b/>
@@ -2481,8 +2487,8 @@
         </w:rPr>
         <w:t>Meets</w:t>
       </w:r>
-      <w:bookmarkStart w:id="41" w:name="DEV01_DoesNotMeet"/>
-      <w:bookmarkEnd w:id="40"/>
+      <w:bookmarkStart w:id="43" w:name="DEV01_DoesNotMeet"/>
+      <w:bookmarkEnd w:id="42"/>
       <w:r>
         <w:rPr>
           <w:b/>
@@ -2490,7 +2496,7 @@
         </w:rPr>
         <w:t>Does not meet</w:t>
       </w:r>
-      <w:bookmarkEnd w:id="41"/>
+      <w:bookmarkEnd w:id="43"/>
     </w:p>
     <w:p>
       <w:pPr>
@@ -2508,7 +2514,7 @@
         </w:rPr>
         <w:tab/>
       </w:r>
-      <w:bookmarkStart w:id="42" w:name="DEV01_NoRemedy"/>
+      <w:bookmarkStart w:id="44" w:name="DEV01_NoRemedy"/>
       <w:r>
         <w:rPr>
           <w:b/>
@@ -2516,8 +2522,8 @@
         </w:rPr>
         <w:t>None</w:t>
       </w:r>
-      <w:bookmarkStart w:id="43" w:name="DEV01_Remedy"/>
-      <w:bookmarkEnd w:id="42"/>
+      <w:bookmarkStart w:id="45" w:name="DEV01_Remedy"/>
+      <w:bookmarkEnd w:id="44"/>
       <w:r>
         <w:rPr>
           <w:b/>
@@ -2532,7 +2538,7 @@
         </w:rPr>
         <w:t xml:space="preserve"> opportunistically</w:t>
       </w:r>
-      <w:bookmarkEnd w:id="43"/>
+      <w:bookmarkEnd w:id="45"/>
     </w:p>
     <w:p>
       <w:pPr>
@@ -2547,11 +2553,11 @@
       <w:r>
         <w:tab/>
       </w:r>
-      <w:bookmarkStart w:id="44" w:name="DEV01_Evidence"/>
+      <w:bookmarkStart w:id="46" w:name="DEV01_Evidence"/>
       <w:r>
         <w:t>&lt;Supporting evidence&gt;</w:t>
       </w:r>
-      <w:bookmarkEnd w:id="44"/>
+      <w:bookmarkEnd w:id="46"/>
     </w:p>
     <w:p>
       <w:pPr>
@@ -2640,7 +2646,7 @@
         </w:rPr>
         <w:tab/>
       </w:r>
-      <w:bookmarkStart w:id="45" w:name="DEV02_Meets"/>
+      <w:bookmarkStart w:id="47" w:name="DEV02_Meets"/>
       <w:r>
         <w:rPr>
           <w:b/>
@@ -2648,8 +2654,8 @@
         </w:rPr>
         <w:t>Meets</w:t>
       </w:r>
-      <w:bookmarkStart w:id="46" w:name="DEV02_DoesNotMeet"/>
-      <w:bookmarkEnd w:id="45"/>
+      <w:bookmarkStart w:id="48" w:name="DEV02_DoesNotMeet"/>
+      <w:bookmarkEnd w:id="47"/>
       <w:r>
         <w:rPr>
           <w:b/>
@@ -2657,7 +2663,7 @@
         </w:rPr>
         <w:t>Does not meet</w:t>
       </w:r>
-      <w:bookmarkEnd w:id="46"/>
+      <w:bookmarkEnd w:id="48"/>
     </w:p>
     <w:p>
       <w:pPr>
@@ -2675,7 +2681,7 @@
         </w:rPr>
         <w:tab/>
       </w:r>
-      <w:bookmarkStart w:id="47" w:name="DEV02_NoRemedy"/>
+      <w:bookmarkStart w:id="49" w:name="DEV02_NoRemedy"/>
       <w:r>
         <w:rPr>
           <w:b/>
@@ -2683,8 +2689,8 @@
         </w:rPr>
         <w:t>None</w:t>
       </w:r>
-      <w:bookmarkStart w:id="48" w:name="DEV02_Remedy"/>
-      <w:bookmarkEnd w:id="47"/>
+      <w:bookmarkStart w:id="50" w:name="DEV02_Remedy"/>
+      <w:bookmarkEnd w:id="49"/>
       <w:r>
         <w:rPr>
           <w:b/>
@@ -2699,7 +2705,7 @@
         </w:rPr>
         <w:t xml:space="preserve"> opportunistically</w:t>
       </w:r>
-      <w:bookmarkEnd w:id="48"/>
+      <w:bookmarkEnd w:id="50"/>
     </w:p>
     <w:p>
       <w:pPr>
@@ -2714,11 +2720,11 @@
       <w:r>
         <w:tab/>
       </w:r>
-      <w:bookmarkStart w:id="49" w:name="DEV02_Evidence"/>
+      <w:bookmarkStart w:id="51" w:name="DEV02_Evidence"/>
       <w:r>
         <w:t>&lt;Supporting evidence&gt;</w:t>
       </w:r>
-      <w:bookmarkEnd w:id="49"/>
+      <w:bookmarkEnd w:id="51"/>
     </w:p>
     <w:p>
       <w:pPr>
@@ -2849,7 +2855,7 @@
         </w:rPr>
         <w:tab/>
       </w:r>
-      <w:bookmarkStart w:id="50" w:name="COM01_Meets"/>
+      <w:bookmarkStart w:id="52" w:name="COM01_Meets"/>
       <w:r>
         <w:rPr>
           <w:b/>
@@ -2857,8 +2863,8 @@
         </w:rPr>
         <w:t>Meets</w:t>
       </w:r>
-      <w:bookmarkStart w:id="51" w:name="COM01_DoesNotMeet"/>
-      <w:bookmarkEnd w:id="50"/>
+      <w:bookmarkStart w:id="53" w:name="COM01_DoesNotMeet"/>
+      <w:bookmarkEnd w:id="52"/>
       <w:r>
         <w:rPr>
           <w:b/>
@@ -2866,7 +2872,7 @@
         </w:rPr>
         <w:t>Does not meet</w:t>
       </w:r>
-      <w:bookmarkEnd w:id="51"/>
+      <w:bookmarkEnd w:id="53"/>
     </w:p>
     <w:p>
       <w:pPr>
@@ -2884,7 +2890,7 @@
         </w:rPr>
         <w:tab/>
       </w:r>
-      <w:bookmarkStart w:id="52" w:name="COM01_NoRemedy"/>
+      <w:bookmarkStart w:id="54" w:name="COM01_NoRemedy"/>
       <w:r>
         <w:rPr>
           <w:b/>
@@ -2892,8 +2898,8 @@
         </w:rPr>
         <w:t>None</w:t>
       </w:r>
-      <w:bookmarkStart w:id="53" w:name="COM01_Remedy"/>
-      <w:bookmarkEnd w:id="52"/>
+      <w:bookmarkStart w:id="55" w:name="COM01_Remedy"/>
+      <w:bookmarkEnd w:id="54"/>
       <w:r>
         <w:rPr>
           <w:b/>
@@ -2901,7 +2907,7 @@
         </w:rPr>
         <w:t>Must fix</w:t>
       </w:r>
-      <w:bookmarkEnd w:id="53"/>
+      <w:bookmarkEnd w:id="55"/>
     </w:p>
     <w:p>
       <w:pPr>
@@ -2916,11 +2922,11 @@
       <w:r>
         <w:tab/>
       </w:r>
-      <w:bookmarkStart w:id="54" w:name="COM01_Evidence"/>
+      <w:bookmarkStart w:id="56" w:name="COM01_Evidence"/>
       <w:r>
         <w:t>&lt;Supporting evidence&gt;</w:t>
       </w:r>
-      <w:bookmarkEnd w:id="54"/>
+      <w:bookmarkEnd w:id="56"/>
     </w:p>
     <w:p>
       <w:pPr>
@@ -3023,7 +3029,7 @@
         </w:rPr>
         <w:tab/>
       </w:r>
-      <w:bookmarkStart w:id="55" w:name="COM02_Meets"/>
+      <w:bookmarkStart w:id="57" w:name="COM02_Meets"/>
       <w:r>
         <w:rPr>
           <w:b/>
@@ -3031,8 +3037,8 @@
         </w:rPr>
         <w:t>Meets</w:t>
       </w:r>
-      <w:bookmarkStart w:id="56" w:name="COM02_DoesNotMeet"/>
-      <w:bookmarkEnd w:id="55"/>
+      <w:bookmarkStart w:id="58" w:name="COM02_DoesNotMeet"/>
+      <w:bookmarkEnd w:id="57"/>
       <w:r>
         <w:rPr>
           <w:b/>
@@ -3040,7 +3046,7 @@
         </w:rPr>
         <w:t>Does not meet</w:t>
       </w:r>
-      <w:bookmarkEnd w:id="56"/>
+      <w:bookmarkEnd w:id="58"/>
     </w:p>
     <w:p>
       <w:pPr>
@@ -3058,7 +3064,7 @@
         </w:rPr>
         <w:tab/>
       </w:r>
-      <w:bookmarkStart w:id="57" w:name="COM02_NoRemedy"/>
+      <w:bookmarkStart w:id="59" w:name="COM02_NoRemedy"/>
       <w:r>
         <w:rPr>
           <w:b/>
@@ -3066,8 +3072,8 @@
         </w:rPr>
         <w:t>None</w:t>
       </w:r>
-      <w:bookmarkStart w:id="58" w:name="COM02_Remedy"/>
-      <w:bookmarkEnd w:id="57"/>
+      <w:bookmarkStart w:id="60" w:name="COM02_Remedy"/>
+      <w:bookmarkEnd w:id="59"/>
       <w:r>
         <w:rPr>
           <w:b/>
@@ -3075,7 +3081,7 @@
         </w:rPr>
         <w:t>Fix, priority 2</w:t>
       </w:r>
-      <w:bookmarkEnd w:id="58"/>
+      <w:bookmarkEnd w:id="60"/>
     </w:p>
     <w:p>
       <w:pPr>
@@ -3090,11 +3096,11 @@
       <w:r>
         <w:tab/>
       </w:r>
-      <w:bookmarkStart w:id="59" w:name="COM02_Evidence"/>
+      <w:bookmarkStart w:id="61" w:name="COM02_Evidence"/>
       <w:r>
         <w:t>&lt;Supporting evidence&gt;</w:t>
       </w:r>
-      <w:bookmarkEnd w:id="59"/>
+      <w:bookmarkEnd w:id="61"/>
     </w:p>
     <w:p>
       <w:pPr>
@@ -3217,7 +3223,7 @@
         </w:rPr>
         <w:tab/>
       </w:r>
-      <w:bookmarkStart w:id="60" w:name="COM03_Meets"/>
+      <w:bookmarkStart w:id="62" w:name="COM03_Meets"/>
       <w:r>
         <w:rPr>
           <w:b/>
@@ -3225,8 +3231,8 @@
         </w:rPr>
         <w:t>Meets</w:t>
       </w:r>
-      <w:bookmarkStart w:id="61" w:name="COM03_DoesNotMeet"/>
-      <w:bookmarkEnd w:id="60"/>
+      <w:bookmarkStart w:id="63" w:name="COM03_DoesNotMeet"/>
+      <w:bookmarkEnd w:id="62"/>
       <w:r>
         <w:rPr>
           <w:b/>
@@ -3234,7 +3240,7 @@
         </w:rPr>
         <w:t>Does not meet</w:t>
       </w:r>
-      <w:bookmarkEnd w:id="61"/>
+      <w:bookmarkEnd w:id="63"/>
     </w:p>
     <w:p>
       <w:pPr>
@@ -3252,7 +3258,7 @@
         </w:rPr>
         <w:tab/>
       </w:r>
-      <w:bookmarkStart w:id="62" w:name="COM03_NoRemedy"/>
+      <w:bookmarkStart w:id="64" w:name="COM03_NoRemedy"/>
       <w:r>
         <w:rPr>
           <w:b/>
@@ -3260,8 +3266,8 @@
         </w:rPr>
         <w:t>None</w:t>
       </w:r>
-      <w:bookmarkStart w:id="63" w:name="COM03_Remedy"/>
-      <w:bookmarkEnd w:id="62"/>
+      <w:bookmarkStart w:id="65" w:name="COM03_Remedy"/>
+      <w:bookmarkEnd w:id="64"/>
       <w:r>
         <w:rPr>
           <w:b/>
@@ -3269,7 +3275,7 @@
         </w:rPr>
         <w:t>Fix, priority 3</w:t>
       </w:r>
-      <w:bookmarkEnd w:id="63"/>
+      <w:bookmarkEnd w:id="65"/>
     </w:p>
     <w:p>
       <w:pPr>
@@ -3284,11 +3290,11 @@
       <w:r>
         <w:tab/>
       </w:r>
-      <w:bookmarkStart w:id="64" w:name="COM03_Evidence"/>
+      <w:bookmarkStart w:id="66" w:name="COM03_Evidence"/>
       <w:r>
         <w:t>&lt;Supporting evidence&gt;</w:t>
       </w:r>
-      <w:bookmarkEnd w:id="64"/>
+      <w:bookmarkEnd w:id="66"/>
     </w:p>
     <w:p>
       <w:pPr>
@@ -3414,7 +3420,7 @@
         </w:rPr>
         <w:tab/>
       </w:r>
-      <w:bookmarkStart w:id="65" w:name="COM04_Meets"/>
+      <w:bookmarkStart w:id="67" w:name="COM04_Meets"/>
       <w:r>
         <w:rPr>
           <w:b/>
@@ -3422,8 +3428,8 @@
         </w:rPr>
         <w:t>Meets</w:t>
       </w:r>
-      <w:bookmarkStart w:id="66" w:name="COM04_DoesNotMeet"/>
-      <w:bookmarkEnd w:id="65"/>
+      <w:bookmarkStart w:id="68" w:name="COM04_DoesNotMeet"/>
+      <w:bookmarkEnd w:id="67"/>
       <w:r>
         <w:rPr>
           <w:b/>
@@ -3431,7 +3437,7 @@
         </w:rPr>
         <w:t>Does not meet</w:t>
       </w:r>
-      <w:bookmarkEnd w:id="66"/>
+      <w:bookmarkEnd w:id="68"/>
     </w:p>
     <w:p>
       <w:pPr>
@@ -3449,7 +3455,7 @@
         </w:rPr>
         <w:tab/>
       </w:r>
-      <w:bookmarkStart w:id="67" w:name="COM04_NoRemedy"/>
+      <w:bookmarkStart w:id="69" w:name="COM04_NoRemedy"/>
       <w:r>
         <w:rPr>
           <w:b/>
@@ -3457,8 +3463,8 @@
         </w:rPr>
         <w:t>None</w:t>
       </w:r>
-      <w:bookmarkStart w:id="68" w:name="COM04_Remedy"/>
-      <w:bookmarkEnd w:id="67"/>
+      <w:bookmarkStart w:id="70" w:name="COM04_Remedy"/>
+      <w:bookmarkEnd w:id="69"/>
       <w:r>
         <w:rPr>
           <w:b/>
@@ -3473,7 +3479,7 @@
         </w:rPr>
         <w:t xml:space="preserve"> opportunistically</w:t>
       </w:r>
-      <w:bookmarkEnd w:id="68"/>
+      <w:bookmarkEnd w:id="70"/>
     </w:p>
     <w:p>
       <w:pPr>
@@ -3488,11 +3494,11 @@
       <w:r>
         <w:tab/>
       </w:r>
-      <w:bookmarkStart w:id="69" w:name="COM04_Evidence"/>
+      <w:bookmarkStart w:id="71" w:name="COM04_Evidence"/>
       <w:r>
         <w:t>&lt;Supporting evidence&gt;</w:t>
       </w:r>
-      <w:bookmarkEnd w:id="69"/>
+      <w:bookmarkEnd w:id="71"/>
     </w:p>
     <w:p>
       <w:pPr>
@@ -3583,7 +3589,7 @@
         </w:rPr>
         <w:tab/>
       </w:r>
-      <w:bookmarkStart w:id="70" w:name="COM05_Meets"/>
+      <w:bookmarkStart w:id="72" w:name="COM05_Meets"/>
       <w:r>
         <w:rPr>
           <w:b/>
@@ -3591,8 +3597,8 @@
         </w:rPr>
         <w:t>Meets</w:t>
       </w:r>
-      <w:bookmarkStart w:id="71" w:name="COM05_DoesNotMeet"/>
-      <w:bookmarkEnd w:id="70"/>
+      <w:bookmarkStart w:id="73" w:name="COM05_DoesNotMeet"/>
+      <w:bookmarkEnd w:id="72"/>
       <w:r>
         <w:rPr>
           <w:b/>
@@ -3600,7 +3606,7 @@
         </w:rPr>
         <w:t>Does not meet</w:t>
       </w:r>
-      <w:bookmarkEnd w:id="71"/>
+      <w:bookmarkEnd w:id="73"/>
     </w:p>
     <w:p>
       <w:pPr>
@@ -3618,7 +3624,7 @@
         </w:rPr>
         <w:tab/>
       </w:r>
-      <w:bookmarkStart w:id="72" w:name="COM05_NoRemedy"/>
+      <w:bookmarkStart w:id="74" w:name="COM05_NoRemedy"/>
       <w:r>
         <w:rPr>
           <w:b/>
@@ -3626,8 +3632,8 @@
         </w:rPr>
         <w:t>None</w:t>
       </w:r>
-      <w:bookmarkStart w:id="73" w:name="COM05_Remedy"/>
-      <w:bookmarkEnd w:id="72"/>
+      <w:bookmarkStart w:id="75" w:name="COM05_Remedy"/>
+      <w:bookmarkEnd w:id="74"/>
       <w:r>
         <w:rPr>
           <w:b/>
@@ -3642,7 +3648,7 @@
         </w:rPr>
         <w:t xml:space="preserve"> opportunistically</w:t>
       </w:r>
-      <w:bookmarkEnd w:id="73"/>
+      <w:bookmarkEnd w:id="75"/>
     </w:p>
     <w:p>
       <w:pPr>
@@ -3657,11 +3663,11 @@
       <w:r>
         <w:tab/>
       </w:r>
-      <w:bookmarkStart w:id="74" w:name="COM05_Evidence"/>
+      <w:bookmarkStart w:id="76" w:name="COM05_Evidence"/>
       <w:r>
         <w:t>&lt;Supporting evidence&gt;</w:t>
       </w:r>
-      <w:bookmarkEnd w:id="74"/>
+      <w:bookmarkEnd w:id="76"/>
     </w:p>
     <w:p>
       <w:pPr>
@@ -3763,7 +3769,7 @@
         </w:rPr>
         <w:tab/>
       </w:r>
-      <w:bookmarkStart w:id="75" w:name="COM06_Meets"/>
+      <w:bookmarkStart w:id="77" w:name="COM06_Meets"/>
       <w:r>
         <w:rPr>
           <w:b/>
@@ -3771,8 +3777,8 @@
         </w:rPr>
         <w:t>Meets</w:t>
       </w:r>
-      <w:bookmarkStart w:id="76" w:name="COM06_DoesNotMeet"/>
-      <w:bookmarkEnd w:id="75"/>
+      <w:bookmarkStart w:id="78" w:name="COM06_DoesNotMeet"/>
+      <w:bookmarkEnd w:id="77"/>
       <w:r>
         <w:rPr>
           <w:b/>
@@ -3780,7 +3786,7 @@
         </w:rPr>
         <w:t>Does not meet</w:t>
       </w:r>
-      <w:bookmarkEnd w:id="76"/>
+      <w:bookmarkEnd w:id="78"/>
     </w:p>
     <w:p>
       <w:pPr>
@@ -3798,7 +3804,7 @@
         </w:rPr>
         <w:tab/>
       </w:r>
-      <w:bookmarkStart w:id="77" w:name="COM06_NoRemedy"/>
+      <w:bookmarkStart w:id="79" w:name="COM06_NoRemedy"/>
       <w:r>
         <w:rPr>
           <w:b/>
@@ -3806,8 +3812,8 @@
         </w:rPr>
         <w:t>None</w:t>
       </w:r>
-      <w:bookmarkStart w:id="78" w:name="COM06_Remedy"/>
-      <w:bookmarkEnd w:id="77"/>
+      <w:bookmarkStart w:id="80" w:name="COM06_Remedy"/>
+      <w:bookmarkEnd w:id="79"/>
       <w:r>
         <w:rPr>
           <w:b/>
@@ -3815,7 +3821,7 @@
         </w:rPr>
         <w:t>Fix, priority 3</w:t>
       </w:r>
-      <w:bookmarkEnd w:id="78"/>
+      <w:bookmarkEnd w:id="80"/>
     </w:p>
     <w:p>
       <w:pPr>
@@ -3830,11 +3836,11 @@
       <w:r>
         <w:tab/>
       </w:r>
-      <w:bookmarkStart w:id="79" w:name="COM06_Evidence"/>
+      <w:bookmarkStart w:id="81" w:name="COM06_Evidence"/>
       <w:r>
         <w:t>&lt;Supporting evidence&gt;</w:t>
       </w:r>
-      <w:bookmarkEnd w:id="79"/>
+      <w:bookmarkEnd w:id="81"/>
     </w:p>
     <w:p>
       <w:pPr>
@@ -3966,7 +3972,7 @@
         </w:rPr>
         <w:tab/>
       </w:r>
-      <w:bookmarkStart w:id="80" w:name="COM07_Meets"/>
+      <w:bookmarkStart w:id="82" w:name="COM07_Meets"/>
       <w:r>
         <w:rPr>
           <w:b/>
@@ -3974,8 +3980,8 @@
         </w:rPr>
         <w:t>Meets</w:t>
       </w:r>
-      <w:bookmarkStart w:id="81" w:name="COM07_DoesNotMeet"/>
-      <w:bookmarkEnd w:id="80"/>
+      <w:bookmarkStart w:id="83" w:name="COM07_DoesNotMeet"/>
+      <w:bookmarkEnd w:id="82"/>
       <w:r>
         <w:rPr>
           <w:b/>
@@ -3983,7 +3989,7 @@
         </w:rPr>
         <w:t>Does not meet</w:t>
       </w:r>
-      <w:bookmarkEnd w:id="81"/>
+      <w:bookmarkEnd w:id="83"/>
     </w:p>
     <w:p>
       <w:pPr>
@@ -4001,7 +4007,7 @@
         </w:rPr>
         <w:tab/>
       </w:r>
-      <w:bookmarkStart w:id="82" w:name="COM07_NoRemedy"/>
+      <w:bookmarkStart w:id="84" w:name="COM07_NoRemedy"/>
       <w:r>
         <w:rPr>
           <w:b/>
@@ -4009,8 +4015,8 @@
         </w:rPr>
         <w:t>None</w:t>
       </w:r>
-      <w:bookmarkStart w:id="83" w:name="COM07_Remedy"/>
-      <w:bookmarkEnd w:id="82"/>
+      <w:bookmarkStart w:id="85" w:name="COM07_Remedy"/>
+      <w:bookmarkEnd w:id="84"/>
       <w:r>
         <w:rPr>
           <w:b/>
@@ -4018,7 +4024,7 @@
         </w:rPr>
         <w:t>Must fix</w:t>
       </w:r>
-      <w:bookmarkEnd w:id="83"/>
+      <w:bookmarkEnd w:id="85"/>
     </w:p>
     <w:p>
       <w:pPr>
@@ -4033,11 +4039,11 @@
       <w:r>
         <w:tab/>
       </w:r>
-      <w:bookmarkStart w:id="84" w:name="COM07_Evidence"/>
+      <w:bookmarkStart w:id="86" w:name="COM07_Evidence"/>
       <w:r>
         <w:t>&lt;Supporting evidence&gt;</w:t>
       </w:r>
-      <w:bookmarkEnd w:id="84"/>
+      <w:bookmarkEnd w:id="86"/>
     </w:p>
     <w:p>
       <w:pPr>
@@ -4180,7 +4186,7 @@
         </w:rPr>
         <w:tab/>
       </w:r>
-      <w:bookmarkStart w:id="85" w:name="COM08_Meets"/>
+      <w:bookmarkStart w:id="87" w:name="COM08_Meets"/>
       <w:r>
         <w:rPr>
           <w:b/>
@@ -4188,8 +4194,8 @@
         </w:rPr>
         <w:t>Meets</w:t>
       </w:r>
-      <w:bookmarkStart w:id="86" w:name="COM08_DoesNotMeet"/>
-      <w:bookmarkEnd w:id="85"/>
+      <w:bookmarkStart w:id="88" w:name="COM08_DoesNotMeet"/>
+      <w:bookmarkEnd w:id="87"/>
       <w:r>
         <w:rPr>
           <w:b/>
@@ -4197,7 +4203,7 @@
         </w:rPr>
         <w:t>Does not meet</w:t>
       </w:r>
-      <w:bookmarkEnd w:id="86"/>
+      <w:bookmarkEnd w:id="88"/>
     </w:p>
     <w:p>
       <w:pPr>
@@ -4215,7 +4221,7 @@
         </w:rPr>
         <w:tab/>
       </w:r>
-      <w:bookmarkStart w:id="87" w:name="COM08_NoRemedy"/>
+      <w:bookmarkStart w:id="89" w:name="COM08_NoRemedy"/>
       <w:r>
         <w:rPr>
           <w:b/>
@@ -4223,8 +4229,8 @@
         </w:rPr>
         <w:t>None</w:t>
       </w:r>
-      <w:bookmarkStart w:id="88" w:name="COM08_Remedy"/>
-      <w:bookmarkEnd w:id="87"/>
+      <w:bookmarkStart w:id="90" w:name="COM08_Remedy"/>
+      <w:bookmarkEnd w:id="89"/>
       <w:r>
         <w:rPr>
           <w:b/>
@@ -4232,7 +4238,7 @@
         </w:rPr>
         <w:t>Must fix</w:t>
       </w:r>
-      <w:bookmarkEnd w:id="88"/>
+      <w:bookmarkEnd w:id="90"/>
     </w:p>
     <w:p>
       <w:pPr>
@@ -4247,11 +4253,11 @@
       <w:r>
         <w:tab/>
       </w:r>
-      <w:bookmarkStart w:id="89" w:name="COM08_Evidence"/>
+      <w:bookmarkStart w:id="91" w:name="COM08_Evidence"/>
       <w:r>
         <w:t>&lt;Supporting evidence&gt;</w:t>
       </w:r>
-      <w:bookmarkEnd w:id="89"/>
+      <w:bookmarkEnd w:id="91"/>
     </w:p>
     <w:p>
       <w:pPr>
@@ -4421,7 +4427,7 @@
         </w:rPr>
         <w:tab/>
       </w:r>
-      <w:bookmarkStart w:id="90" w:name="COM09_Meets"/>
+      <w:bookmarkStart w:id="92" w:name="COM09_Meets"/>
       <w:r>
         <w:rPr>
           <w:b/>
@@ -4429,8 +4435,8 @@
         </w:rPr>
         <w:t>Meets</w:t>
       </w:r>
-      <w:bookmarkStart w:id="91" w:name="COM09_DoesNotMeet"/>
-      <w:bookmarkEnd w:id="90"/>
+      <w:bookmarkStart w:id="93" w:name="COM09_DoesNotMeet"/>
+      <w:bookmarkEnd w:id="92"/>
       <w:r>
         <w:rPr>
           <w:b/>
@@ -4438,7 +4444,7 @@
         </w:rPr>
         <w:t>Does not meet</w:t>
       </w:r>
-      <w:bookmarkEnd w:id="91"/>
+      <w:bookmarkEnd w:id="93"/>
     </w:p>
     <w:p>
       <w:pPr>
@@ -4456,7 +4462,7 @@
         </w:rPr>
         <w:tab/>
       </w:r>
-      <w:bookmarkStart w:id="92" w:name="COM09_NoRemedy"/>
+      <w:bookmarkStart w:id="94" w:name="COM09_NoRemedy"/>
       <w:r>
         <w:rPr>
           <w:b/>
@@ -4464,8 +4470,8 @@
         </w:rPr>
         <w:t>None</w:t>
       </w:r>
-      <w:bookmarkStart w:id="93" w:name="COM09_Remedy"/>
-      <w:bookmarkEnd w:id="92"/>
+      <w:bookmarkStart w:id="95" w:name="COM09_Remedy"/>
+      <w:bookmarkEnd w:id="94"/>
       <w:r>
         <w:rPr>
           <w:b/>
@@ -4480,7 +4486,7 @@
         </w:rPr>
         <w:t xml:space="preserve"> opportunistically</w:t>
       </w:r>
-      <w:bookmarkEnd w:id="93"/>
+      <w:bookmarkEnd w:id="95"/>
     </w:p>
     <w:p>
       <w:pPr>
@@ -4495,11 +4501,11 @@
       <w:r>
         <w:tab/>
       </w:r>
-      <w:bookmarkStart w:id="94" w:name="COM09_Evidence"/>
+      <w:bookmarkStart w:id="96" w:name="COM09_Evidence"/>
       <w:r>
         <w:t>&lt;Supporting evidence&gt;</w:t>
       </w:r>
-      <w:bookmarkEnd w:id="94"/>
+      <w:bookmarkEnd w:id="96"/>
     </w:p>
     <w:p>
       <w:pPr>
@@ -4652,7 +4658,7 @@
         </w:rPr>
         <w:tab/>
       </w:r>
-      <w:bookmarkStart w:id="95" w:name="PERF01_Meets"/>
+      <w:bookmarkStart w:id="97" w:name="PERF01_Meets"/>
       <w:r>
         <w:rPr>
           <w:b/>
@@ -4660,8 +4666,8 @@
         </w:rPr>
         <w:t>Meets</w:t>
       </w:r>
-      <w:bookmarkStart w:id="96" w:name="PERF01_DoesNotMeet"/>
-      <w:bookmarkEnd w:id="95"/>
+      <w:bookmarkStart w:id="98" w:name="PERF01_DoesNotMeet"/>
+      <w:bookmarkEnd w:id="97"/>
       <w:r>
         <w:rPr>
           <w:b/>
@@ -4669,7 +4675,7 @@
         </w:rPr>
         <w:t>Does not meet</w:t>
       </w:r>
-      <w:bookmarkEnd w:id="96"/>
+      <w:bookmarkEnd w:id="98"/>
     </w:p>
     <w:p>
       <w:pPr>
@@ -4687,7 +4693,7 @@
         </w:rPr>
         <w:tab/>
       </w:r>
-      <w:bookmarkStart w:id="97" w:name="PERF01_NoRemedy"/>
+      <w:bookmarkStart w:id="99" w:name="PERF01_NoRemedy"/>
       <w:r>
         <w:rPr>
           <w:b/>
@@ -4695,8 +4701,8 @@
         </w:rPr>
         <w:t>None</w:t>
       </w:r>
-      <w:bookmarkStart w:id="98" w:name="PERF01_Remedy"/>
-      <w:bookmarkEnd w:id="97"/>
+      <w:bookmarkStart w:id="100" w:name="PERF01_Remedy"/>
+      <w:bookmarkEnd w:id="99"/>
       <w:r>
         <w:rPr>
           <w:b/>
@@ -4704,7 +4710,7 @@
         </w:rPr>
         <w:t>Must fix</w:t>
       </w:r>
-      <w:bookmarkEnd w:id="98"/>
+      <w:bookmarkEnd w:id="100"/>
     </w:p>
     <w:p>
       <w:pPr>
@@ -4719,11 +4725,11 @@
       <w:r>
         <w:tab/>
       </w:r>
-      <w:bookmarkStart w:id="99" w:name="PERF01_Evidence"/>
+      <w:bookmarkStart w:id="101" w:name="PERF01_Evidence"/>
       <w:r>
         <w:t>&lt;Supporting evidence&gt;</w:t>
       </w:r>
-      <w:bookmarkEnd w:id="99"/>
+      <w:bookmarkEnd w:id="101"/>
     </w:p>
     <w:p>
       <w:pPr>
@@ -4841,7 +4847,7 @@
         </w:rPr>
         <w:tab/>
       </w:r>
-      <w:bookmarkStart w:id="100" w:name="PERF02_Meets"/>
+      <w:bookmarkStart w:id="102" w:name="PERF02_Meets"/>
       <w:r>
         <w:rPr>
           <w:b/>
@@ -4849,8 +4855,8 @@
         </w:rPr>
         <w:t>Meets</w:t>
       </w:r>
-      <w:bookmarkStart w:id="101" w:name="PERF02_DoesNotMeet"/>
-      <w:bookmarkEnd w:id="100"/>
+      <w:bookmarkStart w:id="103" w:name="PERF02_DoesNotMeet"/>
+      <w:bookmarkEnd w:id="102"/>
       <w:r>
         <w:rPr>
           <w:b/>
@@ -4858,7 +4864,7 @@
         </w:rPr>
         <w:t>Does not meet</w:t>
       </w:r>
-      <w:bookmarkEnd w:id="101"/>
+      <w:bookmarkEnd w:id="103"/>
     </w:p>
     <w:p>
       <w:pPr>
@@ -4876,7 +4882,7 @@
         </w:rPr>
         <w:tab/>
       </w:r>
-      <w:bookmarkStart w:id="102" w:name="PERF02_NoRemedy"/>
+      <w:bookmarkStart w:id="104" w:name="PERF02_NoRemedy"/>
       <w:r>
         <w:rPr>
           <w:b/>
@@ -4884,8 +4890,8 @@
         </w:rPr>
         <w:t>None</w:t>
       </w:r>
-      <w:bookmarkStart w:id="103" w:name="PERF02_Remedy"/>
-      <w:bookmarkEnd w:id="102"/>
+      <w:bookmarkStart w:id="105" w:name="PERF02_Remedy"/>
+      <w:bookmarkEnd w:id="104"/>
       <w:r>
         <w:rPr>
           <w:b/>
@@ -4893,7 +4899,7 @@
         </w:rPr>
         <w:t>Fix, priority 3</w:t>
       </w:r>
-      <w:bookmarkEnd w:id="103"/>
+      <w:bookmarkEnd w:id="105"/>
     </w:p>
     <w:p>
       <w:pPr>
@@ -4908,11 +4914,11 @@
       <w:r>
         <w:tab/>
       </w:r>
-      <w:bookmarkStart w:id="104" w:name="PERF02_Evidence"/>
+      <w:bookmarkStart w:id="106" w:name="PERF02_Evidence"/>
       <w:r>
         <w:t>&lt;Supporting evidence&gt;</w:t>
       </w:r>
-      <w:bookmarkEnd w:id="104"/>
+      <w:bookmarkEnd w:id="106"/>
     </w:p>
     <w:p>
       <w:pPr>
@@ -5025,7 +5031,7 @@
         </w:rPr>
         <w:tab/>
       </w:r>
-      <w:bookmarkStart w:id="105" w:name="PERF03_Meets"/>
+      <w:bookmarkStart w:id="107" w:name="PERF03_Meets"/>
       <w:r>
         <w:rPr>
           <w:b/>
@@ -5033,8 +5039,8 @@
         </w:rPr>
         <w:t>Meets</w:t>
       </w:r>
-      <w:bookmarkStart w:id="106" w:name="PERF03_DoesNotMeet"/>
-      <w:bookmarkEnd w:id="105"/>
+      <w:bookmarkStart w:id="108" w:name="PERF03_DoesNotMeet"/>
+      <w:bookmarkEnd w:id="107"/>
       <w:r>
         <w:rPr>
           <w:b/>
@@ -5042,7 +5048,7 @@
         </w:rPr>
         <w:t>Does not meet</w:t>
       </w:r>
-      <w:bookmarkEnd w:id="106"/>
+      <w:bookmarkEnd w:id="108"/>
     </w:p>
     <w:p>
       <w:pPr>
@@ -5060,7 +5066,7 @@
         </w:rPr>
         <w:tab/>
       </w:r>
-      <w:bookmarkStart w:id="107" w:name="PERF03_NoRemedy"/>
+      <w:bookmarkStart w:id="109" w:name="PERF03_NoRemedy"/>
       <w:r>
         <w:rPr>
           <w:b/>
@@ -5068,8 +5074,8 @@
         </w:rPr>
         <w:t>None</w:t>
       </w:r>
-      <w:bookmarkStart w:id="108" w:name="PERF03_Remedy"/>
-      <w:bookmarkEnd w:id="107"/>
+      <w:bookmarkStart w:id="110" w:name="PERF03_Remedy"/>
+      <w:bookmarkEnd w:id="109"/>
       <w:r>
         <w:rPr>
           <w:b/>
@@ -5077,7 +5083,7 @@
         </w:rPr>
         <w:t>Fix, priority 2</w:t>
       </w:r>
-      <w:bookmarkEnd w:id="108"/>
+      <w:bookmarkEnd w:id="110"/>
     </w:p>
     <w:p>
       <w:pPr>
@@ -5092,11 +5098,11 @@
       <w:r>
         <w:tab/>
       </w:r>
-      <w:bookmarkStart w:id="109" w:name="PERF03_Evidence"/>
+      <w:bookmarkStart w:id="111" w:name="PERF03_Evidence"/>
       <w:r>
         <w:t>&lt;Supporting evidence&gt;</w:t>
       </w:r>
-      <w:bookmarkEnd w:id="109"/>
+      <w:bookmarkEnd w:id="111"/>
     </w:p>
     <w:p>
       <w:pPr>
@@ -5226,7 +5232,7 @@
         </w:rPr>
         <w:tab/>
       </w:r>
-      <w:bookmarkStart w:id="110" w:name="SEC01_Meets"/>
+      <w:bookmarkStart w:id="112" w:name="SEC01_Meets"/>
       <w:r>
         <w:rPr>
           <w:b/>
@@ -5234,8 +5240,8 @@
         </w:rPr>
         <w:t>Meets</w:t>
       </w:r>
-      <w:bookmarkStart w:id="111" w:name="SEC01_DoesNotMeet"/>
-      <w:bookmarkEnd w:id="110"/>
+      <w:bookmarkStart w:id="113" w:name="SEC01_DoesNotMeet"/>
+      <w:bookmarkEnd w:id="112"/>
       <w:r>
         <w:rPr>
           <w:b/>
@@ -5243,7 +5249,7 @@
         </w:rPr>
         <w:t>Does not meet</w:t>
       </w:r>
-      <w:bookmarkEnd w:id="111"/>
+      <w:bookmarkEnd w:id="113"/>
     </w:p>
     <w:p>
       <w:pPr>
@@ -5261,7 +5267,7 @@
         </w:rPr>
         <w:tab/>
       </w:r>
-      <w:bookmarkStart w:id="112" w:name="SEC01_NoRemedy"/>
+      <w:bookmarkStart w:id="114" w:name="SEC01_NoRemedy"/>
       <w:r>
         <w:rPr>
           <w:b/>
@@ -5269,8 +5275,8 @@
         </w:rPr>
         <w:t>None</w:t>
       </w:r>
-      <w:bookmarkStart w:id="113" w:name="SEC01_Remedy"/>
-      <w:bookmarkEnd w:id="112"/>
+      <w:bookmarkStart w:id="115" w:name="SEC01_Remedy"/>
+      <w:bookmarkEnd w:id="114"/>
       <w:r>
         <w:rPr>
           <w:b/>
@@ -5278,7 +5284,7 @@
         </w:rPr>
         <w:t>Fix, priority 2</w:t>
       </w:r>
-      <w:bookmarkEnd w:id="113"/>
+      <w:bookmarkEnd w:id="115"/>
     </w:p>
     <w:p>
       <w:pPr>
@@ -5293,11 +5299,11 @@
       <w:r>
         <w:tab/>
       </w:r>
-      <w:bookmarkStart w:id="114" w:name="SEC01_Evidence"/>
+      <w:bookmarkStart w:id="116" w:name="SEC01_Evidence"/>
       <w:r>
         <w:t>&lt;Supporting evidence&gt;</w:t>
       </w:r>
-      <w:bookmarkEnd w:id="114"/>
+      <w:bookmarkEnd w:id="116"/>
     </w:p>
     <w:p>
       <w:pPr>
@@ -5407,7 +5413,7 @@
         </w:rPr>
         <w:tab/>
       </w:r>
-      <w:bookmarkStart w:id="115" w:name="SEC02_Meets"/>
+      <w:bookmarkStart w:id="117" w:name="SEC02_Meets"/>
       <w:r>
         <w:rPr>
           <w:b/>
@@ -5415,8 +5421,8 @@
         </w:rPr>
         <w:t>Meets</w:t>
       </w:r>
-      <w:bookmarkStart w:id="116" w:name="SEC02_DoesNotMeet"/>
-      <w:bookmarkEnd w:id="115"/>
+      <w:bookmarkStart w:id="118" w:name="SEC02_DoesNotMeet"/>
+      <w:bookmarkEnd w:id="117"/>
       <w:r>
         <w:rPr>
           <w:b/>
@@ -5424,7 +5430,7 @@
         </w:rPr>
         <w:t>Does not meet</w:t>
       </w:r>
-      <w:bookmarkEnd w:id="116"/>
+      <w:bookmarkEnd w:id="118"/>
     </w:p>
     <w:p>
       <w:pPr>
@@ -5442,7 +5448,7 @@
         </w:rPr>
         <w:tab/>
       </w:r>
-      <w:bookmarkStart w:id="117" w:name="SEC02_NoRemedy"/>
+      <w:bookmarkStart w:id="119" w:name="SEC02_NoRemedy"/>
       <w:r>
         <w:rPr>
           <w:b/>
@@ -5450,8 +5456,8 @@
         </w:rPr>
         <w:t>None</w:t>
       </w:r>
-      <w:bookmarkStart w:id="118" w:name="SEC02_Remedy"/>
-      <w:bookmarkEnd w:id="117"/>
+      <w:bookmarkStart w:id="120" w:name="SEC02_Remedy"/>
+      <w:bookmarkEnd w:id="119"/>
       <w:r>
         <w:rPr>
           <w:b/>
@@ -5459,7 +5465,7 @@
         </w:rPr>
         <w:t>Fix, priority 2</w:t>
       </w:r>
-      <w:bookmarkEnd w:id="118"/>
+      <w:bookmarkEnd w:id="120"/>
     </w:p>
     <w:p>
       <w:pPr>
@@ -5474,11 +5480,11 @@
       <w:r>
         <w:tab/>
       </w:r>
-      <w:bookmarkStart w:id="119" w:name="SEC02_Evidence"/>
+      <w:bookmarkStart w:id="121" w:name="SEC02_Evidence"/>
       <w:r>
         <w:t>&lt;Supporting evidence&gt;</w:t>
       </w:r>
-      <w:bookmarkEnd w:id="119"/>
+      <w:bookmarkEnd w:id="121"/>
     </w:p>
     <w:p>
       <w:pPr>
@@ -5577,7 +5583,7 @@
         </w:rPr>
         <w:tab/>
       </w:r>
-      <w:bookmarkStart w:id="120" w:name="SEC03_Meets"/>
+      <w:bookmarkStart w:id="122" w:name="SEC03_Meets"/>
       <w:r>
         <w:rPr>
           <w:b/>
@@ -5585,8 +5591,8 @@
         </w:rPr>
         <w:t>Meets</w:t>
       </w:r>
-      <w:bookmarkStart w:id="121" w:name="SEC03_DoesNotMeet"/>
-      <w:bookmarkEnd w:id="120"/>
+      <w:bookmarkStart w:id="123" w:name="SEC03_DoesNotMeet"/>
+      <w:bookmarkEnd w:id="122"/>
       <w:r>
         <w:rPr>
           <w:b/>
@@ -5594,7 +5600,7 @@
         </w:rPr>
         <w:t>Does not meet</w:t>
       </w:r>
-      <w:bookmarkEnd w:id="121"/>
+      <w:bookmarkEnd w:id="123"/>
     </w:p>
     <w:p>
       <w:pPr>
@@ -5612,7 +5618,7 @@
         </w:rPr>
         <w:tab/>
       </w:r>
-      <w:bookmarkStart w:id="122" w:name="SEC03_NoRemedy"/>
+      <w:bookmarkStart w:id="124" w:name="SEC03_NoRemedy"/>
       <w:r>
         <w:rPr>
           <w:b/>
@@ -5620,8 +5626,8 @@
         </w:rPr>
         <w:t>None</w:t>
       </w:r>
-      <w:bookmarkStart w:id="123" w:name="SEC03_Remedy"/>
-      <w:bookmarkEnd w:id="122"/>
+      <w:bookmarkStart w:id="125" w:name="SEC03_Remedy"/>
+      <w:bookmarkEnd w:id="124"/>
       <w:r>
         <w:rPr>
           <w:b/>
@@ -5629,7 +5635,7 @@
         </w:rPr>
         <w:t>Fix, priority 2</w:t>
       </w:r>
-      <w:bookmarkEnd w:id="123"/>
+      <w:bookmarkEnd w:id="125"/>
     </w:p>
     <w:p>
       <w:pPr>
@@ -5644,11 +5650,11 @@
       <w:r>
         <w:tab/>
       </w:r>
-      <w:bookmarkStart w:id="124" w:name="SEC03_Evidence"/>
+      <w:bookmarkStart w:id="126" w:name="SEC03_Evidence"/>
       <w:r>
         <w:t>&lt;Supporting evidence&gt;</w:t>
       </w:r>
-      <w:bookmarkEnd w:id="124"/>
+      <w:bookmarkEnd w:id="126"/>
     </w:p>
     <w:p>
       <w:pPr>
@@ -5791,7 +5797,7 @@
         </w:rPr>
         <w:tab/>
       </w:r>
-      <w:bookmarkStart w:id="125" w:name="SEC04_Meets"/>
+      <w:bookmarkStart w:id="127" w:name="SEC04_Meets"/>
       <w:r>
         <w:rPr>
           <w:b/>
@@ -5799,8 +5805,8 @@
         </w:rPr>
         <w:t>Meets</w:t>
       </w:r>
-      <w:bookmarkStart w:id="126" w:name="SEC04_DoesNotMeet"/>
-      <w:bookmarkEnd w:id="125"/>
+      <w:bookmarkStart w:id="128" w:name="SEC04_DoesNotMeet"/>
+      <w:bookmarkEnd w:id="127"/>
       <w:r>
         <w:rPr>
           <w:b/>
@@ -5808,7 +5814,7 @@
         </w:rPr>
         <w:t>Does not meet</w:t>
       </w:r>
-      <w:bookmarkEnd w:id="126"/>
+      <w:bookmarkEnd w:id="128"/>
     </w:p>
     <w:p>
       <w:pPr>
@@ -5826,7 +5832,7 @@
         </w:rPr>
         <w:tab/>
       </w:r>
-      <w:bookmarkStart w:id="127" w:name="SEC04_NoRemedy"/>
+      <w:bookmarkStart w:id="129" w:name="SEC04_NoRemedy"/>
       <w:r>
         <w:rPr>
           <w:b/>
@@ -5834,8 +5840,8 @@
         </w:rPr>
         <w:t>None</w:t>
       </w:r>
-      <w:bookmarkStart w:id="128" w:name="SEC04_Remedy"/>
-      <w:bookmarkEnd w:id="127"/>
+      <w:bookmarkStart w:id="130" w:name="SEC04_Remedy"/>
+      <w:bookmarkEnd w:id="129"/>
       <w:r>
         <w:rPr>
           <w:b/>
@@ -5843,7 +5849,7 @@
         </w:rPr>
         <w:t>Fix, priority 2</w:t>
       </w:r>
-      <w:bookmarkEnd w:id="128"/>
+      <w:bookmarkEnd w:id="130"/>
     </w:p>
     <w:p>
       <w:pPr>
@@ -5858,11 +5864,11 @@
       <w:r>
         <w:tab/>
       </w:r>
-      <w:bookmarkStart w:id="129" w:name="SEC04_Evidence"/>
+      <w:bookmarkStart w:id="131" w:name="SEC04_Evidence"/>
       <w:r>
         <w:t>&lt;Supporting evidence&gt;</w:t>
       </w:r>
-      <w:bookmarkEnd w:id="129"/>
+      <w:bookmarkEnd w:id="131"/>
     </w:p>
     <w:p>
       <w:pPr>
@@ -6000,7 +6006,7 @@
         </w:rPr>
         <w:tab/>
       </w:r>
-      <w:bookmarkStart w:id="130" w:name="SEC05_Meets"/>
+      <w:bookmarkStart w:id="132" w:name="SEC05_Meets"/>
       <w:r>
         <w:rPr>
           <w:b/>
@@ -6008,8 +6014,8 @@
         </w:rPr>
         <w:t>Meets</w:t>
       </w:r>
-      <w:bookmarkStart w:id="131" w:name="SEC05_DoesNotMeet"/>
-      <w:bookmarkEnd w:id="130"/>
+      <w:bookmarkStart w:id="133" w:name="SEC05_DoesNotMeet"/>
+      <w:bookmarkEnd w:id="132"/>
       <w:r>
         <w:rPr>
           <w:b/>
@@ -6017,7 +6023,7 @@
         </w:rPr>
         <w:t>Does not meet</w:t>
       </w:r>
-      <w:bookmarkEnd w:id="131"/>
+      <w:bookmarkEnd w:id="133"/>
     </w:p>
     <w:p>
       <w:pPr>
@@ -6035,7 +6041,7 @@
         </w:rPr>
         <w:tab/>
       </w:r>
-      <w:bookmarkStart w:id="132" w:name="SEC05_NoRemedy"/>
+      <w:bookmarkStart w:id="134" w:name="SEC05_NoRemedy"/>
       <w:r>
         <w:rPr>
           <w:b/>
@@ -6043,8 +6049,8 @@
         </w:rPr>
         <w:t>None</w:t>
       </w:r>
-      <w:bookmarkStart w:id="133" w:name="SEC05_Remedy"/>
-      <w:bookmarkEnd w:id="132"/>
+      <w:bookmarkStart w:id="135" w:name="SEC05_Remedy"/>
+      <w:bookmarkEnd w:id="134"/>
       <w:r>
         <w:rPr>
           <w:b/>
@@ -6052,7 +6058,7 @@
         </w:rPr>
         <w:t>Fix, priority 2</w:t>
       </w:r>
-      <w:bookmarkEnd w:id="133"/>
+      <w:bookmarkEnd w:id="135"/>
     </w:p>
     <w:p>
       <w:pPr>
@@ -6067,13 +6073,11 @@
       <w:r>
         <w:tab/>
       </w:r>
-      <w:bookmarkStart w:id="134" w:name="SEC05_Evidence"/>
-      <w:bookmarkStart w:id="135" w:name="_GoBack"/>
+      <w:bookmarkStart w:id="136" w:name="SEC05_Evidence"/>
       <w:r>
         <w:t>&lt;Supporting evidence&gt;</w:t>
       </w:r>
-      <w:bookmarkEnd w:id="134"/>
-      <w:bookmarkEnd w:id="135"/>
+      <w:bookmarkEnd w:id="136"/>
     </w:p>
     <w:p>
       <w:pPr>
@@ -6219,7 +6223,7 @@
         </w:rPr>
         <w:tab/>
       </w:r>
-      <w:bookmarkStart w:id="136" w:name="STB01_Meets"/>
+      <w:bookmarkStart w:id="137" w:name="STB01_Meets"/>
       <w:r>
         <w:rPr>
           <w:b/>
@@ -6227,8 +6231,8 @@
         </w:rPr>
         <w:t>Meets</w:t>
       </w:r>
-      <w:bookmarkStart w:id="137" w:name="STB01_DoesNotMeet"/>
-      <w:bookmarkEnd w:id="136"/>
+      <w:bookmarkStart w:id="138" w:name="STB01_DoesNotMeet"/>
+      <w:bookmarkEnd w:id="137"/>
       <w:r>
         <w:rPr>
           <w:b/>
@@ -6236,7 +6240,7 @@
         </w:rPr>
         <w:t>Does not meet</w:t>
       </w:r>
-      <w:bookmarkEnd w:id="137"/>
+      <w:bookmarkEnd w:id="138"/>
     </w:p>
     <w:p>
       <w:pPr>
@@ -6254,7 +6258,7 @@
         </w:rPr>
         <w:tab/>
       </w:r>
-      <w:bookmarkStart w:id="138" w:name="STB01_NoRemedy"/>
+      <w:bookmarkStart w:id="139" w:name="STB01_NoRemedy"/>
       <w:r>
         <w:rPr>
           <w:b/>
@@ -6262,8 +6266,8 @@
         </w:rPr>
         <w:t>None</w:t>
       </w:r>
-      <w:bookmarkStart w:id="139" w:name="STB01_Remedy"/>
-      <w:bookmarkEnd w:id="138"/>
+      <w:bookmarkStart w:id="140" w:name="STB01_Remedy"/>
+      <w:bookmarkEnd w:id="139"/>
       <w:r>
         <w:rPr>
           <w:b/>
@@ -6271,7 +6275,7 @@
         </w:rPr>
         <w:t>Must fix</w:t>
       </w:r>
-      <w:bookmarkEnd w:id="139"/>
+      <w:bookmarkEnd w:id="140"/>
     </w:p>
     <w:p>
       <w:pPr>
@@ -6286,11 +6290,11 @@
       <w:r>
         <w:tab/>
       </w:r>
-      <w:bookmarkStart w:id="140" w:name="STB01_Evidence"/>
+      <w:bookmarkStart w:id="141" w:name="STB01_Evidence"/>
       <w:r>
         <w:t>&lt;Supporting evidence&gt;</w:t>
       </w:r>
-      <w:bookmarkEnd w:id="140"/>
+      <w:bookmarkEnd w:id="141"/>
     </w:p>
     <w:p>
       <w:pPr>
@@ -6395,7 +6399,7 @@
         </w:rPr>
         <w:tab/>
       </w:r>
-      <w:bookmarkStart w:id="141" w:name="STB02_Meets"/>
+      <w:bookmarkStart w:id="142" w:name="STB02_Meets"/>
       <w:r>
         <w:rPr>
           <w:b/>
@@ -6403,8 +6407,8 @@
         </w:rPr>
         <w:t>Meets</w:t>
       </w:r>
-      <w:bookmarkStart w:id="142" w:name="STB02_DoesNotMeet"/>
-      <w:bookmarkEnd w:id="141"/>
+      <w:bookmarkStart w:id="143" w:name="STB02_DoesNotMeet"/>
+      <w:bookmarkEnd w:id="142"/>
       <w:r>
         <w:rPr>
           <w:b/>
@@ -6412,7 +6416,7 @@
         </w:rPr>
         <w:t>Does not meet</w:t>
       </w:r>
-      <w:bookmarkEnd w:id="142"/>
+      <w:bookmarkEnd w:id="143"/>
     </w:p>
     <w:p>
       <w:pPr>
@@ -6430,7 +6434,7 @@
         </w:rPr>
         <w:tab/>
       </w:r>
-      <w:bookmarkStart w:id="143" w:name="STB02_NoRemedy"/>
+      <w:bookmarkStart w:id="144" w:name="STB02_NoRemedy"/>
       <w:r>
         <w:rPr>
           <w:b/>
@@ -6438,8 +6442,8 @@
         </w:rPr>
         <w:t>None</w:t>
       </w:r>
-      <w:bookmarkStart w:id="144" w:name="STB02_Remedy"/>
-      <w:bookmarkEnd w:id="143"/>
+      <w:bookmarkStart w:id="145" w:name="STB02_Remedy"/>
+      <w:bookmarkEnd w:id="144"/>
       <w:r>
         <w:rPr>
           <w:b/>
@@ -6447,7 +6451,7 @@
         </w:rPr>
         <w:t>Must fix</w:t>
       </w:r>
-      <w:bookmarkEnd w:id="144"/>
+      <w:bookmarkEnd w:id="145"/>
     </w:p>
     <w:p>
       <w:pPr>
@@ -6462,11 +6466,11 @@
       <w:r>
         <w:tab/>
       </w:r>
-      <w:bookmarkStart w:id="145" w:name="STB02_Evidence"/>
+      <w:bookmarkStart w:id="146" w:name="STB02_Evidence"/>
       <w:r>
         <w:t>&lt;Supporting evidence&gt;</w:t>
       </w:r>
-      <w:bookmarkEnd w:id="145"/>
+      <w:bookmarkEnd w:id="146"/>
     </w:p>
     <w:p>
       <w:pPr>
@@ -6562,7 +6566,7 @@
         </w:rPr>
         <w:tab/>
       </w:r>
-      <w:bookmarkStart w:id="146" w:name="STB03_Meets"/>
+      <w:bookmarkStart w:id="147" w:name="STB03_Meets"/>
       <w:r>
         <w:rPr>
           <w:b/>
@@ -6570,8 +6574,8 @@
         </w:rPr>
         <w:t>Meets</w:t>
       </w:r>
-      <w:bookmarkStart w:id="147" w:name="STB03_DoesNotMeet"/>
-      <w:bookmarkEnd w:id="146"/>
+      <w:bookmarkStart w:id="148" w:name="STB03_DoesNotMeet"/>
+      <w:bookmarkEnd w:id="147"/>
       <w:r>
         <w:rPr>
           <w:b/>
@@ -6579,7 +6583,7 @@
         </w:rPr>
         <w:t>Does not meet</w:t>
       </w:r>
-      <w:bookmarkEnd w:id="147"/>
+      <w:bookmarkEnd w:id="148"/>
     </w:p>
     <w:p>
       <w:pPr>
@@ -6597,7 +6601,7 @@
         </w:rPr>
         <w:tab/>
       </w:r>
-      <w:bookmarkStart w:id="148" w:name="STB03_NoRemedy"/>
+      <w:bookmarkStart w:id="149" w:name="STB03_NoRemedy"/>
       <w:r>
         <w:rPr>
           <w:b/>
@@ -6605,8 +6609,8 @@
         </w:rPr>
         <w:t>None</w:t>
       </w:r>
-      <w:bookmarkStart w:id="149" w:name="STB03_Remedy"/>
-      <w:bookmarkEnd w:id="148"/>
+      <w:bookmarkStart w:id="150" w:name="STB03_Remedy"/>
+      <w:bookmarkEnd w:id="149"/>
       <w:r>
         <w:rPr>
           <w:b/>
@@ -6614,7 +6618,7 @@
         </w:rPr>
         <w:t>Must fix</w:t>
       </w:r>
-      <w:bookmarkEnd w:id="149"/>
+      <w:bookmarkEnd w:id="150"/>
     </w:p>
     <w:p>
       <w:pPr>
@@ -6629,11 +6633,11 @@
       <w:r>
         <w:tab/>
       </w:r>
-      <w:bookmarkStart w:id="150" w:name="STB03_Evidence"/>
+      <w:bookmarkStart w:id="151" w:name="STB03_Evidence"/>
       <w:r>
         <w:t>&lt;Supporting evidence&gt;</w:t>
       </w:r>
-      <w:bookmarkEnd w:id="150"/>
+      <w:bookmarkEnd w:id="151"/>
     </w:p>
     <w:p>
       <w:pPr>
@@ -6741,7 +6745,7 @@
         </w:rPr>
         <w:tab/>
       </w:r>
-      <w:bookmarkStart w:id="151" w:name="STB04_Meets"/>
+      <w:bookmarkStart w:id="152" w:name="STB04_Meets"/>
       <w:r>
         <w:rPr>
           <w:b/>
@@ -6749,8 +6753,8 @@
         </w:rPr>
         <w:t>Meets</w:t>
       </w:r>
-      <w:bookmarkStart w:id="152" w:name="STB04_DoesNotMeet"/>
-      <w:bookmarkEnd w:id="151"/>
+      <w:bookmarkStart w:id="153" w:name="STB04_DoesNotMeet"/>
+      <w:bookmarkEnd w:id="152"/>
       <w:r>
         <w:rPr>
           <w:b/>
@@ -6758,7 +6762,7 @@
         </w:rPr>
         <w:t>Does not meet</w:t>
       </w:r>
-      <w:bookmarkEnd w:id="152"/>
+      <w:bookmarkEnd w:id="153"/>
     </w:p>
     <w:p>
       <w:pPr>
@@ -6776,7 +6780,7 @@
         </w:rPr>
         <w:tab/>
       </w:r>
-      <w:bookmarkStart w:id="153" w:name="STB04_NoRemedy"/>
+      <w:bookmarkStart w:id="154" w:name="STB04_NoRemedy"/>
       <w:r>
         <w:rPr>
           <w:b/>
@@ -6784,8 +6788,8 @@
         </w:rPr>
         <w:t>None</w:t>
       </w:r>
-      <w:bookmarkStart w:id="154" w:name="STB04_Remedy"/>
-      <w:bookmarkEnd w:id="153"/>
+      <w:bookmarkStart w:id="155" w:name="STB04_Remedy"/>
+      <w:bookmarkEnd w:id="154"/>
       <w:r>
         <w:rPr>
           <w:b/>
@@ -6793,7 +6797,7 @@
         </w:rPr>
         <w:t>Must fix</w:t>
       </w:r>
-      <w:bookmarkEnd w:id="154"/>
+      <w:bookmarkEnd w:id="155"/>
     </w:p>
     <w:p>
       <w:pPr>
@@ -6808,11 +6812,11 @@
       <w:r>
         <w:tab/>
       </w:r>
-      <w:bookmarkStart w:id="155" w:name="STB04_Evidence"/>
+      <w:bookmarkStart w:id="156" w:name="STB04_Evidence"/>
       <w:r>
         <w:t>&lt;Supporting evidence&gt;</w:t>
       </w:r>
-      <w:bookmarkEnd w:id="155"/>
+      <w:bookmarkEnd w:id="156"/>
     </w:p>
     <w:p>
       <w:pPr>
@@ -6908,7 +6912,7 @@
         </w:rPr>
         <w:tab/>
       </w:r>
-      <w:bookmarkStart w:id="156" w:name="STB05_Meets"/>
+      <w:bookmarkStart w:id="157" w:name="STB05_Meets"/>
       <w:r>
         <w:rPr>
           <w:b/>
@@ -6916,8 +6920,8 @@
         </w:rPr>
         <w:t>Meets</w:t>
       </w:r>
-      <w:bookmarkStart w:id="157" w:name="STB05_DoesNotMeet"/>
-      <w:bookmarkEnd w:id="156"/>
+      <w:bookmarkStart w:id="158" w:name="STB05_DoesNotMeet"/>
+      <w:bookmarkEnd w:id="157"/>
       <w:r>
         <w:rPr>
           <w:b/>
@@ -6925,7 +6929,7 @@
         </w:rPr>
         <w:t>Does not meet</w:t>
       </w:r>
-      <w:bookmarkEnd w:id="157"/>
+      <w:bookmarkEnd w:id="158"/>
     </w:p>
     <w:p>
       <w:pPr>
@@ -6943,7 +6947,7 @@
         </w:rPr>
         <w:tab/>
       </w:r>
-      <w:bookmarkStart w:id="158" w:name="STB05_NoRemedy"/>
+      <w:bookmarkStart w:id="159" w:name="STB05_NoRemedy"/>
       <w:r>
         <w:rPr>
           <w:b/>
@@ -6951,8 +6955,8 @@
         </w:rPr>
         <w:t>None</w:t>
       </w:r>
-      <w:bookmarkStart w:id="159" w:name="STB05_Remedy"/>
-      <w:bookmarkEnd w:id="158"/>
+      <w:bookmarkStart w:id="160" w:name="STB05_Remedy"/>
+      <w:bookmarkEnd w:id="159"/>
       <w:r>
         <w:rPr>
           <w:b/>
@@ -6960,7 +6964,7 @@
         </w:rPr>
         <w:t>Must fix</w:t>
       </w:r>
-      <w:bookmarkEnd w:id="159"/>
+      <w:bookmarkEnd w:id="160"/>
     </w:p>
     <w:p>
       <w:pPr>
@@ -6975,11 +6979,11 @@
       <w:r>
         <w:tab/>
       </w:r>
-      <w:bookmarkStart w:id="160" w:name="STB05_Evidence"/>
+      <w:bookmarkStart w:id="161" w:name="STB05_Evidence"/>
       <w:r>
         <w:t>&lt;Supporting evidence&gt;</w:t>
       </w:r>
-      <w:bookmarkEnd w:id="160"/>
+      <w:bookmarkEnd w:id="161"/>
     </w:p>
     <w:p>
       <w:pPr>
@@ -7081,7 +7085,7 @@
         </w:rPr>
         <w:tab/>
       </w:r>
-      <w:bookmarkStart w:id="161" w:name="STB06_Meets"/>
+      <w:bookmarkStart w:id="162" w:name="STB06_Meets"/>
       <w:r>
         <w:rPr>
           <w:b/>
@@ -7089,8 +7093,8 @@
         </w:rPr>
         <w:t>Meets</w:t>
       </w:r>
-      <w:bookmarkStart w:id="162" w:name="STB06_DoesNotMeet"/>
-      <w:bookmarkEnd w:id="161"/>
+      <w:bookmarkStart w:id="163" w:name="STB06_DoesNotMeet"/>
+      <w:bookmarkEnd w:id="162"/>
       <w:r>
         <w:rPr>
           <w:b/>
@@ -7098,7 +7102,7 @@
         </w:rPr>
         <w:t>Does not meet</w:t>
       </w:r>
-      <w:bookmarkEnd w:id="162"/>
+      <w:bookmarkEnd w:id="163"/>
     </w:p>
     <w:p>
       <w:pPr>
@@ -7116,7 +7120,7 @@
         </w:rPr>
         <w:tab/>
       </w:r>
-      <w:bookmarkStart w:id="163" w:name="STB06_NoRemedy"/>
+      <w:bookmarkStart w:id="164" w:name="STB06_NoRemedy"/>
       <w:r>
         <w:rPr>
           <w:b/>
@@ -7124,8 +7128,8 @@
         </w:rPr>
         <w:t>None</w:t>
       </w:r>
-      <w:bookmarkStart w:id="164" w:name="STB06_Remedy"/>
-      <w:bookmarkEnd w:id="163"/>
+      <w:bookmarkStart w:id="165" w:name="STB06_Remedy"/>
+      <w:bookmarkEnd w:id="164"/>
       <w:r>
         <w:rPr>
           <w:b/>
@@ -7133,7 +7137,7 @@
         </w:rPr>
         <w:t>Must fix</w:t>
       </w:r>
-      <w:bookmarkEnd w:id="164"/>
+      <w:bookmarkEnd w:id="165"/>
     </w:p>
     <w:p>
       <w:pPr>
@@ -7148,11 +7152,11 @@
       <w:r>
         <w:tab/>
       </w:r>
-      <w:bookmarkStart w:id="165" w:name="STB06_Evidence"/>
+      <w:bookmarkStart w:id="166" w:name="STB06_Evidence"/>
       <w:r>
         <w:t>&lt;Supporting evidence&gt;</w:t>
       </w:r>
-      <w:bookmarkEnd w:id="165"/>
+      <w:bookmarkEnd w:id="166"/>
     </w:p>
     <w:p>
       <w:pPr>
@@ -7254,7 +7258,7 @@
         </w:rPr>
         <w:tab/>
       </w:r>
-      <w:bookmarkStart w:id="166" w:name="STB07_Meets"/>
+      <w:bookmarkStart w:id="167" w:name="STB07_Meets"/>
       <w:r>
         <w:rPr>
           <w:b/>
@@ -7262,8 +7266,8 @@
         </w:rPr>
         <w:t>Meets</w:t>
       </w:r>
-      <w:bookmarkStart w:id="167" w:name="STB07_DoesNotMeet"/>
-      <w:bookmarkEnd w:id="166"/>
+      <w:bookmarkStart w:id="168" w:name="STB07_DoesNotMeet"/>
+      <w:bookmarkEnd w:id="167"/>
       <w:r>
         <w:rPr>
           <w:b/>
@@ -7271,7 +7275,7 @@
         </w:rPr>
         <w:t>Does not meet</w:t>
       </w:r>
-      <w:bookmarkEnd w:id="167"/>
+      <w:bookmarkEnd w:id="168"/>
     </w:p>
     <w:p>
       <w:pPr>
@@ -7289,7 +7293,7 @@
         </w:rPr>
         <w:tab/>
       </w:r>
-      <w:bookmarkStart w:id="168" w:name="STB07_NoRemedy"/>
+      <w:bookmarkStart w:id="169" w:name="STB07_NoRemedy"/>
       <w:r>
         <w:rPr>
           <w:b/>
@@ -7297,8 +7301,8 @@
         </w:rPr>
         <w:t>None</w:t>
       </w:r>
-      <w:bookmarkStart w:id="169" w:name="STB07_Remedy"/>
-      <w:bookmarkEnd w:id="168"/>
+      <w:bookmarkStart w:id="170" w:name="STB07_Remedy"/>
+      <w:bookmarkEnd w:id="169"/>
       <w:r>
         <w:rPr>
           <w:b/>
@@ -7306,7 +7310,7 @@
         </w:rPr>
         <w:t>Must fix</w:t>
       </w:r>
-      <w:bookmarkEnd w:id="169"/>
+      <w:bookmarkEnd w:id="170"/>
     </w:p>
     <w:p>
       <w:pPr>
@@ -7321,11 +7325,11 @@
       <w:r>
         <w:tab/>
       </w:r>
-      <w:bookmarkStart w:id="170" w:name="STB07_Evidence"/>
+      <w:bookmarkStart w:id="171" w:name="STB07_Evidence"/>
       <w:r>
         <w:t>&lt;Supporting evidence&gt;</w:t>
       </w:r>
-      <w:bookmarkEnd w:id="170"/>
+      <w:bookmarkEnd w:id="171"/>
     </w:p>
     <w:p>
       <w:pPr>
@@ -7442,7 +7446,7 @@
         </w:rPr>
         <w:tab/>
       </w:r>
-      <w:bookmarkStart w:id="171" w:name="STB08_Meets"/>
+      <w:bookmarkStart w:id="172" w:name="STB08_Meets"/>
       <w:r>
         <w:rPr>
           <w:b/>
@@ -7450,8 +7454,8 @@
         </w:rPr>
         <w:t>Meets</w:t>
       </w:r>
-      <w:bookmarkStart w:id="172" w:name="STB08_DoesNotMeet"/>
-      <w:bookmarkEnd w:id="171"/>
+      <w:bookmarkStart w:id="173" w:name="STB08_DoesNotMeet"/>
+      <w:bookmarkEnd w:id="172"/>
       <w:r>
         <w:rPr>
           <w:b/>
@@ -7459,7 +7463,7 @@
         </w:rPr>
         <w:t>Does not meet</w:t>
       </w:r>
-      <w:bookmarkEnd w:id="172"/>
+      <w:bookmarkEnd w:id="173"/>
     </w:p>
     <w:p>
       <w:pPr>
@@ -7477,7 +7481,7 @@
         </w:rPr>
         <w:tab/>
       </w:r>
-      <w:bookmarkStart w:id="173" w:name="STB08_NoRemedy"/>
+      <w:bookmarkStart w:id="174" w:name="STB08_NoRemedy"/>
       <w:r>
         <w:rPr>
           <w:b/>
@@ -7485,8 +7489,8 @@
         </w:rPr>
         <w:t>None</w:t>
       </w:r>
-      <w:bookmarkStart w:id="174" w:name="STB08_Remedy"/>
-      <w:bookmarkEnd w:id="173"/>
+      <w:bookmarkStart w:id="175" w:name="STB08_Remedy"/>
+      <w:bookmarkEnd w:id="174"/>
       <w:r>
         <w:rPr>
           <w:b/>
@@ -7494,7 +7498,7 @@
         </w:rPr>
         <w:t>Must fix</w:t>
       </w:r>
-      <w:bookmarkEnd w:id="174"/>
+      <w:bookmarkEnd w:id="175"/>
     </w:p>
     <w:p>
       <w:pPr>
@@ -7509,11 +7513,11 @@
       <w:r>
         <w:tab/>
       </w:r>
-      <w:bookmarkStart w:id="175" w:name="STB08_Evidence"/>
+      <w:bookmarkStart w:id="176" w:name="STB08_Evidence"/>
       <w:r>
         <w:t>&lt;Supporting evidence&gt;</w:t>
       </w:r>
-      <w:bookmarkEnd w:id="175"/>
+      <w:bookmarkEnd w:id="176"/>
     </w:p>
     <w:p>
       <w:pPr>
@@ -7618,7 +7622,7 @@
         </w:rPr>
         <w:tab/>
       </w:r>
-      <w:bookmarkStart w:id="176" w:name="STB09_Meets"/>
+      <w:bookmarkStart w:id="177" w:name="STB09_Meets"/>
       <w:r>
         <w:rPr>
           <w:b/>
@@ -7626,8 +7630,8 @@
         </w:rPr>
         <w:t>Meets</w:t>
       </w:r>
-      <w:bookmarkStart w:id="177" w:name="STB09_DoesNotMeet"/>
-      <w:bookmarkEnd w:id="176"/>
+      <w:bookmarkStart w:id="178" w:name="STB09_DoesNotMeet"/>
+      <w:bookmarkEnd w:id="177"/>
       <w:r>
         <w:rPr>
           <w:b/>
@@ -7635,7 +7639,7 @@
         </w:rPr>
         <w:t>Does not meet</w:t>
       </w:r>
-      <w:bookmarkEnd w:id="177"/>
+      <w:bookmarkEnd w:id="178"/>
     </w:p>
     <w:p>
       <w:pPr>
@@ -7653,7 +7657,7 @@
         </w:rPr>
         <w:tab/>
       </w:r>
-      <w:bookmarkStart w:id="178" w:name="STB09_NoRemedy"/>
+      <w:bookmarkStart w:id="179" w:name="STB09_NoRemedy"/>
       <w:r>
         <w:rPr>
           <w:b/>
@@ -7661,8 +7665,8 @@
         </w:rPr>
         <w:t>None</w:t>
       </w:r>
-      <w:bookmarkStart w:id="179" w:name="STB09_Remedy"/>
-      <w:bookmarkEnd w:id="178"/>
+      <w:bookmarkStart w:id="180" w:name="STB09_Remedy"/>
+      <w:bookmarkEnd w:id="179"/>
       <w:r>
         <w:rPr>
           <w:b/>
@@ -7670,7 +7674,7 @@
         </w:rPr>
         <w:t>Fix, priority 2</w:t>
       </w:r>
-      <w:bookmarkEnd w:id="179"/>
+      <w:bookmarkEnd w:id="180"/>
     </w:p>
     <w:p>
       <w:pPr>
@@ -7685,11 +7689,11 @@
       <w:r>
         <w:tab/>
       </w:r>
-      <w:bookmarkStart w:id="180" w:name="STB09_Evidence"/>
+      <w:bookmarkStart w:id="181" w:name="STB09_Evidence"/>
       <w:r>
         <w:t>&lt;Supporting evidence&gt;</w:t>
       </w:r>
-      <w:bookmarkEnd w:id="180"/>
+      <w:bookmarkEnd w:id="181"/>
     </w:p>
     <w:p>
       <w:pPr>
@@ -7800,7 +7804,7 @@
         </w:rPr>
         <w:tab/>
       </w:r>
-      <w:bookmarkStart w:id="181" w:name="STB10_Meets"/>
+      <w:bookmarkStart w:id="182" w:name="STB10_Meets"/>
       <w:r>
         <w:rPr>
           <w:b/>
@@ -7808,8 +7812,8 @@
         </w:rPr>
         <w:t>Meets</w:t>
       </w:r>
-      <w:bookmarkStart w:id="182" w:name="STB10_DoesNotMeet"/>
-      <w:bookmarkEnd w:id="181"/>
+      <w:bookmarkStart w:id="183" w:name="STB10_DoesNotMeet"/>
+      <w:bookmarkEnd w:id="182"/>
       <w:r>
         <w:rPr>
           <w:b/>
@@ -7817,7 +7821,7 @@
         </w:rPr>
         <w:t>Does not meet</w:t>
       </w:r>
-      <w:bookmarkEnd w:id="182"/>
+      <w:bookmarkEnd w:id="183"/>
     </w:p>
     <w:p>
       <w:pPr>
@@ -7835,7 +7839,7 @@
         </w:rPr>
         <w:tab/>
       </w:r>
-      <w:bookmarkStart w:id="183" w:name="STB10_NoRemedy"/>
+      <w:bookmarkStart w:id="184" w:name="STB10_NoRemedy"/>
       <w:r>
         <w:rPr>
           <w:b/>
@@ -7843,8 +7847,8 @@
         </w:rPr>
         <w:t>None</w:t>
       </w:r>
-      <w:bookmarkStart w:id="184" w:name="STB10_Remedy"/>
-      <w:bookmarkEnd w:id="183"/>
+      <w:bookmarkStart w:id="185" w:name="STB10_Remedy"/>
+      <w:bookmarkEnd w:id="184"/>
       <w:r>
         <w:rPr>
           <w:b/>
@@ -7852,7 +7856,7 @@
         </w:rPr>
         <w:t>Fix, priority 2</w:t>
       </w:r>
-      <w:bookmarkEnd w:id="184"/>
+      <w:bookmarkEnd w:id="185"/>
     </w:p>
     <w:p>
       <w:pPr>
@@ -7867,11 +7871,11 @@
       <w:r>
         <w:tab/>
       </w:r>
-      <w:bookmarkStart w:id="185" w:name="STB10_Evidence"/>
+      <w:bookmarkStart w:id="186" w:name="STB10_Evidence"/>
       <w:r>
         <w:t>&lt;Supporting evidence&gt;</w:t>
       </w:r>
-      <w:bookmarkEnd w:id="185"/>
+      <w:bookmarkEnd w:id="186"/>
     </w:p>
     <w:p>
       <w:pPr>
@@ -8006,7 +8010,7 @@
         </w:rPr>
         <w:tab/>
       </w:r>
-      <w:bookmarkStart w:id="186" w:name="STB11_Meets"/>
+      <w:bookmarkStart w:id="187" w:name="STB11_Meets"/>
       <w:r>
         <w:rPr>
           <w:b/>
@@ -8014,8 +8018,8 @@
         </w:rPr>
         <w:t>Meets</w:t>
       </w:r>
-      <w:bookmarkStart w:id="187" w:name="STB11_DoesNotMeet"/>
-      <w:bookmarkEnd w:id="186"/>
+      <w:bookmarkStart w:id="188" w:name="STB11_DoesNotMeet"/>
+      <w:bookmarkEnd w:id="187"/>
       <w:r>
         <w:rPr>
           <w:b/>
@@ -8023,7 +8027,7 @@
         </w:rPr>
         <w:t>Does not meet</w:t>
       </w:r>
-      <w:bookmarkEnd w:id="187"/>
+      <w:bookmarkEnd w:id="188"/>
     </w:p>
     <w:p>
       <w:pPr>
@@ -8041,7 +8045,7 @@
         </w:rPr>
         <w:tab/>
       </w:r>
-      <w:bookmarkStart w:id="188" w:name="STB11_NoRemedy"/>
+      <w:bookmarkStart w:id="189" w:name="STB11_NoRemedy"/>
       <w:r>
         <w:rPr>
           <w:b/>
@@ -8049,8 +8053,8 @@
         </w:rPr>
         <w:t>None</w:t>
       </w:r>
-      <w:bookmarkStart w:id="189" w:name="STB11_Remedy"/>
-      <w:bookmarkEnd w:id="188"/>
+      <w:bookmarkStart w:id="190" w:name="STB11_Remedy"/>
+      <w:bookmarkEnd w:id="189"/>
       <w:r>
         <w:rPr>
           <w:b/>
@@ -8058,7 +8062,7 @@
         </w:rPr>
         <w:t>Fix, priority 2</w:t>
       </w:r>
-      <w:bookmarkEnd w:id="189"/>
+      <w:bookmarkEnd w:id="190"/>
     </w:p>
     <w:p>
       <w:pPr>
@@ -8073,11 +8077,11 @@
       <w:r>
         <w:tab/>
       </w:r>
-      <w:bookmarkStart w:id="190" w:name="STB11_Evidence"/>
+      <w:bookmarkStart w:id="191" w:name="STB11_Evidence"/>
       <w:r>
         <w:t>&lt;Supporting evidence&gt;</w:t>
       </w:r>
-      <w:bookmarkEnd w:id="190"/>
+      <w:bookmarkEnd w:id="191"/>
     </w:p>
     <w:p>
       <w:pPr>
@@ -8197,7 +8201,7 @@
         </w:rPr>
         <w:tab/>
       </w:r>
-      <w:bookmarkStart w:id="191" w:name="STB12_Meets"/>
+      <w:bookmarkStart w:id="192" w:name="STB12_Meets"/>
       <w:r>
         <w:rPr>
           <w:b/>
@@ -8205,8 +8209,8 @@
         </w:rPr>
         <w:t>Meets</w:t>
       </w:r>
-      <w:bookmarkStart w:id="192" w:name="STB12_DoesNotMeet"/>
-      <w:bookmarkEnd w:id="191"/>
+      <w:bookmarkStart w:id="193" w:name="STB12_DoesNotMeet"/>
+      <w:bookmarkEnd w:id="192"/>
       <w:r>
         <w:rPr>
           <w:b/>
@@ -8214,7 +8218,7 @@
         </w:rPr>
         <w:t>Does not meet</w:t>
       </w:r>
-      <w:bookmarkEnd w:id="192"/>
+      <w:bookmarkEnd w:id="193"/>
     </w:p>
     <w:p>
       <w:pPr>
@@ -8232,7 +8236,7 @@
         </w:rPr>
         <w:tab/>
       </w:r>
-      <w:bookmarkStart w:id="193" w:name="STB12_NoRemedy"/>
+      <w:bookmarkStart w:id="194" w:name="STB12_NoRemedy"/>
       <w:r>
         <w:rPr>
           <w:b/>
@@ -8240,8 +8244,8 @@
         </w:rPr>
         <w:t>None</w:t>
       </w:r>
-      <w:bookmarkStart w:id="194" w:name="STB12_Remedy"/>
-      <w:bookmarkEnd w:id="193"/>
+      <w:bookmarkStart w:id="195" w:name="STB12_Remedy"/>
+      <w:bookmarkEnd w:id="194"/>
       <w:r>
         <w:rPr>
           <w:b/>
@@ -8249,7 +8253,7 @@
         </w:rPr>
         <w:t>Fix, priority 2</w:t>
       </w:r>
-      <w:bookmarkEnd w:id="194"/>
+      <w:bookmarkEnd w:id="195"/>
     </w:p>
     <w:p>
       <w:pPr>
@@ -8264,11 +8268,11 @@
       <w:r>
         <w:tab/>
       </w:r>
-      <w:bookmarkStart w:id="195" w:name="STB12_Evidence"/>
+      <w:bookmarkStart w:id="196" w:name="STB12_Evidence"/>
       <w:r>
         <w:t>&lt;Supporting evidence&gt;</w:t>
       </w:r>
-      <w:bookmarkEnd w:id="195"/>
+      <w:bookmarkEnd w:id="196"/>
     </w:p>
     <w:p>
       <w:pPr>
@@ -8364,7 +8368,7 @@
         </w:rPr>
         <w:tab/>
       </w:r>
-      <w:bookmarkStart w:id="196" w:name="STB13_Meets"/>
+      <w:bookmarkStart w:id="197" w:name="STB13_Meets"/>
       <w:r>
         <w:rPr>
           <w:b/>
@@ -8372,8 +8376,8 @@
         </w:rPr>
         <w:t>Meets</w:t>
       </w:r>
-      <w:bookmarkStart w:id="197" w:name="STB13_DoesNotMeet"/>
-      <w:bookmarkEnd w:id="196"/>
+      <w:bookmarkStart w:id="198" w:name="STB13_DoesNotMeet"/>
+      <w:bookmarkEnd w:id="197"/>
       <w:r>
         <w:rPr>
           <w:b/>
@@ -8381,7 +8385,7 @@
         </w:rPr>
         <w:t>Does not meet</w:t>
       </w:r>
-      <w:bookmarkEnd w:id="197"/>
+      <w:bookmarkEnd w:id="198"/>
     </w:p>
     <w:p>
       <w:pPr>
@@ -8399,7 +8403,7 @@
         </w:rPr>
         <w:tab/>
       </w:r>
-      <w:bookmarkStart w:id="198" w:name="STB13_NoRemedy"/>
+      <w:bookmarkStart w:id="199" w:name="STB13_NoRemedy"/>
       <w:r>
         <w:rPr>
           <w:b/>
@@ -8407,8 +8411,8 @@
         </w:rPr>
         <w:t>None</w:t>
       </w:r>
-      <w:bookmarkStart w:id="199" w:name="STB13_Remedy"/>
-      <w:bookmarkEnd w:id="198"/>
+      <w:bookmarkStart w:id="200" w:name="STB13_Remedy"/>
+      <w:bookmarkEnd w:id="199"/>
       <w:r>
         <w:rPr>
           <w:b/>
@@ -8416,7 +8420,7 @@
         </w:rPr>
         <w:t>Fix, priority 2</w:t>
       </w:r>
-      <w:bookmarkEnd w:id="199"/>
+      <w:bookmarkEnd w:id="200"/>
     </w:p>
     <w:p>
       <w:pPr>
@@ -8431,11 +8435,11 @@
       <w:r>
         <w:tab/>
       </w:r>
-      <w:bookmarkStart w:id="200" w:name="STB13_Evidence"/>
+      <w:bookmarkStart w:id="201" w:name="STB13_Evidence"/>
       <w:r>
         <w:t>&lt;Supporting evidence&gt;</w:t>
       </w:r>
-      <w:bookmarkEnd w:id="200"/>
+      <w:bookmarkEnd w:id="201"/>
     </w:p>
     <w:p>
       <w:pPr>
@@ -8540,7 +8544,7 @@
         </w:rPr>
         <w:tab/>
       </w:r>
-      <w:bookmarkStart w:id="201" w:name="STB14_Meets"/>
+      <w:bookmarkStart w:id="202" w:name="STB14_Meets"/>
       <w:r>
         <w:rPr>
           <w:b/>
@@ -8548,8 +8552,8 @@
         </w:rPr>
         <w:t>Meets</w:t>
       </w:r>
-      <w:bookmarkStart w:id="202" w:name="STB14_DoesNotMeet"/>
-      <w:bookmarkEnd w:id="201"/>
+      <w:bookmarkStart w:id="203" w:name="STB14_DoesNotMeet"/>
+      <w:bookmarkEnd w:id="202"/>
       <w:r>
         <w:rPr>
           <w:b/>
@@ -8557,7 +8561,7 @@
         </w:rPr>
         <w:t>Does not meet</w:t>
       </w:r>
-      <w:bookmarkEnd w:id="202"/>
+      <w:bookmarkEnd w:id="203"/>
     </w:p>
     <w:p>
       <w:pPr>
@@ -8575,7 +8579,7 @@
         </w:rPr>
         <w:tab/>
       </w:r>
-      <w:bookmarkStart w:id="203" w:name="STB14_NoRemedy"/>
+      <w:bookmarkStart w:id="204" w:name="STB14_NoRemedy"/>
       <w:r>
         <w:rPr>
           <w:b/>
@@ -8583,8 +8587,8 @@
         </w:rPr>
         <w:t>None</w:t>
       </w:r>
-      <w:bookmarkStart w:id="204" w:name="STB14_Remedy"/>
-      <w:bookmarkEnd w:id="203"/>
+      <w:bookmarkStart w:id="205" w:name="STB14_Remedy"/>
+      <w:bookmarkEnd w:id="204"/>
       <w:r>
         <w:rPr>
           <w:b/>
@@ -8592,7 +8596,7 @@
         </w:rPr>
         <w:t>Fix, priority 2</w:t>
       </w:r>
-      <w:bookmarkEnd w:id="204"/>
+      <w:bookmarkEnd w:id="205"/>
     </w:p>
     <w:p>
       <w:pPr>
@@ -8607,11 +8611,11 @@
       <w:r>
         <w:tab/>
       </w:r>
-      <w:bookmarkStart w:id="205" w:name="STB14_Evidence"/>
+      <w:bookmarkStart w:id="206" w:name="STB14_Evidence"/>
       <w:r>
         <w:t>&lt;Supporting evidence&gt;</w:t>
       </w:r>
-      <w:bookmarkEnd w:id="205"/>
+      <w:bookmarkEnd w:id="206"/>
     </w:p>
     <w:p>
       <w:pPr>
@@ -8716,7 +8720,7 @@
         </w:rPr>
         <w:tab/>
       </w:r>
-      <w:bookmarkStart w:id="206" w:name="STB15_Meets"/>
+      <w:bookmarkStart w:id="207" w:name="STB15_Meets"/>
       <w:r>
         <w:rPr>
           <w:b/>
@@ -8724,8 +8728,8 @@
         </w:rPr>
         <w:t>Meets</w:t>
       </w:r>
-      <w:bookmarkStart w:id="207" w:name="STB15_DoesNotMeet"/>
-      <w:bookmarkEnd w:id="206"/>
+      <w:bookmarkStart w:id="208" w:name="STB15_DoesNotMeet"/>
+      <w:bookmarkEnd w:id="207"/>
       <w:r>
         <w:rPr>
           <w:b/>
@@ -8733,7 +8737,7 @@
         </w:rPr>
         <w:t>Does not meet</w:t>
       </w:r>
-      <w:bookmarkEnd w:id="207"/>
+      <w:bookmarkEnd w:id="208"/>
     </w:p>
     <w:p>
       <w:pPr>
@@ -8751,7 +8755,7 @@
         </w:rPr>
         <w:tab/>
       </w:r>
-      <w:bookmarkStart w:id="208" w:name="STB15_NoRemedy"/>
+      <w:bookmarkStart w:id="209" w:name="STB15_NoRemedy"/>
       <w:r>
         <w:rPr>
           <w:b/>
@@ -8759,8 +8763,8 @@
         </w:rPr>
         <w:t>None</w:t>
       </w:r>
-      <w:bookmarkStart w:id="209" w:name="STB15_Remedy"/>
-      <w:bookmarkEnd w:id="208"/>
+      <w:bookmarkStart w:id="210" w:name="STB15_Remedy"/>
+      <w:bookmarkEnd w:id="209"/>
       <w:r>
         <w:rPr>
           <w:b/>
@@ -8768,7 +8772,7 @@
         </w:rPr>
         <w:t>Fix, priority 2</w:t>
       </w:r>
-      <w:bookmarkEnd w:id="209"/>
+      <w:bookmarkEnd w:id="210"/>
     </w:p>
     <w:p>
       <w:pPr>
@@ -8783,11 +8787,11 @@
       <w:r>
         <w:tab/>
       </w:r>
-      <w:bookmarkStart w:id="210" w:name="STB15_Evidence"/>
+      <w:bookmarkStart w:id="211" w:name="STB15_Evidence"/>
       <w:r>
         <w:t>&lt;Supporting evidence&gt;</w:t>
       </w:r>
-      <w:bookmarkEnd w:id="210"/>
+      <w:bookmarkEnd w:id="211"/>
     </w:p>
     <w:p>
       <w:pPr>
@@ -8895,7 +8899,7 @@
         </w:rPr>
         <w:tab/>
       </w:r>
-      <w:bookmarkStart w:id="211" w:name="STB16_Meets"/>
+      <w:bookmarkStart w:id="212" w:name="STB16_Meets"/>
       <w:r>
         <w:rPr>
           <w:b/>
@@ -8903,8 +8907,8 @@
         </w:rPr>
         <w:t>Meets</w:t>
       </w:r>
-      <w:bookmarkStart w:id="212" w:name="STB16_DoesNotMeet"/>
-      <w:bookmarkEnd w:id="211"/>
+      <w:bookmarkStart w:id="213" w:name="STB16_DoesNotMeet"/>
+      <w:bookmarkEnd w:id="212"/>
       <w:r>
         <w:rPr>
           <w:b/>
@@ -8912,7 +8916,7 @@
         </w:rPr>
         <w:t>Does not meet</w:t>
       </w:r>
-      <w:bookmarkEnd w:id="212"/>
+      <w:bookmarkEnd w:id="213"/>
     </w:p>
     <w:p>
       <w:pPr>
@@ -8930,7 +8934,7 @@
         </w:rPr>
         <w:tab/>
       </w:r>
-      <w:bookmarkStart w:id="213" w:name="STB16_NoRemedy"/>
+      <w:bookmarkStart w:id="214" w:name="STB16_NoRemedy"/>
       <w:r>
         <w:rPr>
           <w:b/>
@@ -8938,8 +8942,8 @@
         </w:rPr>
         <w:t>None</w:t>
       </w:r>
-      <w:bookmarkStart w:id="214" w:name="STB16_Remedy"/>
-      <w:bookmarkEnd w:id="213"/>
+      <w:bookmarkStart w:id="215" w:name="STB16_Remedy"/>
+      <w:bookmarkEnd w:id="214"/>
       <w:r>
         <w:rPr>
           <w:b/>
@@ -8947,7 +8951,7 @@
         </w:rPr>
         <w:t>Fix, priority 2</w:t>
       </w:r>
-      <w:bookmarkEnd w:id="214"/>
+      <w:bookmarkEnd w:id="215"/>
     </w:p>
     <w:p>
       <w:pPr>
@@ -8962,11 +8966,11 @@
       <w:r>
         <w:tab/>
       </w:r>
-      <w:bookmarkStart w:id="215" w:name="STB16_Evidence"/>
+      <w:bookmarkStart w:id="216" w:name="STB16_Evidence"/>
       <w:r>
         <w:t>&lt;Supporting evidence&gt;</w:t>
       </w:r>
-      <w:bookmarkEnd w:id="215"/>
+      <w:bookmarkEnd w:id="216"/>
     </w:p>
     <w:p>
       <w:pPr>
@@ -9110,7 +9114,7 @@
         </w:rPr>
         <w:tab/>
       </w:r>
-      <w:bookmarkStart w:id="216" w:name="STB17_Meets"/>
+      <w:bookmarkStart w:id="217" w:name="STB17_Meets"/>
       <w:r>
         <w:rPr>
           <w:b/>
@@ -9118,8 +9122,8 @@
         </w:rPr>
         <w:t>Meets</w:t>
       </w:r>
-      <w:bookmarkStart w:id="217" w:name="STB17_DoesNotMeet"/>
-      <w:bookmarkEnd w:id="216"/>
+      <w:bookmarkStart w:id="218" w:name="STB17_DoesNotMeet"/>
+      <w:bookmarkEnd w:id="217"/>
       <w:r>
         <w:rPr>
           <w:b/>
@@ -9127,7 +9131,7 @@
         </w:rPr>
         <w:t>Does not meet</w:t>
       </w:r>
-      <w:bookmarkEnd w:id="217"/>
+      <w:bookmarkEnd w:id="218"/>
     </w:p>
     <w:p>
       <w:pPr>
@@ -9145,7 +9149,7 @@
         </w:rPr>
         <w:tab/>
       </w:r>
-      <w:bookmarkStart w:id="218" w:name="STB17_NoRemedy"/>
+      <w:bookmarkStart w:id="219" w:name="STB17_NoRemedy"/>
       <w:r>
         <w:rPr>
           <w:b/>
@@ -9153,8 +9157,8 @@
         </w:rPr>
         <w:t>None</w:t>
       </w:r>
-      <w:bookmarkStart w:id="219" w:name="STB17_Remedy"/>
-      <w:bookmarkEnd w:id="218"/>
+      <w:bookmarkStart w:id="220" w:name="STB17_Remedy"/>
+      <w:bookmarkEnd w:id="219"/>
       <w:r>
         <w:rPr>
           <w:b/>
@@ -9162,7 +9166,7 @@
         </w:rPr>
         <w:t>Must fix</w:t>
       </w:r>
-      <w:bookmarkEnd w:id="219"/>
+      <w:bookmarkEnd w:id="220"/>
     </w:p>
     <w:p>
       <w:pPr>
@@ -9177,11 +9181,11 @@
       <w:r>
         <w:tab/>
       </w:r>
-      <w:bookmarkStart w:id="220" w:name="STB17_Evidence"/>
+      <w:bookmarkStart w:id="221" w:name="STB17_Evidence"/>
       <w:r>
         <w:t>&lt;Supporting evidence&gt;</w:t>
       </w:r>
-      <w:bookmarkEnd w:id="220"/>
+      <w:bookmarkEnd w:id="221"/>
     </w:p>
     <w:p>
       <w:pPr>
@@ -9297,7 +9301,7 @@
         </w:rPr>
         <w:tab/>
       </w:r>
-      <w:bookmarkStart w:id="221" w:name="STB18_Meets"/>
+      <w:bookmarkStart w:id="222" w:name="STB18_Meets"/>
       <w:r>
         <w:rPr>
           <w:b/>
@@ -9305,8 +9309,8 @@
         </w:rPr>
         <w:t>Meets</w:t>
       </w:r>
-      <w:bookmarkStart w:id="222" w:name="STB18_DoesNotMeet"/>
-      <w:bookmarkEnd w:id="221"/>
+      <w:bookmarkStart w:id="223" w:name="STB18_DoesNotMeet"/>
+      <w:bookmarkEnd w:id="222"/>
       <w:r>
         <w:rPr>
           <w:b/>
@@ -9314,7 +9318,7 @@
         </w:rPr>
         <w:t>Does not meet</w:t>
       </w:r>
-      <w:bookmarkEnd w:id="222"/>
+      <w:bookmarkEnd w:id="223"/>
     </w:p>
     <w:p>
       <w:pPr>
@@ -9332,7 +9336,7 @@
         </w:rPr>
         <w:tab/>
       </w:r>
-      <w:bookmarkStart w:id="223" w:name="STB18_NoRemedy"/>
+      <w:bookmarkStart w:id="224" w:name="STB18_NoRemedy"/>
       <w:r>
         <w:rPr>
           <w:b/>
@@ -9340,8 +9344,8 @@
         </w:rPr>
         <w:t>None</w:t>
       </w:r>
-      <w:bookmarkStart w:id="224" w:name="STB18_Remedy"/>
-      <w:bookmarkEnd w:id="223"/>
+      <w:bookmarkStart w:id="225" w:name="STB18_Remedy"/>
+      <w:bookmarkEnd w:id="224"/>
       <w:r>
         <w:rPr>
           <w:b/>
@@ -9349,7 +9353,7 @@
         </w:rPr>
         <w:t>Fix, priority 3</w:t>
       </w:r>
-      <w:bookmarkEnd w:id="224"/>
+      <w:bookmarkEnd w:id="225"/>
     </w:p>
     <w:p>
       <w:pPr>
@@ -9364,11 +9368,11 @@
       <w:r>
         <w:tab/>
       </w:r>
-      <w:bookmarkStart w:id="225" w:name="STB18_Evidence"/>
+      <w:bookmarkStart w:id="226" w:name="STB18_Evidence"/>
       <w:r>
         <w:t>&lt;Supporting evidence&gt;</w:t>
       </w:r>
-      <w:bookmarkEnd w:id="225"/>
+      <w:bookmarkEnd w:id="226"/>
     </w:p>
     <w:p>
       <w:pPr>
@@ -9460,7 +9464,7 @@
         </w:rPr>
         <w:tab/>
       </w:r>
-      <w:bookmarkStart w:id="226" w:name="STB19_Meets"/>
+      <w:bookmarkStart w:id="227" w:name="STB19_Meets"/>
       <w:r>
         <w:rPr>
           <w:b/>
@@ -9468,8 +9472,8 @@
         </w:rPr>
         <w:t>Meets</w:t>
       </w:r>
-      <w:bookmarkStart w:id="227" w:name="STB19_DoesNotMeet"/>
-      <w:bookmarkEnd w:id="226"/>
+      <w:bookmarkStart w:id="228" w:name="STB19_DoesNotMeet"/>
+      <w:bookmarkEnd w:id="227"/>
       <w:r>
         <w:rPr>
           <w:b/>
@@ -9477,7 +9481,7 @@
         </w:rPr>
         <w:t>Does not meet</w:t>
       </w:r>
-      <w:bookmarkEnd w:id="227"/>
+      <w:bookmarkEnd w:id="228"/>
     </w:p>
     <w:p>
       <w:pPr>
@@ -9495,7 +9499,7 @@
         </w:rPr>
         <w:tab/>
       </w:r>
-      <w:bookmarkStart w:id="228" w:name="STB19_NoRemedy"/>
+      <w:bookmarkStart w:id="229" w:name="STB19_NoRemedy"/>
       <w:r>
         <w:rPr>
           <w:b/>
@@ -9503,8 +9507,8 @@
         </w:rPr>
         <w:t>None</w:t>
       </w:r>
-      <w:bookmarkStart w:id="229" w:name="STB19_Remedy"/>
-      <w:bookmarkEnd w:id="228"/>
+      <w:bookmarkStart w:id="230" w:name="STB19_Remedy"/>
+      <w:bookmarkEnd w:id="229"/>
       <w:r>
         <w:rPr>
           <w:b/>
@@ -9512,7 +9516,7 @@
         </w:rPr>
         <w:t>Must fix</w:t>
       </w:r>
-      <w:bookmarkEnd w:id="229"/>
+      <w:bookmarkEnd w:id="230"/>
     </w:p>
     <w:p>
       <w:pPr>
@@ -9527,11 +9531,11 @@
       <w:r>
         <w:tab/>
       </w:r>
-      <w:bookmarkStart w:id="230" w:name="STB19_Evidence"/>
+      <w:bookmarkStart w:id="231" w:name="STB19_Evidence"/>
       <w:r>
         <w:t>&lt;Supporting evidence&gt;</w:t>
       </w:r>
-      <w:bookmarkEnd w:id="230"/>
+      <w:bookmarkEnd w:id="231"/>
     </w:p>
     <w:p>
       <w:pPr>
@@ -9641,7 +9645,7 @@
         </w:rPr>
         <w:tab/>
       </w:r>
-      <w:bookmarkStart w:id="231" w:name="STB20_Meets"/>
+      <w:bookmarkStart w:id="232" w:name="STB20_Meets"/>
       <w:r>
         <w:rPr>
           <w:b/>
@@ -9649,8 +9653,8 @@
         </w:rPr>
         <w:t>Meets</w:t>
       </w:r>
-      <w:bookmarkStart w:id="232" w:name="STB20_DoesNotMeet"/>
-      <w:bookmarkEnd w:id="231"/>
+      <w:bookmarkStart w:id="233" w:name="STB20_DoesNotMeet"/>
+      <w:bookmarkEnd w:id="232"/>
       <w:r>
         <w:rPr>
           <w:b/>
@@ -9658,7 +9662,7 @@
         </w:rPr>
         <w:t>Does not meet</w:t>
       </w:r>
-      <w:bookmarkEnd w:id="232"/>
+      <w:bookmarkEnd w:id="233"/>
     </w:p>
     <w:p>
       <w:pPr>
@@ -9676,7 +9680,7 @@
         </w:rPr>
         <w:tab/>
       </w:r>
-      <w:bookmarkStart w:id="233" w:name="STB20_NoRemedy"/>
+      <w:bookmarkStart w:id="234" w:name="STB20_NoRemedy"/>
       <w:r>
         <w:rPr>
           <w:b/>
@@ -9684,8 +9688,8 @@
         </w:rPr>
         <w:t>None</w:t>
       </w:r>
-      <w:bookmarkStart w:id="234" w:name="STB20_Remedy"/>
-      <w:bookmarkEnd w:id="233"/>
+      <w:bookmarkStart w:id="235" w:name="STB20_Remedy"/>
+      <w:bookmarkEnd w:id="234"/>
       <w:r>
         <w:rPr>
           <w:b/>
@@ -9700,7 +9704,7 @@
         </w:rPr>
         <w:t xml:space="preserve"> opportunistically</w:t>
       </w:r>
-      <w:bookmarkEnd w:id="234"/>
+      <w:bookmarkEnd w:id="235"/>
     </w:p>
     <w:p>
       <w:pPr>
@@ -9715,11 +9719,11 @@
       <w:r>
         <w:tab/>
       </w:r>
-      <w:bookmarkStart w:id="235" w:name="STB20_Evidence"/>
+      <w:bookmarkStart w:id="236" w:name="STB20_Evidence"/>
       <w:r>
         <w:t>&lt;Supporting evidence&gt;</w:t>
       </w:r>
-      <w:bookmarkEnd w:id="235"/>
+      <w:bookmarkEnd w:id="236"/>
     </w:p>
     <w:p>
       <w:pPr>
@@ -9861,7 +9865,7 @@
         </w:rPr>
         <w:tab/>
       </w:r>
-      <w:bookmarkStart w:id="236" w:name="STB21_Meets"/>
+      <w:bookmarkStart w:id="237" w:name="STB21_Meets"/>
       <w:r>
         <w:rPr>
           <w:b/>
@@ -9869,8 +9873,8 @@
         </w:rPr>
         <w:t>Meets</w:t>
       </w:r>
-      <w:bookmarkStart w:id="237" w:name="STB21_DoesNotMeet"/>
-      <w:bookmarkEnd w:id="236"/>
+      <w:bookmarkStart w:id="238" w:name="STB21_DoesNotMeet"/>
+      <w:bookmarkEnd w:id="237"/>
       <w:r>
         <w:rPr>
           <w:b/>
@@ -9878,7 +9882,7 @@
         </w:rPr>
         <w:t>Does not meet</w:t>
       </w:r>
-      <w:bookmarkEnd w:id="237"/>
+      <w:bookmarkEnd w:id="238"/>
     </w:p>
     <w:p>
       <w:pPr>
@@ -9896,7 +9900,7 @@
         </w:rPr>
         <w:tab/>
       </w:r>
-      <w:bookmarkStart w:id="238" w:name="STB21_NoRemedy"/>
+      <w:bookmarkStart w:id="239" w:name="STB21_NoRemedy"/>
       <w:r>
         <w:rPr>
           <w:b/>
@@ -9904,8 +9908,8 @@
         </w:rPr>
         <w:t>None</w:t>
       </w:r>
-      <w:bookmarkStart w:id="239" w:name="STB21_Remedy"/>
-      <w:bookmarkEnd w:id="238"/>
+      <w:bookmarkStart w:id="240" w:name="STB21_Remedy"/>
+      <w:bookmarkEnd w:id="239"/>
       <w:r>
         <w:rPr>
           <w:b/>
@@ -9913,7 +9917,7 @@
         </w:rPr>
         <w:t>Must fix</w:t>
       </w:r>
-      <w:bookmarkEnd w:id="239"/>
+      <w:bookmarkEnd w:id="240"/>
     </w:p>
     <w:p>
       <w:pPr>
@@ -9928,11 +9932,11 @@
       <w:r>
         <w:tab/>
       </w:r>
-      <w:bookmarkStart w:id="240" w:name="STB21_Evidence"/>
+      <w:bookmarkStart w:id="241" w:name="STB21_Evidence"/>
       <w:r>
         <w:t>&lt;Supporting evidence&gt;</w:t>
       </w:r>
-      <w:bookmarkEnd w:id="240"/>
+      <w:bookmarkEnd w:id="241"/>
     </w:p>
     <w:p>
       <w:pPr>
@@ -10070,7 +10074,7 @@
         </w:rPr>
         <w:tab/>
       </w:r>
-      <w:bookmarkStart w:id="241" w:name="UX01_Meets"/>
+      <w:bookmarkStart w:id="242" w:name="UX01_Meets"/>
       <w:r>
         <w:rPr>
           <w:b/>
@@ -10078,8 +10082,8 @@
         </w:rPr>
         <w:t>Meets</w:t>
       </w:r>
-      <w:bookmarkStart w:id="242" w:name="UX01_DoesNotMeet"/>
-      <w:bookmarkEnd w:id="241"/>
+      <w:bookmarkStart w:id="243" w:name="UX01_DoesNotMeet"/>
+      <w:bookmarkEnd w:id="242"/>
       <w:r>
         <w:rPr>
           <w:b/>
@@ -10087,7 +10091,7 @@
         </w:rPr>
         <w:t>Does not meet</w:t>
       </w:r>
-      <w:bookmarkEnd w:id="242"/>
+      <w:bookmarkEnd w:id="243"/>
     </w:p>
     <w:p>
       <w:pPr>
@@ -10105,7 +10109,7 @@
         </w:rPr>
         <w:tab/>
       </w:r>
-      <w:bookmarkStart w:id="243" w:name="UX01_NoRemedy"/>
+      <w:bookmarkStart w:id="244" w:name="UX01_NoRemedy"/>
       <w:r>
         <w:rPr>
           <w:b/>
@@ -10113,8 +10117,8 @@
         </w:rPr>
         <w:t>None</w:t>
       </w:r>
-      <w:bookmarkStart w:id="244" w:name="UX01_Remedy"/>
-      <w:bookmarkEnd w:id="243"/>
+      <w:bookmarkStart w:id="245" w:name="UX01_Remedy"/>
+      <w:bookmarkEnd w:id="244"/>
       <w:r>
         <w:rPr>
           <w:b/>
@@ -10122,7 +10126,7 @@
         </w:rPr>
         <w:t>Fix, priority 2</w:t>
       </w:r>
-      <w:bookmarkEnd w:id="244"/>
+      <w:bookmarkEnd w:id="245"/>
     </w:p>
     <w:p>
       <w:pPr>
@@ -10137,11 +10141,11 @@
       <w:r>
         <w:tab/>
       </w:r>
-      <w:bookmarkStart w:id="245" w:name="UX01_Evidence"/>
+      <w:bookmarkStart w:id="246" w:name="UX01_Evidence"/>
       <w:r>
         <w:t>&lt;Supporting evidence&gt;</w:t>
       </w:r>
-      <w:bookmarkEnd w:id="245"/>
+      <w:bookmarkEnd w:id="246"/>
     </w:p>
     <w:p>
       <w:pPr>
@@ -10274,7 +10278,7 @@
         </w:rPr>
         <w:tab/>
       </w:r>
-      <w:bookmarkStart w:id="246" w:name="UP01_Meets"/>
+      <w:bookmarkStart w:id="247" w:name="UP01_Meets"/>
       <w:r>
         <w:rPr>
           <w:b/>
@@ -10282,8 +10286,8 @@
         </w:rPr>
         <w:t>Meets</w:t>
       </w:r>
-      <w:bookmarkStart w:id="247" w:name="UP01_DoesNotMeet"/>
-      <w:bookmarkEnd w:id="246"/>
+      <w:bookmarkStart w:id="248" w:name="UP01_DoesNotMeet"/>
+      <w:bookmarkEnd w:id="247"/>
       <w:r>
         <w:rPr>
           <w:b/>
@@ -10291,7 +10295,7 @@
         </w:rPr>
         <w:t>Does not meet</w:t>
       </w:r>
-      <w:bookmarkEnd w:id="247"/>
+      <w:bookmarkEnd w:id="248"/>
     </w:p>
     <w:p>
       <w:pPr>
@@ -10309,7 +10313,7 @@
         </w:rPr>
         <w:tab/>
       </w:r>
-      <w:bookmarkStart w:id="248" w:name="UP01_NoRemedy"/>
+      <w:bookmarkStart w:id="249" w:name="UP01_NoRemedy"/>
       <w:r>
         <w:rPr>
           <w:b/>
@@ -10317,8 +10321,8 @@
         </w:rPr>
         <w:t>None</w:t>
       </w:r>
-      <w:bookmarkStart w:id="249" w:name="UP01_Remedy"/>
-      <w:bookmarkEnd w:id="248"/>
+      <w:bookmarkStart w:id="250" w:name="UP01_Remedy"/>
+      <w:bookmarkEnd w:id="249"/>
       <w:r>
         <w:rPr>
           <w:b/>
@@ -10326,7 +10330,7 @@
         </w:rPr>
         <w:t>Must fix</w:t>
       </w:r>
-      <w:bookmarkEnd w:id="249"/>
+      <w:bookmarkEnd w:id="250"/>
     </w:p>
     <w:p>
       <w:pPr>
@@ -10341,11 +10345,11 @@
       <w:r>
         <w:tab/>
       </w:r>
-      <w:bookmarkStart w:id="250" w:name="UP01_Evidence"/>
+      <w:bookmarkStart w:id="251" w:name="UP01_Evidence"/>
       <w:r>
         <w:t>&lt;Supporting evidence&gt;</w:t>
       </w:r>
-      <w:bookmarkEnd w:id="250"/>
+      <w:bookmarkEnd w:id="251"/>
     </w:p>
     <w:p>
       <w:pPr>
@@ -10465,7 +10469,7 @@
         </w:rPr>
         <w:tab/>
       </w:r>
-      <w:bookmarkStart w:id="251" w:name="UP02_Meets"/>
+      <w:bookmarkStart w:id="252" w:name="UP02_Meets"/>
       <w:r>
         <w:rPr>
           <w:b/>
@@ -10473,8 +10477,8 @@
         </w:rPr>
         <w:t>Meets</w:t>
       </w:r>
-      <w:bookmarkStart w:id="252" w:name="UP02_DoesNotMeet"/>
-      <w:bookmarkEnd w:id="251"/>
+      <w:bookmarkStart w:id="253" w:name="UP02_DoesNotMeet"/>
+      <w:bookmarkEnd w:id="252"/>
       <w:r>
         <w:rPr>
           <w:b/>
@@ -10482,7 +10486,7 @@
         </w:rPr>
         <w:t>Does not meet</w:t>
       </w:r>
-      <w:bookmarkEnd w:id="252"/>
+      <w:bookmarkEnd w:id="253"/>
     </w:p>
     <w:p>
       <w:pPr>
@@ -10500,7 +10504,7 @@
         </w:rPr>
         <w:tab/>
       </w:r>
-      <w:bookmarkStart w:id="253" w:name="UP02_NoRemedy"/>
+      <w:bookmarkStart w:id="254" w:name="UP02_NoRemedy"/>
       <w:r>
         <w:rPr>
           <w:b/>
@@ -10508,8 +10512,8 @@
         </w:rPr>
         <w:t>None</w:t>
       </w:r>
-      <w:bookmarkStart w:id="254" w:name="UP02_Remedy"/>
-      <w:bookmarkEnd w:id="253"/>
+      <w:bookmarkStart w:id="255" w:name="UP02_Remedy"/>
+      <w:bookmarkEnd w:id="254"/>
       <w:r>
         <w:rPr>
           <w:b/>
@@ -10517,7 +10521,7 @@
         </w:rPr>
         <w:t>Fix, priority 2</w:t>
       </w:r>
-      <w:bookmarkEnd w:id="254"/>
+      <w:bookmarkEnd w:id="255"/>
     </w:p>
     <w:p>
       <w:pPr>
@@ -10532,11 +10536,11 @@
       <w:r>
         <w:tab/>
       </w:r>
-      <w:bookmarkStart w:id="255" w:name="UP02_Evidence"/>
+      <w:bookmarkStart w:id="256" w:name="UP02_Evidence"/>
       <w:r>
         <w:t>&lt;Supporting evidence&gt;</w:t>
       </w:r>
-      <w:bookmarkEnd w:id="255"/>
+      <w:bookmarkEnd w:id="256"/>
     </w:p>
     <w:p>
       <w:pPr>
@@ -10686,7 +10690,7 @@
         </w:rPr>
         <w:tab/>
       </w:r>
-      <w:bookmarkStart w:id="256" w:name="UP03_Meets"/>
+      <w:bookmarkStart w:id="257" w:name="UP03_Meets"/>
       <w:r>
         <w:rPr>
           <w:b/>
@@ -10694,8 +10698,8 @@
         </w:rPr>
         <w:t>Meets</w:t>
       </w:r>
-      <w:bookmarkStart w:id="257" w:name="UP03_DoesNotMeet"/>
-      <w:bookmarkEnd w:id="256"/>
+      <w:bookmarkStart w:id="258" w:name="UP03_DoesNotMeet"/>
+      <w:bookmarkEnd w:id="257"/>
       <w:r>
         <w:rPr>
           <w:b/>
@@ -10703,7 +10707,7 @@
         </w:rPr>
         <w:t>Does not meet</w:t>
       </w:r>
-      <w:bookmarkEnd w:id="257"/>
+      <w:bookmarkEnd w:id="258"/>
     </w:p>
     <w:p>
       <w:pPr>
@@ -10721,7 +10725,7 @@
         </w:rPr>
         <w:tab/>
       </w:r>
-      <w:bookmarkStart w:id="258" w:name="UP03_NoRemedy"/>
+      <w:bookmarkStart w:id="259" w:name="UP03_NoRemedy"/>
       <w:r>
         <w:rPr>
           <w:b/>
@@ -10729,8 +10733,8 @@
         </w:rPr>
         <w:t>None</w:t>
       </w:r>
-      <w:bookmarkStart w:id="259" w:name="UP03_Remedy"/>
-      <w:bookmarkEnd w:id="258"/>
+      <w:bookmarkStart w:id="260" w:name="UP03_Remedy"/>
+      <w:bookmarkEnd w:id="259"/>
       <w:r>
         <w:rPr>
           <w:b/>
@@ -10738,7 +10742,7 @@
         </w:rPr>
         <w:t>Fix, priority 2</w:t>
       </w:r>
-      <w:bookmarkEnd w:id="259"/>
+      <w:bookmarkEnd w:id="260"/>
     </w:p>
     <w:p>
       <w:pPr>
@@ -10753,11 +10757,11 @@
       <w:r>
         <w:tab/>
       </w:r>
-      <w:bookmarkStart w:id="260" w:name="UP03_Evidence"/>
+      <w:bookmarkStart w:id="261" w:name="UP03_Evidence"/>
       <w:r>
         <w:t>&lt;Supporting evidence&gt;</w:t>
       </w:r>
-      <w:bookmarkEnd w:id="260"/>
+      <w:bookmarkEnd w:id="261"/>
     </w:p>
     <w:p>
       <w:pPr>
@@ -10890,7 +10894,7 @@
         </w:rPr>
         <w:tab/>
       </w:r>
-      <w:bookmarkStart w:id="261" w:name="UP04_Meets"/>
+      <w:bookmarkStart w:id="262" w:name="UP04_Meets"/>
       <w:r>
         <w:rPr>
           <w:b/>
@@ -10898,8 +10902,8 @@
         </w:rPr>
         <w:t>Meets</w:t>
       </w:r>
-      <w:bookmarkStart w:id="262" w:name="UP04_DoesNotMeet"/>
-      <w:bookmarkEnd w:id="261"/>
+      <w:bookmarkStart w:id="263" w:name="UP04_DoesNotMeet"/>
+      <w:bookmarkEnd w:id="262"/>
       <w:r>
         <w:rPr>
           <w:b/>
@@ -10907,7 +10911,7 @@
         </w:rPr>
         <w:t>Does not meet</w:t>
       </w:r>
-      <w:bookmarkEnd w:id="262"/>
+      <w:bookmarkEnd w:id="263"/>
     </w:p>
     <w:p>
       <w:pPr>
@@ -10925,7 +10929,7 @@
         </w:rPr>
         <w:tab/>
       </w:r>
-      <w:bookmarkStart w:id="263" w:name="UP04_NoRemedy"/>
+      <w:bookmarkStart w:id="264" w:name="UP04_NoRemedy"/>
       <w:r>
         <w:rPr>
           <w:b/>
@@ -10933,8 +10937,8 @@
         </w:rPr>
         <w:t>None</w:t>
       </w:r>
-      <w:bookmarkStart w:id="264" w:name="UP04_Remedy"/>
-      <w:bookmarkEnd w:id="263"/>
+      <w:bookmarkStart w:id="265" w:name="UP04_Remedy"/>
+      <w:bookmarkEnd w:id="264"/>
       <w:r>
         <w:rPr>
           <w:b/>
@@ -10949,7 +10953,7 @@
         </w:rPr>
         <w:t xml:space="preserve"> opportunistically</w:t>
       </w:r>
-      <w:bookmarkEnd w:id="264"/>
+      <w:bookmarkEnd w:id="265"/>
     </w:p>
     <w:p>
       <w:pPr>
@@ -10964,11 +10968,11 @@
       <w:r>
         <w:tab/>
       </w:r>
-      <w:bookmarkStart w:id="265" w:name="UP04_Evidence"/>
+      <w:bookmarkStart w:id="266" w:name="UP04_Evidence"/>
       <w:r>
         <w:t>&lt;Supporting evidence&gt;</w:t>
       </w:r>
-      <w:bookmarkEnd w:id="265"/>
+      <w:bookmarkEnd w:id="266"/>
     </w:p>
     <w:p>
       <w:pPr>
@@ -11016,9 +11020,9 @@
       <w:pPr>
         <w:pStyle w:val="Heading3"/>
       </w:pPr>
-      <w:bookmarkStart w:id="266" w:name="_LGL01_–_Avoid"/>
-      <w:bookmarkStart w:id="267" w:name="_Ref249000018"/>
-      <w:bookmarkEnd w:id="266"/>
+      <w:bookmarkStart w:id="267" w:name="_LGL01_–_Avoid"/>
+      <w:bookmarkStart w:id="268" w:name="_Ref249000018"/>
+      <w:bookmarkEnd w:id="267"/>
       <w:r>
         <w:t>LGL01</w:t>
       </w:r>
@@ -11046,7 +11050,7 @@
         </w:rPr>
         <w:t xml:space="preserve"> “unfriendly” license</w:t>
       </w:r>
-      <w:bookmarkEnd w:id="267"/>
+      <w:bookmarkEnd w:id="268"/>
       <w:r>
         <w:rPr>
           <w:bCs/>
@@ -11164,7 +11168,7 @@
         </w:rPr>
         <w:tab/>
       </w:r>
-      <w:bookmarkStart w:id="268" w:name="LGL01_Meets"/>
+      <w:bookmarkStart w:id="269" w:name="LGL01_Meets"/>
       <w:r>
         <w:rPr>
           <w:b/>
@@ -11172,8 +11176,8 @@
         </w:rPr>
         <w:t>Meets</w:t>
       </w:r>
-      <w:bookmarkStart w:id="269" w:name="LGL01_DoesNotMeet"/>
-      <w:bookmarkEnd w:id="268"/>
+      <w:bookmarkStart w:id="270" w:name="LGL01_DoesNotMeet"/>
+      <w:bookmarkEnd w:id="269"/>
       <w:r>
         <w:rPr>
           <w:b/>
@@ -11181,7 +11185,7 @@
         </w:rPr>
         <w:t>Does not meet</w:t>
       </w:r>
-      <w:bookmarkEnd w:id="269"/>
+      <w:bookmarkEnd w:id="270"/>
     </w:p>
     <w:p>
       <w:pPr>
@@ -11199,7 +11203,7 @@
         </w:rPr>
         <w:tab/>
       </w:r>
-      <w:bookmarkStart w:id="270" w:name="LGL01_NoRemedy"/>
+      <w:bookmarkStart w:id="271" w:name="LGL01_NoRemedy"/>
       <w:r>
         <w:rPr>
           <w:b/>
@@ -11207,8 +11211,8 @@
         </w:rPr>
         <w:t>None</w:t>
       </w:r>
-      <w:bookmarkStart w:id="271" w:name="LGL01_Remedy"/>
-      <w:bookmarkEnd w:id="270"/>
+      <w:bookmarkStart w:id="272" w:name="LGL01_Remedy"/>
+      <w:bookmarkEnd w:id="271"/>
       <w:r>
         <w:rPr>
           <w:b/>
@@ -11216,7 +11220,7 @@
         </w:rPr>
         <w:t>Must fix</w:t>
       </w:r>
-      <w:bookmarkEnd w:id="271"/>
+      <w:bookmarkEnd w:id="272"/>
     </w:p>
     <w:p>
       <w:pPr>
@@ -11231,11 +11235,11 @@
       <w:r>
         <w:tab/>
       </w:r>
-      <w:bookmarkStart w:id="272" w:name="LGL01_Evidence"/>
+      <w:bookmarkStart w:id="273" w:name="LGL01_Evidence"/>
       <w:r>
         <w:t>&lt;Supporting evidence&gt;</w:t>
       </w:r>
-      <w:bookmarkEnd w:id="272"/>
+      <w:bookmarkEnd w:id="273"/>
     </w:p>
     <w:p>
       <w:pPr>
@@ -11382,7 +11386,7 @@
         </w:rPr>
         <w:tab/>
       </w:r>
-      <w:bookmarkStart w:id="273" w:name="LGL02_Meets"/>
+      <w:bookmarkStart w:id="274" w:name="LGL02_Meets"/>
       <w:r>
         <w:rPr>
           <w:b/>
@@ -11390,8 +11394,8 @@
         </w:rPr>
         <w:t>Meets</w:t>
       </w:r>
-      <w:bookmarkStart w:id="274" w:name="LGL02_DoesNotMeet"/>
-      <w:bookmarkEnd w:id="273"/>
+      <w:bookmarkStart w:id="275" w:name="LGL02_DoesNotMeet"/>
+      <w:bookmarkEnd w:id="274"/>
       <w:r>
         <w:rPr>
           <w:b/>
@@ -11399,7 +11403,7 @@
         </w:rPr>
         <w:t>Does not meet</w:t>
       </w:r>
-      <w:bookmarkEnd w:id="274"/>
+      <w:bookmarkEnd w:id="275"/>
     </w:p>
     <w:p>
       <w:pPr>
@@ -11417,7 +11421,7 @@
         </w:rPr>
         <w:tab/>
       </w:r>
-      <w:bookmarkStart w:id="275" w:name="LGL02_NoRemedy"/>
+      <w:bookmarkStart w:id="276" w:name="LGL02_NoRemedy"/>
       <w:r>
         <w:rPr>
           <w:b/>
@@ -11425,8 +11429,8 @@
         </w:rPr>
         <w:t>None</w:t>
       </w:r>
-      <w:bookmarkStart w:id="276" w:name="LGL02_Remedy"/>
-      <w:bookmarkEnd w:id="275"/>
+      <w:bookmarkStart w:id="277" w:name="LGL02_Remedy"/>
+      <w:bookmarkEnd w:id="276"/>
       <w:r>
         <w:rPr>
           <w:b/>
@@ -11434,7 +11438,7 @@
         </w:rPr>
         <w:t>Must fix</w:t>
       </w:r>
-      <w:bookmarkEnd w:id="276"/>
+      <w:bookmarkEnd w:id="277"/>
     </w:p>
     <w:p>
       <w:pPr>
@@ -11449,11 +11453,11 @@
       <w:r>
         <w:tab/>
       </w:r>
-      <w:bookmarkStart w:id="277" w:name="LGL02_Evidence"/>
+      <w:bookmarkStart w:id="278" w:name="LGL02_Evidence"/>
       <w:r>
         <w:t>&lt;Supporting evidence&gt;</w:t>
       </w:r>
-      <w:bookmarkEnd w:id="277"/>
+      <w:bookmarkEnd w:id="278"/>
     </w:p>
     <w:p>
       <w:pPr>

</xml_diff>

<commit_message>
Added more 3rd party packages to COM01
</commit_message>
<xml_diff>
--- a/config/alfresco-technical-validation-template.docx
+++ b/config/alfresco-technical-validation-template.docx
@@ -2837,115 +2837,113 @@
       <w:r>
         <w:t>, ideally based on the domain name of the developing organisation.</w:t>
       </w:r>
-      <w:bookmarkStart w:id="51" w:name="_GoBack"/>
+    </w:p>
+    <w:p>
+      <w:pPr>
+        <w:ind w:left="1560" w:hanging="1560"/>
+      </w:pPr>
+      <w:r>
+        <w:rPr>
+          <w:b/>
+        </w:rPr>
+        <w:t>Applies to:</w:t>
+      </w:r>
+      <w:r>
+        <w:tab/>
+        <w:t>Repo, Share</w:t>
+      </w:r>
+    </w:p>
+    <w:p>
+      <w:pPr>
+        <w:ind w:left="1560" w:hanging="1560"/>
+        <w:rPr>
+          <w:b/>
+        </w:rPr>
+      </w:pPr>
+      <w:r>
+        <w:rPr>
+          <w:b/>
+        </w:rPr>
+        <w:t>Result:</w:t>
+      </w:r>
+      <w:r>
+        <w:rPr>
+          <w:b/>
+        </w:rPr>
+        <w:tab/>
+      </w:r>
+      <w:bookmarkStart w:id="51" w:name="COM01_Meets"/>
+      <w:r>
+        <w:rPr>
+          <w:b/>
+          <w:color w:val="008000"/>
+        </w:rPr>
+        <w:t>Meets</w:t>
+      </w:r>
+      <w:bookmarkStart w:id="52" w:name="COM01_DoesNotMeet"/>
       <w:bookmarkEnd w:id="51"/>
-    </w:p>
-    <w:p>
-      <w:pPr>
-        <w:ind w:left="1560" w:hanging="1560"/>
-      </w:pPr>
-      <w:r>
-        <w:rPr>
-          <w:b/>
-        </w:rPr>
-        <w:t>Applies to:</w:t>
-      </w:r>
-      <w:r>
-        <w:tab/>
-        <w:t>Repo, Share</w:t>
-      </w:r>
-    </w:p>
-    <w:p>
-      <w:pPr>
-        <w:ind w:left="1560" w:hanging="1560"/>
-        <w:rPr>
-          <w:b/>
-        </w:rPr>
-      </w:pPr>
-      <w:r>
-        <w:rPr>
-          <w:b/>
-        </w:rPr>
-        <w:t>Result:</w:t>
-      </w:r>
-      <w:r>
-        <w:rPr>
-          <w:b/>
-        </w:rPr>
-        <w:tab/>
-      </w:r>
-      <w:bookmarkStart w:id="52" w:name="COM01_Meets"/>
+      <w:r>
+        <w:rPr>
+          <w:b/>
+          <w:color w:val="FF0000"/>
+        </w:rPr>
+        <w:t>Does not meet</w:t>
+      </w:r>
+      <w:bookmarkEnd w:id="52"/>
+    </w:p>
+    <w:p>
+      <w:pPr>
+        <w:ind w:left="1560" w:hanging="1560"/>
+      </w:pPr>
+      <w:r>
+        <w:rPr>
+          <w:b/>
+        </w:rPr>
+        <w:t>Remedial Action:</w:t>
+      </w:r>
+      <w:r>
+        <w:rPr>
+          <w:b/>
+        </w:rPr>
+        <w:tab/>
+      </w:r>
+      <w:bookmarkStart w:id="53" w:name="COM01_NoRemedy"/>
       <w:r>
         <w:rPr>
           <w:b/>
           <w:color w:val="008000"/>
         </w:rPr>
-        <w:t>Meets</w:t>
-      </w:r>
-      <w:bookmarkStart w:id="53" w:name="COM01_DoesNotMeet"/>
-      <w:bookmarkEnd w:id="52"/>
+        <w:t>None</w:t>
+      </w:r>
+      <w:bookmarkStart w:id="54" w:name="COM01_Remedy"/>
+      <w:bookmarkEnd w:id="53"/>
       <w:r>
         <w:rPr>
           <w:b/>
           <w:color w:val="FF0000"/>
         </w:rPr>
-        <w:t>Does not meet</w:t>
-      </w:r>
-      <w:bookmarkEnd w:id="53"/>
-    </w:p>
-    <w:p>
-      <w:pPr>
-        <w:ind w:left="1560" w:hanging="1560"/>
-      </w:pPr>
-      <w:r>
-        <w:rPr>
-          <w:b/>
-        </w:rPr>
-        <w:t>Remedial Action:</w:t>
-      </w:r>
-      <w:r>
-        <w:rPr>
-          <w:b/>
-        </w:rPr>
-        <w:tab/>
-      </w:r>
-      <w:bookmarkStart w:id="54" w:name="COM01_NoRemedy"/>
-      <w:r>
-        <w:rPr>
-          <w:b/>
-          <w:color w:val="008000"/>
-        </w:rPr>
-        <w:t>None</w:t>
-      </w:r>
-      <w:bookmarkStart w:id="55" w:name="COM01_Remedy"/>
+        <w:t>Must fix</w:t>
+      </w:r>
       <w:bookmarkEnd w:id="54"/>
-      <w:r>
-        <w:rPr>
-          <w:b/>
-          <w:color w:val="FF0000"/>
-        </w:rPr>
-        <w:t>Must fix</w:t>
+    </w:p>
+    <w:p>
+      <w:pPr>
+        <w:ind w:left="1560" w:hanging="1560"/>
+      </w:pPr>
+      <w:r>
+        <w:rPr>
+          <w:b/>
+        </w:rPr>
+        <w:t>Evidence:</w:t>
+      </w:r>
+      <w:r>
+        <w:tab/>
+      </w:r>
+      <w:bookmarkStart w:id="55" w:name="COM01_Evidence"/>
+      <w:r>
+        <w:t>&lt;Supporting evidence&gt;</w:t>
       </w:r>
       <w:bookmarkEnd w:id="55"/>
-    </w:p>
-    <w:p>
-      <w:pPr>
-        <w:ind w:left="1560" w:hanging="1560"/>
-      </w:pPr>
-      <w:r>
-        <w:rPr>
-          <w:b/>
-        </w:rPr>
-        <w:t>Evidence:</w:t>
-      </w:r>
-      <w:r>
-        <w:tab/>
-      </w:r>
-      <w:bookmarkStart w:id="56" w:name="COM01_Evidence"/>
-      <w:r>
-        <w:t>&lt;Supporting evidence&gt;</w:t>
-      </w:r>
-      <w:bookmarkEnd w:id="56"/>
     </w:p>
     <w:p>
       <w:pPr>
@@ -3048,7 +3046,7 @@
         </w:rPr>
         <w:tab/>
       </w:r>
-      <w:bookmarkStart w:id="57" w:name="COM02_Meets"/>
+      <w:bookmarkStart w:id="56" w:name="COM02_Meets"/>
       <w:r>
         <w:rPr>
           <w:b/>
@@ -3056,70 +3054,70 @@
         </w:rPr>
         <w:t>Meets</w:t>
       </w:r>
-      <w:bookmarkStart w:id="58" w:name="COM02_DoesNotMeet"/>
+      <w:bookmarkStart w:id="57" w:name="COM02_DoesNotMeet"/>
+      <w:bookmarkEnd w:id="56"/>
+      <w:r>
+        <w:rPr>
+          <w:b/>
+          <w:color w:val="FF0000"/>
+        </w:rPr>
+        <w:t>Does not meet</w:t>
+      </w:r>
       <w:bookmarkEnd w:id="57"/>
+    </w:p>
+    <w:p>
+      <w:pPr>
+        <w:ind w:left="1560" w:hanging="1560"/>
+      </w:pPr>
+      <w:r>
+        <w:rPr>
+          <w:b/>
+        </w:rPr>
+        <w:t>Remedial Action:</w:t>
+      </w:r>
+      <w:r>
+        <w:rPr>
+          <w:b/>
+        </w:rPr>
+        <w:tab/>
+      </w:r>
+      <w:bookmarkStart w:id="58" w:name="COM02_NoRemedy"/>
+      <w:r>
+        <w:rPr>
+          <w:b/>
+          <w:color w:val="008000"/>
+        </w:rPr>
+        <w:t>None</w:t>
+      </w:r>
+      <w:bookmarkStart w:id="59" w:name="COM02_Remedy"/>
+      <w:bookmarkEnd w:id="58"/>
       <w:r>
         <w:rPr>
           <w:b/>
           <w:color w:val="FF0000"/>
         </w:rPr>
-        <w:t>Does not meet</w:t>
-      </w:r>
-      <w:bookmarkEnd w:id="58"/>
-    </w:p>
-    <w:p>
-      <w:pPr>
-        <w:ind w:left="1560" w:hanging="1560"/>
-      </w:pPr>
-      <w:r>
-        <w:rPr>
-          <w:b/>
-        </w:rPr>
-        <w:t>Remedial Action:</w:t>
-      </w:r>
-      <w:r>
-        <w:rPr>
-          <w:b/>
-        </w:rPr>
-        <w:tab/>
-      </w:r>
-      <w:bookmarkStart w:id="59" w:name="COM02_NoRemedy"/>
-      <w:r>
-        <w:rPr>
-          <w:b/>
-          <w:color w:val="008000"/>
-        </w:rPr>
-        <w:t>None</w:t>
-      </w:r>
-      <w:bookmarkStart w:id="60" w:name="COM02_Remedy"/>
+        <w:t>Fix, priority 2</w:t>
+      </w:r>
       <w:bookmarkEnd w:id="59"/>
-      <w:r>
-        <w:rPr>
-          <w:b/>
-          <w:color w:val="FF0000"/>
-        </w:rPr>
-        <w:t>Fix, priority 2</w:t>
+    </w:p>
+    <w:p>
+      <w:pPr>
+        <w:ind w:left="1560" w:hanging="1560"/>
+      </w:pPr>
+      <w:r>
+        <w:rPr>
+          <w:b/>
+        </w:rPr>
+        <w:t>Evidence:</w:t>
+      </w:r>
+      <w:r>
+        <w:tab/>
+      </w:r>
+      <w:bookmarkStart w:id="60" w:name="COM02_Evidence"/>
+      <w:r>
+        <w:t>&lt;Supporting evidence&gt;</w:t>
       </w:r>
       <w:bookmarkEnd w:id="60"/>
-    </w:p>
-    <w:p>
-      <w:pPr>
-        <w:ind w:left="1560" w:hanging="1560"/>
-      </w:pPr>
-      <w:r>
-        <w:rPr>
-          <w:b/>
-        </w:rPr>
-        <w:t>Evidence:</w:t>
-      </w:r>
-      <w:r>
-        <w:tab/>
-      </w:r>
-      <w:bookmarkStart w:id="61" w:name="COM02_Evidence"/>
-      <w:r>
-        <w:t>&lt;Supporting evidence&gt;</w:t>
-      </w:r>
-      <w:bookmarkEnd w:id="61"/>
     </w:p>
     <w:p>
       <w:pPr>
@@ -3242,7 +3240,7 @@
         </w:rPr>
         <w:tab/>
       </w:r>
-      <w:bookmarkStart w:id="62" w:name="COM03_Meets"/>
+      <w:bookmarkStart w:id="61" w:name="COM03_Meets"/>
       <w:r>
         <w:rPr>
           <w:b/>
@@ -3250,70 +3248,70 @@
         </w:rPr>
         <w:t>Meets</w:t>
       </w:r>
-      <w:bookmarkStart w:id="63" w:name="COM03_DoesNotMeet"/>
+      <w:bookmarkStart w:id="62" w:name="COM03_DoesNotMeet"/>
+      <w:bookmarkEnd w:id="61"/>
+      <w:r>
+        <w:rPr>
+          <w:b/>
+          <w:color w:val="FF0000"/>
+        </w:rPr>
+        <w:t>Does not meet</w:t>
+      </w:r>
       <w:bookmarkEnd w:id="62"/>
-      <w:r>
-        <w:rPr>
-          <w:b/>
-          <w:color w:val="FF0000"/>
-        </w:rPr>
-        <w:t>Does not meet</w:t>
-      </w:r>
+    </w:p>
+    <w:p>
+      <w:pPr>
+        <w:ind w:left="1560" w:hanging="1560"/>
+      </w:pPr>
+      <w:r>
+        <w:rPr>
+          <w:b/>
+        </w:rPr>
+        <w:t>Remedial Action:</w:t>
+      </w:r>
+      <w:r>
+        <w:rPr>
+          <w:b/>
+        </w:rPr>
+        <w:tab/>
+      </w:r>
+      <w:bookmarkStart w:id="63" w:name="COM03_NoRemedy"/>
+      <w:r>
+        <w:rPr>
+          <w:b/>
+          <w:color w:val="008000"/>
+        </w:rPr>
+        <w:t>None</w:t>
+      </w:r>
+      <w:bookmarkStart w:id="64" w:name="COM03_Remedy"/>
       <w:bookmarkEnd w:id="63"/>
-    </w:p>
-    <w:p>
-      <w:pPr>
-        <w:ind w:left="1560" w:hanging="1560"/>
-      </w:pPr>
-      <w:r>
-        <w:rPr>
-          <w:b/>
-        </w:rPr>
-        <w:t>Remedial Action:</w:t>
-      </w:r>
-      <w:r>
-        <w:rPr>
-          <w:b/>
-        </w:rPr>
-        <w:tab/>
-      </w:r>
-      <w:bookmarkStart w:id="64" w:name="COM03_NoRemedy"/>
-      <w:r>
-        <w:rPr>
-          <w:b/>
-          <w:color w:val="008000"/>
-        </w:rPr>
-        <w:t>None</w:t>
-      </w:r>
-      <w:bookmarkStart w:id="65" w:name="COM03_Remedy"/>
+      <w:r>
+        <w:rPr>
+          <w:b/>
+          <w:color w:val="FF6600"/>
+        </w:rPr>
+        <w:t>Fix, priority 3</w:t>
+      </w:r>
       <w:bookmarkEnd w:id="64"/>
-      <w:r>
-        <w:rPr>
-          <w:b/>
-          <w:color w:val="FF6600"/>
-        </w:rPr>
-        <w:t>Fix, priority 3</w:t>
+    </w:p>
+    <w:p>
+      <w:pPr>
+        <w:ind w:left="1560" w:hanging="1560"/>
+      </w:pPr>
+      <w:r>
+        <w:rPr>
+          <w:b/>
+        </w:rPr>
+        <w:t>Evidence:</w:t>
+      </w:r>
+      <w:r>
+        <w:tab/>
+      </w:r>
+      <w:bookmarkStart w:id="65" w:name="COM03_Evidence"/>
+      <w:r>
+        <w:t>&lt;Supporting evidence&gt;</w:t>
       </w:r>
       <w:bookmarkEnd w:id="65"/>
-    </w:p>
-    <w:p>
-      <w:pPr>
-        <w:ind w:left="1560" w:hanging="1560"/>
-      </w:pPr>
-      <w:r>
-        <w:rPr>
-          <w:b/>
-        </w:rPr>
-        <w:t>Evidence:</w:t>
-      </w:r>
-      <w:r>
-        <w:tab/>
-      </w:r>
-      <w:bookmarkStart w:id="66" w:name="COM03_Evidence"/>
-      <w:r>
-        <w:t>&lt;Supporting evidence&gt;</w:t>
-      </w:r>
-      <w:bookmarkEnd w:id="66"/>
     </w:p>
     <w:p>
       <w:pPr>
@@ -3439,7 +3437,7 @@
         </w:rPr>
         <w:tab/>
       </w:r>
-      <w:bookmarkStart w:id="67" w:name="COM04_Meets"/>
+      <w:bookmarkStart w:id="66" w:name="COM04_Meets"/>
       <w:r>
         <w:rPr>
           <w:b/>
@@ -3447,77 +3445,77 @@
         </w:rPr>
         <w:t>Meets</w:t>
       </w:r>
-      <w:bookmarkStart w:id="68" w:name="COM04_DoesNotMeet"/>
+      <w:bookmarkStart w:id="67" w:name="COM04_DoesNotMeet"/>
+      <w:bookmarkEnd w:id="66"/>
+      <w:r>
+        <w:rPr>
+          <w:b/>
+          <w:color w:val="FF0000"/>
+        </w:rPr>
+        <w:t>Does not meet</w:t>
+      </w:r>
       <w:bookmarkEnd w:id="67"/>
-      <w:r>
-        <w:rPr>
-          <w:b/>
-          <w:color w:val="FF0000"/>
-        </w:rPr>
-        <w:t>Does not meet</w:t>
-      </w:r>
+    </w:p>
+    <w:p>
+      <w:pPr>
+        <w:ind w:left="1560" w:hanging="1560"/>
+      </w:pPr>
+      <w:r>
+        <w:rPr>
+          <w:b/>
+        </w:rPr>
+        <w:t>Remedial Action:</w:t>
+      </w:r>
+      <w:r>
+        <w:rPr>
+          <w:b/>
+        </w:rPr>
+        <w:tab/>
+      </w:r>
+      <w:bookmarkStart w:id="68" w:name="COM04_NoRemedy"/>
+      <w:r>
+        <w:rPr>
+          <w:b/>
+          <w:color w:val="008000"/>
+        </w:rPr>
+        <w:t>None</w:t>
+      </w:r>
+      <w:bookmarkStart w:id="69" w:name="COM04_Remedy"/>
       <w:bookmarkEnd w:id="68"/>
-    </w:p>
-    <w:p>
-      <w:pPr>
-        <w:ind w:left="1560" w:hanging="1560"/>
-      </w:pPr>
-      <w:r>
-        <w:rPr>
-          <w:b/>
-        </w:rPr>
-        <w:t>Remedial Action:</w:t>
-      </w:r>
-      <w:r>
-        <w:rPr>
-          <w:b/>
-        </w:rPr>
-        <w:tab/>
-      </w:r>
-      <w:bookmarkStart w:id="69" w:name="COM04_NoRemedy"/>
-      <w:r>
-        <w:rPr>
-          <w:b/>
-          <w:color w:val="008000"/>
-        </w:rPr>
-        <w:t>None</w:t>
-      </w:r>
-      <w:bookmarkStart w:id="70" w:name="COM04_Remedy"/>
+      <w:r>
+        <w:rPr>
+          <w:b/>
+          <w:color w:val="FF6600"/>
+        </w:rPr>
+        <w:t>Fix</w:t>
+      </w:r>
+      <w:r>
+        <w:rPr>
+          <w:b/>
+          <w:color w:val="FF6600"/>
+        </w:rPr>
+        <w:t xml:space="preserve"> opportunistically</w:t>
+      </w:r>
       <w:bookmarkEnd w:id="69"/>
-      <w:r>
-        <w:rPr>
-          <w:b/>
-          <w:color w:val="FF6600"/>
-        </w:rPr>
-        <w:t>Fix</w:t>
-      </w:r>
-      <w:r>
-        <w:rPr>
-          <w:b/>
-          <w:color w:val="FF6600"/>
-        </w:rPr>
-        <w:t xml:space="preserve"> opportunistically</w:t>
+    </w:p>
+    <w:p>
+      <w:pPr>
+        <w:ind w:left="1560" w:hanging="1560"/>
+      </w:pPr>
+      <w:r>
+        <w:rPr>
+          <w:b/>
+        </w:rPr>
+        <w:t>Evidence:</w:t>
+      </w:r>
+      <w:r>
+        <w:tab/>
+      </w:r>
+      <w:bookmarkStart w:id="70" w:name="COM04_Evidence"/>
+      <w:r>
+        <w:t>&lt;Supporting evidence&gt;</w:t>
       </w:r>
       <w:bookmarkEnd w:id="70"/>
-    </w:p>
-    <w:p>
-      <w:pPr>
-        <w:ind w:left="1560" w:hanging="1560"/>
-      </w:pPr>
-      <w:r>
-        <w:rPr>
-          <w:b/>
-        </w:rPr>
-        <w:t>Evidence:</w:t>
-      </w:r>
-      <w:r>
-        <w:tab/>
-      </w:r>
-      <w:bookmarkStart w:id="71" w:name="COM04_Evidence"/>
-      <w:r>
-        <w:t>&lt;Supporting evidence&gt;</w:t>
-      </w:r>
-      <w:bookmarkEnd w:id="71"/>
     </w:p>
     <w:p>
       <w:pPr>
@@ -3608,7 +3606,7 @@
         </w:rPr>
         <w:tab/>
       </w:r>
-      <w:bookmarkStart w:id="72" w:name="COM05_Meets"/>
+      <w:bookmarkStart w:id="71" w:name="COM05_Meets"/>
       <w:r>
         <w:rPr>
           <w:b/>
@@ -3616,77 +3614,77 @@
         </w:rPr>
         <w:t>Meets</w:t>
       </w:r>
-      <w:bookmarkStart w:id="73" w:name="COM05_DoesNotMeet"/>
+      <w:bookmarkStart w:id="72" w:name="COM05_DoesNotMeet"/>
+      <w:bookmarkEnd w:id="71"/>
+      <w:r>
+        <w:rPr>
+          <w:b/>
+          <w:color w:val="FF0000"/>
+        </w:rPr>
+        <w:t>Does not meet</w:t>
+      </w:r>
       <w:bookmarkEnd w:id="72"/>
-      <w:r>
-        <w:rPr>
-          <w:b/>
-          <w:color w:val="FF0000"/>
-        </w:rPr>
-        <w:t>Does not meet</w:t>
-      </w:r>
+    </w:p>
+    <w:p>
+      <w:pPr>
+        <w:ind w:left="1560" w:hanging="1560"/>
+      </w:pPr>
+      <w:r>
+        <w:rPr>
+          <w:b/>
+        </w:rPr>
+        <w:t>Remedial Action:</w:t>
+      </w:r>
+      <w:r>
+        <w:rPr>
+          <w:b/>
+        </w:rPr>
+        <w:tab/>
+      </w:r>
+      <w:bookmarkStart w:id="73" w:name="COM05_NoRemedy"/>
+      <w:r>
+        <w:rPr>
+          <w:b/>
+          <w:color w:val="008000"/>
+        </w:rPr>
+        <w:t>None</w:t>
+      </w:r>
+      <w:bookmarkStart w:id="74" w:name="COM05_Remedy"/>
       <w:bookmarkEnd w:id="73"/>
-    </w:p>
-    <w:p>
-      <w:pPr>
-        <w:ind w:left="1560" w:hanging="1560"/>
-      </w:pPr>
-      <w:r>
-        <w:rPr>
-          <w:b/>
-        </w:rPr>
-        <w:t>Remedial Action:</w:t>
-      </w:r>
-      <w:r>
-        <w:rPr>
-          <w:b/>
-        </w:rPr>
-        <w:tab/>
-      </w:r>
-      <w:bookmarkStart w:id="74" w:name="COM05_NoRemedy"/>
-      <w:r>
-        <w:rPr>
-          <w:b/>
-          <w:color w:val="008000"/>
-        </w:rPr>
-        <w:t>None</w:t>
-      </w:r>
-      <w:bookmarkStart w:id="75" w:name="COM05_Remedy"/>
+      <w:r>
+        <w:rPr>
+          <w:b/>
+          <w:color w:val="FF6600"/>
+        </w:rPr>
+        <w:t>Fix</w:t>
+      </w:r>
+      <w:r>
+        <w:rPr>
+          <w:b/>
+          <w:color w:val="FF6600"/>
+        </w:rPr>
+        <w:t xml:space="preserve"> opportunistically</w:t>
+      </w:r>
       <w:bookmarkEnd w:id="74"/>
-      <w:r>
-        <w:rPr>
-          <w:b/>
-          <w:color w:val="FF6600"/>
-        </w:rPr>
-        <w:t>Fix</w:t>
-      </w:r>
-      <w:r>
-        <w:rPr>
-          <w:b/>
-          <w:color w:val="FF6600"/>
-        </w:rPr>
-        <w:t xml:space="preserve"> opportunistically</w:t>
+    </w:p>
+    <w:p>
+      <w:pPr>
+        <w:ind w:left="1560" w:hanging="1560"/>
+      </w:pPr>
+      <w:r>
+        <w:rPr>
+          <w:b/>
+        </w:rPr>
+        <w:t>Evidence:</w:t>
+      </w:r>
+      <w:r>
+        <w:tab/>
+      </w:r>
+      <w:bookmarkStart w:id="75" w:name="COM05_Evidence"/>
+      <w:r>
+        <w:t>&lt;Supporting evidence&gt;</w:t>
       </w:r>
       <w:bookmarkEnd w:id="75"/>
-    </w:p>
-    <w:p>
-      <w:pPr>
-        <w:ind w:left="1560" w:hanging="1560"/>
-      </w:pPr>
-      <w:r>
-        <w:rPr>
-          <w:b/>
-        </w:rPr>
-        <w:t>Evidence:</w:t>
-      </w:r>
-      <w:r>
-        <w:tab/>
-      </w:r>
-      <w:bookmarkStart w:id="76" w:name="COM05_Evidence"/>
-      <w:r>
-        <w:t>&lt;Supporting evidence&gt;</w:t>
-      </w:r>
-      <w:bookmarkEnd w:id="76"/>
     </w:p>
     <w:p>
       <w:pPr>
@@ -3788,7 +3786,7 @@
         </w:rPr>
         <w:tab/>
       </w:r>
-      <w:bookmarkStart w:id="77" w:name="COM06_Meets"/>
+      <w:bookmarkStart w:id="76" w:name="COM06_Meets"/>
       <w:r>
         <w:rPr>
           <w:b/>
@@ -3796,70 +3794,70 @@
         </w:rPr>
         <w:t>Meets</w:t>
       </w:r>
-      <w:bookmarkStart w:id="78" w:name="COM06_DoesNotMeet"/>
+      <w:bookmarkStart w:id="77" w:name="COM06_DoesNotMeet"/>
+      <w:bookmarkEnd w:id="76"/>
+      <w:r>
+        <w:rPr>
+          <w:b/>
+          <w:color w:val="FF0000"/>
+        </w:rPr>
+        <w:t>Does not meet</w:t>
+      </w:r>
       <w:bookmarkEnd w:id="77"/>
-      <w:r>
-        <w:rPr>
-          <w:b/>
-          <w:color w:val="FF0000"/>
-        </w:rPr>
-        <w:t>Does not meet</w:t>
-      </w:r>
+    </w:p>
+    <w:p>
+      <w:pPr>
+        <w:ind w:left="1560" w:hanging="1560"/>
+      </w:pPr>
+      <w:r>
+        <w:rPr>
+          <w:b/>
+        </w:rPr>
+        <w:t>Remedial Action:</w:t>
+      </w:r>
+      <w:r>
+        <w:rPr>
+          <w:b/>
+        </w:rPr>
+        <w:tab/>
+      </w:r>
+      <w:bookmarkStart w:id="78" w:name="COM06_NoRemedy"/>
+      <w:r>
+        <w:rPr>
+          <w:b/>
+          <w:color w:val="008000"/>
+        </w:rPr>
+        <w:t>None</w:t>
+      </w:r>
+      <w:bookmarkStart w:id="79" w:name="COM06_Remedy"/>
       <w:bookmarkEnd w:id="78"/>
-    </w:p>
-    <w:p>
-      <w:pPr>
-        <w:ind w:left="1560" w:hanging="1560"/>
-      </w:pPr>
-      <w:r>
-        <w:rPr>
-          <w:b/>
-        </w:rPr>
-        <w:t>Remedial Action:</w:t>
-      </w:r>
-      <w:r>
-        <w:rPr>
-          <w:b/>
-        </w:rPr>
-        <w:tab/>
-      </w:r>
-      <w:bookmarkStart w:id="79" w:name="COM06_NoRemedy"/>
-      <w:r>
-        <w:rPr>
-          <w:b/>
-          <w:color w:val="008000"/>
-        </w:rPr>
-        <w:t>None</w:t>
-      </w:r>
-      <w:bookmarkStart w:id="80" w:name="COM06_Remedy"/>
+      <w:r>
+        <w:rPr>
+          <w:b/>
+          <w:color w:val="FF6600"/>
+        </w:rPr>
+        <w:t>Fix, priority 3</w:t>
+      </w:r>
       <w:bookmarkEnd w:id="79"/>
-      <w:r>
-        <w:rPr>
-          <w:b/>
-          <w:color w:val="FF6600"/>
-        </w:rPr>
-        <w:t>Fix, priority 3</w:t>
+    </w:p>
+    <w:p>
+      <w:pPr>
+        <w:ind w:left="1560" w:hanging="1560"/>
+      </w:pPr>
+      <w:r>
+        <w:rPr>
+          <w:b/>
+        </w:rPr>
+        <w:t>Evidence:</w:t>
+      </w:r>
+      <w:r>
+        <w:tab/>
+      </w:r>
+      <w:bookmarkStart w:id="80" w:name="COM06_Evidence"/>
+      <w:r>
+        <w:t>&lt;Supporting evidence&gt;</w:t>
       </w:r>
       <w:bookmarkEnd w:id="80"/>
-    </w:p>
-    <w:p>
-      <w:pPr>
-        <w:ind w:left="1560" w:hanging="1560"/>
-      </w:pPr>
-      <w:r>
-        <w:rPr>
-          <w:b/>
-        </w:rPr>
-        <w:t>Evidence:</w:t>
-      </w:r>
-      <w:r>
-        <w:tab/>
-      </w:r>
-      <w:bookmarkStart w:id="81" w:name="COM06_Evidence"/>
-      <w:r>
-        <w:t>&lt;Supporting evidence&gt;</w:t>
-      </w:r>
-      <w:bookmarkEnd w:id="81"/>
     </w:p>
     <w:p>
       <w:pPr>
@@ -3991,7 +3989,7 @@
         </w:rPr>
         <w:tab/>
       </w:r>
-      <w:bookmarkStart w:id="82" w:name="COM07_Meets"/>
+      <w:bookmarkStart w:id="81" w:name="COM07_Meets"/>
       <w:r>
         <w:rPr>
           <w:b/>
@@ -3999,70 +3997,70 @@
         </w:rPr>
         <w:t>Meets</w:t>
       </w:r>
-      <w:bookmarkStart w:id="83" w:name="COM07_DoesNotMeet"/>
+      <w:bookmarkStart w:id="82" w:name="COM07_DoesNotMeet"/>
+      <w:bookmarkEnd w:id="81"/>
+      <w:r>
+        <w:rPr>
+          <w:b/>
+          <w:color w:val="FF0000"/>
+        </w:rPr>
+        <w:t>Does not meet</w:t>
+      </w:r>
       <w:bookmarkEnd w:id="82"/>
+    </w:p>
+    <w:p>
+      <w:pPr>
+        <w:ind w:left="1560" w:hanging="1560"/>
+      </w:pPr>
+      <w:r>
+        <w:rPr>
+          <w:b/>
+        </w:rPr>
+        <w:t>Remedial Action:</w:t>
+      </w:r>
+      <w:r>
+        <w:rPr>
+          <w:b/>
+        </w:rPr>
+        <w:tab/>
+      </w:r>
+      <w:bookmarkStart w:id="83" w:name="COM07_NoRemedy"/>
+      <w:r>
+        <w:rPr>
+          <w:b/>
+          <w:color w:val="008000"/>
+        </w:rPr>
+        <w:t>None</w:t>
+      </w:r>
+      <w:bookmarkStart w:id="84" w:name="COM07_Remedy"/>
+      <w:bookmarkEnd w:id="83"/>
       <w:r>
         <w:rPr>
           <w:b/>
           <w:color w:val="FF0000"/>
         </w:rPr>
-        <w:t>Does not meet</w:t>
-      </w:r>
-      <w:bookmarkEnd w:id="83"/>
-    </w:p>
-    <w:p>
-      <w:pPr>
-        <w:ind w:left="1560" w:hanging="1560"/>
-      </w:pPr>
-      <w:r>
-        <w:rPr>
-          <w:b/>
-        </w:rPr>
-        <w:t>Remedial Action:</w:t>
-      </w:r>
-      <w:r>
-        <w:rPr>
-          <w:b/>
-        </w:rPr>
-        <w:tab/>
-      </w:r>
-      <w:bookmarkStart w:id="84" w:name="COM07_NoRemedy"/>
-      <w:r>
-        <w:rPr>
-          <w:b/>
-          <w:color w:val="008000"/>
-        </w:rPr>
-        <w:t>None</w:t>
-      </w:r>
-      <w:bookmarkStart w:id="85" w:name="COM07_Remedy"/>
+        <w:t>Must fix</w:t>
+      </w:r>
       <w:bookmarkEnd w:id="84"/>
-      <w:r>
-        <w:rPr>
-          <w:b/>
-          <w:color w:val="FF0000"/>
-        </w:rPr>
-        <w:t>Must fix</w:t>
+    </w:p>
+    <w:p>
+      <w:pPr>
+        <w:ind w:left="1560" w:hanging="1560"/>
+      </w:pPr>
+      <w:r>
+        <w:rPr>
+          <w:b/>
+        </w:rPr>
+        <w:t>Evidence:</w:t>
+      </w:r>
+      <w:r>
+        <w:tab/>
+      </w:r>
+      <w:bookmarkStart w:id="85" w:name="COM07_Evidence"/>
+      <w:r>
+        <w:t>&lt;Supporting evidence&gt;</w:t>
       </w:r>
       <w:bookmarkEnd w:id="85"/>
-    </w:p>
-    <w:p>
-      <w:pPr>
-        <w:ind w:left="1560" w:hanging="1560"/>
-      </w:pPr>
-      <w:r>
-        <w:rPr>
-          <w:b/>
-        </w:rPr>
-        <w:t>Evidence:</w:t>
-      </w:r>
-      <w:r>
-        <w:tab/>
-      </w:r>
-      <w:bookmarkStart w:id="86" w:name="COM07_Evidence"/>
-      <w:r>
-        <w:t>&lt;Supporting evidence&gt;</w:t>
-      </w:r>
-      <w:bookmarkEnd w:id="86"/>
     </w:p>
     <w:p>
       <w:pPr>
@@ -4205,7 +4203,7 @@
         </w:rPr>
         <w:tab/>
       </w:r>
-      <w:bookmarkStart w:id="87" w:name="COM08_Meets"/>
+      <w:bookmarkStart w:id="86" w:name="COM08_Meets"/>
       <w:r>
         <w:rPr>
           <w:b/>
@@ -4213,70 +4211,70 @@
         </w:rPr>
         <w:t>Meets</w:t>
       </w:r>
-      <w:bookmarkStart w:id="88" w:name="COM08_DoesNotMeet"/>
+      <w:bookmarkStart w:id="87" w:name="COM08_DoesNotMeet"/>
+      <w:bookmarkEnd w:id="86"/>
+      <w:r>
+        <w:rPr>
+          <w:b/>
+          <w:color w:val="FF0000"/>
+        </w:rPr>
+        <w:t>Does not meet</w:t>
+      </w:r>
       <w:bookmarkEnd w:id="87"/>
+    </w:p>
+    <w:p>
+      <w:pPr>
+        <w:ind w:left="1560" w:hanging="1560"/>
+      </w:pPr>
+      <w:r>
+        <w:rPr>
+          <w:b/>
+        </w:rPr>
+        <w:t>Remedial Action:</w:t>
+      </w:r>
+      <w:r>
+        <w:rPr>
+          <w:b/>
+        </w:rPr>
+        <w:tab/>
+      </w:r>
+      <w:bookmarkStart w:id="88" w:name="COM08_NoRemedy"/>
+      <w:r>
+        <w:rPr>
+          <w:b/>
+          <w:color w:val="008000"/>
+        </w:rPr>
+        <w:t>None</w:t>
+      </w:r>
+      <w:bookmarkStart w:id="89" w:name="COM08_Remedy"/>
+      <w:bookmarkEnd w:id="88"/>
       <w:r>
         <w:rPr>
           <w:b/>
           <w:color w:val="FF0000"/>
         </w:rPr>
-        <w:t>Does not meet</w:t>
-      </w:r>
-      <w:bookmarkEnd w:id="88"/>
-    </w:p>
-    <w:p>
-      <w:pPr>
-        <w:ind w:left="1560" w:hanging="1560"/>
-      </w:pPr>
-      <w:r>
-        <w:rPr>
-          <w:b/>
-        </w:rPr>
-        <w:t>Remedial Action:</w:t>
-      </w:r>
-      <w:r>
-        <w:rPr>
-          <w:b/>
-        </w:rPr>
-        <w:tab/>
-      </w:r>
-      <w:bookmarkStart w:id="89" w:name="COM08_NoRemedy"/>
-      <w:r>
-        <w:rPr>
-          <w:b/>
-          <w:color w:val="008000"/>
-        </w:rPr>
-        <w:t>None</w:t>
-      </w:r>
-      <w:bookmarkStart w:id="90" w:name="COM08_Remedy"/>
+        <w:t>Must fix</w:t>
+      </w:r>
       <w:bookmarkEnd w:id="89"/>
-      <w:r>
-        <w:rPr>
-          <w:b/>
-          <w:color w:val="FF0000"/>
-        </w:rPr>
-        <w:t>Must fix</w:t>
+    </w:p>
+    <w:p>
+      <w:pPr>
+        <w:ind w:left="1560" w:hanging="1560"/>
+      </w:pPr>
+      <w:r>
+        <w:rPr>
+          <w:b/>
+        </w:rPr>
+        <w:t>vidence:</w:t>
+      </w:r>
+      <w:r>
+        <w:tab/>
+      </w:r>
+      <w:bookmarkStart w:id="90" w:name="COM08_Evidence"/>
+      <w:r>
+        <w:t>&lt;Supporting evidence&gt;</w:t>
       </w:r>
       <w:bookmarkEnd w:id="90"/>
-    </w:p>
-    <w:p>
-      <w:pPr>
-        <w:ind w:left="1560" w:hanging="1560"/>
-      </w:pPr>
-      <w:r>
-        <w:rPr>
-          <w:b/>
-        </w:rPr>
-        <w:t>vidence:</w:t>
-      </w:r>
-      <w:r>
-        <w:tab/>
-      </w:r>
-      <w:bookmarkStart w:id="91" w:name="COM08_Evidence"/>
-      <w:r>
-        <w:t>&lt;Supporting evidence&gt;</w:t>
-      </w:r>
-      <w:bookmarkEnd w:id="91"/>
     </w:p>
     <w:p>
       <w:pPr>
@@ -4446,7 +4444,7 @@
         </w:rPr>
         <w:tab/>
       </w:r>
-      <w:bookmarkStart w:id="92" w:name="COM09_Meets"/>
+      <w:bookmarkStart w:id="91" w:name="COM09_Meets"/>
       <w:r>
         <w:rPr>
           <w:b/>
@@ -4454,77 +4452,77 @@
         </w:rPr>
         <w:t>Meets</w:t>
       </w:r>
-      <w:bookmarkStart w:id="93" w:name="COM09_DoesNotMeet"/>
+      <w:bookmarkStart w:id="92" w:name="COM09_DoesNotMeet"/>
+      <w:bookmarkEnd w:id="91"/>
+      <w:r>
+        <w:rPr>
+          <w:b/>
+          <w:color w:val="FF0000"/>
+        </w:rPr>
+        <w:t>Does not meet</w:t>
+      </w:r>
       <w:bookmarkEnd w:id="92"/>
-      <w:r>
-        <w:rPr>
-          <w:b/>
-          <w:color w:val="FF0000"/>
-        </w:rPr>
-        <w:t>Does not meet</w:t>
-      </w:r>
+    </w:p>
+    <w:p>
+      <w:pPr>
+        <w:ind w:left="1560" w:hanging="1560"/>
+      </w:pPr>
+      <w:r>
+        <w:rPr>
+          <w:b/>
+        </w:rPr>
+        <w:t>Remedial Action:</w:t>
+      </w:r>
+      <w:r>
+        <w:rPr>
+          <w:b/>
+        </w:rPr>
+        <w:tab/>
+      </w:r>
+      <w:bookmarkStart w:id="93" w:name="COM09_NoRemedy"/>
+      <w:r>
+        <w:rPr>
+          <w:b/>
+          <w:color w:val="008000"/>
+        </w:rPr>
+        <w:t>None</w:t>
+      </w:r>
+      <w:bookmarkStart w:id="94" w:name="COM09_Remedy"/>
       <w:bookmarkEnd w:id="93"/>
-    </w:p>
-    <w:p>
-      <w:pPr>
-        <w:ind w:left="1560" w:hanging="1560"/>
-      </w:pPr>
-      <w:r>
-        <w:rPr>
-          <w:b/>
-        </w:rPr>
-        <w:t>Remedial Action:</w:t>
-      </w:r>
-      <w:r>
-        <w:rPr>
-          <w:b/>
-        </w:rPr>
-        <w:tab/>
-      </w:r>
-      <w:bookmarkStart w:id="94" w:name="COM09_NoRemedy"/>
-      <w:r>
-        <w:rPr>
-          <w:b/>
-          <w:color w:val="008000"/>
-        </w:rPr>
-        <w:t>None</w:t>
-      </w:r>
-      <w:bookmarkStart w:id="95" w:name="COM09_Remedy"/>
+      <w:r>
+        <w:rPr>
+          <w:b/>
+          <w:color w:val="FF6600"/>
+        </w:rPr>
+        <w:t>Fix</w:t>
+      </w:r>
+      <w:r>
+        <w:rPr>
+          <w:b/>
+          <w:color w:val="FF6600"/>
+        </w:rPr>
+        <w:t xml:space="preserve"> opportunistically</w:t>
+      </w:r>
       <w:bookmarkEnd w:id="94"/>
-      <w:r>
-        <w:rPr>
-          <w:b/>
-          <w:color w:val="FF6600"/>
-        </w:rPr>
-        <w:t>Fix</w:t>
-      </w:r>
-      <w:r>
-        <w:rPr>
-          <w:b/>
-          <w:color w:val="FF6600"/>
-        </w:rPr>
-        <w:t xml:space="preserve"> opportunistically</w:t>
+    </w:p>
+    <w:p>
+      <w:pPr>
+        <w:ind w:left="1560" w:hanging="1560"/>
+      </w:pPr>
+      <w:r>
+        <w:rPr>
+          <w:b/>
+        </w:rPr>
+        <w:t>Evidence:</w:t>
+      </w:r>
+      <w:r>
+        <w:tab/>
+      </w:r>
+      <w:bookmarkStart w:id="95" w:name="COM09_Evidence"/>
+      <w:r>
+        <w:t>&lt;Supporting evidence&gt;</w:t>
       </w:r>
       <w:bookmarkEnd w:id="95"/>
-    </w:p>
-    <w:p>
-      <w:pPr>
-        <w:ind w:left="1560" w:hanging="1560"/>
-      </w:pPr>
-      <w:r>
-        <w:rPr>
-          <w:b/>
-        </w:rPr>
-        <w:t>Evidence:</w:t>
-      </w:r>
-      <w:r>
-        <w:tab/>
-      </w:r>
-      <w:bookmarkStart w:id="96" w:name="COM09_Evidence"/>
-      <w:r>
-        <w:t>&lt;Supporting evidence&gt;</w:t>
-      </w:r>
-      <w:bookmarkEnd w:id="96"/>
     </w:p>
     <w:p>
       <w:pPr>
@@ -4677,7 +4675,7 @@
         </w:rPr>
         <w:tab/>
       </w:r>
-      <w:bookmarkStart w:id="97" w:name="PERF01_Meets"/>
+      <w:bookmarkStart w:id="96" w:name="PERF01_Meets"/>
       <w:r>
         <w:rPr>
           <w:b/>
@@ -4685,70 +4683,70 @@
         </w:rPr>
         <w:t>Meets</w:t>
       </w:r>
-      <w:bookmarkStart w:id="98" w:name="PERF01_DoesNotMeet"/>
+      <w:bookmarkStart w:id="97" w:name="PERF01_DoesNotMeet"/>
+      <w:bookmarkEnd w:id="96"/>
+      <w:r>
+        <w:rPr>
+          <w:b/>
+          <w:color w:val="FF0000"/>
+        </w:rPr>
+        <w:t>Does not meet</w:t>
+      </w:r>
       <w:bookmarkEnd w:id="97"/>
+    </w:p>
+    <w:p>
+      <w:pPr>
+        <w:ind w:left="1560" w:hanging="1560"/>
+      </w:pPr>
+      <w:r>
+        <w:rPr>
+          <w:b/>
+        </w:rPr>
+        <w:t>Remedial Action:</w:t>
+      </w:r>
+      <w:r>
+        <w:rPr>
+          <w:b/>
+        </w:rPr>
+        <w:tab/>
+      </w:r>
+      <w:bookmarkStart w:id="98" w:name="PERF01_NoRemedy"/>
+      <w:r>
+        <w:rPr>
+          <w:b/>
+          <w:color w:val="008000"/>
+        </w:rPr>
+        <w:t>None</w:t>
+      </w:r>
+      <w:bookmarkStart w:id="99" w:name="PERF01_Remedy"/>
+      <w:bookmarkEnd w:id="98"/>
       <w:r>
         <w:rPr>
           <w:b/>
           <w:color w:val="FF0000"/>
         </w:rPr>
-        <w:t>Does not meet</w:t>
-      </w:r>
-      <w:bookmarkEnd w:id="98"/>
-    </w:p>
-    <w:p>
-      <w:pPr>
-        <w:ind w:left="1560" w:hanging="1560"/>
-      </w:pPr>
-      <w:r>
-        <w:rPr>
-          <w:b/>
-        </w:rPr>
-        <w:t>Remedial Action:</w:t>
-      </w:r>
-      <w:r>
-        <w:rPr>
-          <w:b/>
-        </w:rPr>
-        <w:tab/>
-      </w:r>
-      <w:bookmarkStart w:id="99" w:name="PERF01_NoRemedy"/>
-      <w:r>
-        <w:rPr>
-          <w:b/>
-          <w:color w:val="008000"/>
-        </w:rPr>
-        <w:t>None</w:t>
-      </w:r>
-      <w:bookmarkStart w:id="100" w:name="PERF01_Remedy"/>
+        <w:t>Must fix</w:t>
+      </w:r>
       <w:bookmarkEnd w:id="99"/>
-      <w:r>
-        <w:rPr>
-          <w:b/>
-          <w:color w:val="FF0000"/>
-        </w:rPr>
-        <w:t>Must fix</w:t>
+    </w:p>
+    <w:p>
+      <w:pPr>
+        <w:ind w:left="1560" w:hanging="1560"/>
+      </w:pPr>
+      <w:r>
+        <w:rPr>
+          <w:b/>
+        </w:rPr>
+        <w:t>Evidence:</w:t>
+      </w:r>
+      <w:r>
+        <w:tab/>
+      </w:r>
+      <w:bookmarkStart w:id="100" w:name="PERF01_Evidence"/>
+      <w:r>
+        <w:t>&lt;Supporting evidence&gt;</w:t>
       </w:r>
       <w:bookmarkEnd w:id="100"/>
-    </w:p>
-    <w:p>
-      <w:pPr>
-        <w:ind w:left="1560" w:hanging="1560"/>
-      </w:pPr>
-      <w:r>
-        <w:rPr>
-          <w:b/>
-        </w:rPr>
-        <w:t>Evidence:</w:t>
-      </w:r>
-      <w:r>
-        <w:tab/>
-      </w:r>
-      <w:bookmarkStart w:id="101" w:name="PERF01_Evidence"/>
-      <w:r>
-        <w:t>&lt;Supporting evidence&gt;</w:t>
-      </w:r>
-      <w:bookmarkEnd w:id="101"/>
     </w:p>
     <w:p>
       <w:pPr>
@@ -4866,7 +4864,7 @@
         </w:rPr>
         <w:tab/>
       </w:r>
-      <w:bookmarkStart w:id="102" w:name="PERF02_Meets"/>
+      <w:bookmarkStart w:id="101" w:name="PERF02_Meets"/>
       <w:r>
         <w:rPr>
           <w:b/>
@@ -4874,70 +4872,70 @@
         </w:rPr>
         <w:t>Meets</w:t>
       </w:r>
-      <w:bookmarkStart w:id="103" w:name="PERF02_DoesNotMeet"/>
+      <w:bookmarkStart w:id="102" w:name="PERF02_DoesNotMeet"/>
+      <w:bookmarkEnd w:id="101"/>
+      <w:r>
+        <w:rPr>
+          <w:b/>
+          <w:color w:val="FF0000"/>
+        </w:rPr>
+        <w:t>Does not meet</w:t>
+      </w:r>
       <w:bookmarkEnd w:id="102"/>
-      <w:r>
-        <w:rPr>
-          <w:b/>
-          <w:color w:val="FF0000"/>
-        </w:rPr>
-        <w:t>Does not meet</w:t>
-      </w:r>
+    </w:p>
+    <w:p>
+      <w:pPr>
+        <w:ind w:left="1560" w:hanging="1560"/>
+      </w:pPr>
+      <w:r>
+        <w:rPr>
+          <w:b/>
+        </w:rPr>
+        <w:t>Remedial Action:</w:t>
+      </w:r>
+      <w:r>
+        <w:rPr>
+          <w:b/>
+        </w:rPr>
+        <w:tab/>
+      </w:r>
+      <w:bookmarkStart w:id="103" w:name="PERF02_NoRemedy"/>
+      <w:r>
+        <w:rPr>
+          <w:b/>
+          <w:color w:val="008000"/>
+        </w:rPr>
+        <w:t>None</w:t>
+      </w:r>
+      <w:bookmarkStart w:id="104" w:name="PERF02_Remedy"/>
       <w:bookmarkEnd w:id="103"/>
-    </w:p>
-    <w:p>
-      <w:pPr>
-        <w:ind w:left="1560" w:hanging="1560"/>
-      </w:pPr>
-      <w:r>
-        <w:rPr>
-          <w:b/>
-        </w:rPr>
-        <w:t>Remedial Action:</w:t>
-      </w:r>
-      <w:r>
-        <w:rPr>
-          <w:b/>
-        </w:rPr>
-        <w:tab/>
-      </w:r>
-      <w:bookmarkStart w:id="104" w:name="PERF02_NoRemedy"/>
-      <w:r>
-        <w:rPr>
-          <w:b/>
-          <w:color w:val="008000"/>
-        </w:rPr>
-        <w:t>None</w:t>
-      </w:r>
-      <w:bookmarkStart w:id="105" w:name="PERF02_Remedy"/>
+      <w:r>
+        <w:rPr>
+          <w:b/>
+          <w:color w:val="FF6600"/>
+        </w:rPr>
+        <w:t>Fix, priority 3</w:t>
+      </w:r>
       <w:bookmarkEnd w:id="104"/>
-      <w:r>
-        <w:rPr>
-          <w:b/>
-          <w:color w:val="FF6600"/>
-        </w:rPr>
-        <w:t>Fix, priority 3</w:t>
+    </w:p>
+    <w:p>
+      <w:pPr>
+        <w:ind w:left="1560" w:hanging="1560"/>
+      </w:pPr>
+      <w:r>
+        <w:rPr>
+          <w:b/>
+        </w:rPr>
+        <w:t>Evidence:</w:t>
+      </w:r>
+      <w:r>
+        <w:tab/>
+      </w:r>
+      <w:bookmarkStart w:id="105" w:name="PERF02_Evidence"/>
+      <w:r>
+        <w:t>&lt;Supporting evidence&gt;</w:t>
       </w:r>
       <w:bookmarkEnd w:id="105"/>
-    </w:p>
-    <w:p>
-      <w:pPr>
-        <w:ind w:left="1560" w:hanging="1560"/>
-      </w:pPr>
-      <w:r>
-        <w:rPr>
-          <w:b/>
-        </w:rPr>
-        <w:t>Evidence:</w:t>
-      </w:r>
-      <w:r>
-        <w:tab/>
-      </w:r>
-      <w:bookmarkStart w:id="106" w:name="PERF02_Evidence"/>
-      <w:r>
-        <w:t>&lt;Supporting evidence&gt;</w:t>
-      </w:r>
-      <w:bookmarkEnd w:id="106"/>
     </w:p>
     <w:p>
       <w:pPr>
@@ -5050,7 +5048,7 @@
         </w:rPr>
         <w:tab/>
       </w:r>
-      <w:bookmarkStart w:id="107" w:name="PERF03_Meets"/>
+      <w:bookmarkStart w:id="106" w:name="PERF03_Meets"/>
       <w:r>
         <w:rPr>
           <w:b/>
@@ -5058,70 +5056,70 @@
         </w:rPr>
         <w:t>Meets</w:t>
       </w:r>
-      <w:bookmarkStart w:id="108" w:name="PERF03_DoesNotMeet"/>
+      <w:bookmarkStart w:id="107" w:name="PERF03_DoesNotMeet"/>
+      <w:bookmarkEnd w:id="106"/>
+      <w:r>
+        <w:rPr>
+          <w:b/>
+          <w:color w:val="FF0000"/>
+        </w:rPr>
+        <w:t>Does not meet</w:t>
+      </w:r>
       <w:bookmarkEnd w:id="107"/>
+    </w:p>
+    <w:p>
+      <w:pPr>
+        <w:ind w:left="1560" w:hanging="1560"/>
+      </w:pPr>
+      <w:r>
+        <w:rPr>
+          <w:b/>
+        </w:rPr>
+        <w:t>Remedial Action:</w:t>
+      </w:r>
+      <w:r>
+        <w:rPr>
+          <w:b/>
+        </w:rPr>
+        <w:tab/>
+      </w:r>
+      <w:bookmarkStart w:id="108" w:name="PERF03_NoRemedy"/>
+      <w:r>
+        <w:rPr>
+          <w:b/>
+          <w:color w:val="008000"/>
+        </w:rPr>
+        <w:t>None</w:t>
+      </w:r>
+      <w:bookmarkStart w:id="109" w:name="PERF03_Remedy"/>
+      <w:bookmarkEnd w:id="108"/>
       <w:r>
         <w:rPr>
           <w:b/>
           <w:color w:val="FF0000"/>
         </w:rPr>
-        <w:t>Does not meet</w:t>
-      </w:r>
-      <w:bookmarkEnd w:id="108"/>
-    </w:p>
-    <w:p>
-      <w:pPr>
-        <w:ind w:left="1560" w:hanging="1560"/>
-      </w:pPr>
-      <w:r>
-        <w:rPr>
-          <w:b/>
-        </w:rPr>
-        <w:t>Remedial Action:</w:t>
-      </w:r>
-      <w:r>
-        <w:rPr>
-          <w:b/>
-        </w:rPr>
-        <w:tab/>
-      </w:r>
-      <w:bookmarkStart w:id="109" w:name="PERF03_NoRemedy"/>
-      <w:r>
-        <w:rPr>
-          <w:b/>
-          <w:color w:val="008000"/>
-        </w:rPr>
-        <w:t>None</w:t>
-      </w:r>
-      <w:bookmarkStart w:id="110" w:name="PERF03_Remedy"/>
+        <w:t>Fix, priority 2</w:t>
+      </w:r>
       <w:bookmarkEnd w:id="109"/>
-      <w:r>
-        <w:rPr>
-          <w:b/>
-          <w:color w:val="FF0000"/>
-        </w:rPr>
-        <w:t>Fix, priority 2</w:t>
+    </w:p>
+    <w:p>
+      <w:pPr>
+        <w:ind w:left="1560" w:hanging="1560"/>
+      </w:pPr>
+      <w:r>
+        <w:rPr>
+          <w:b/>
+        </w:rPr>
+        <w:t>Evidence:</w:t>
+      </w:r>
+      <w:r>
+        <w:tab/>
+      </w:r>
+      <w:bookmarkStart w:id="110" w:name="PERF03_Evidence"/>
+      <w:r>
+        <w:t>&lt;Supporting evidence&gt;</w:t>
       </w:r>
       <w:bookmarkEnd w:id="110"/>
-    </w:p>
-    <w:p>
-      <w:pPr>
-        <w:ind w:left="1560" w:hanging="1560"/>
-      </w:pPr>
-      <w:r>
-        <w:rPr>
-          <w:b/>
-        </w:rPr>
-        <w:t>Evidence:</w:t>
-      </w:r>
-      <w:r>
-        <w:tab/>
-      </w:r>
-      <w:bookmarkStart w:id="111" w:name="PERF03_Evidence"/>
-      <w:r>
-        <w:t>&lt;Supporting evidence&gt;</w:t>
-      </w:r>
-      <w:bookmarkEnd w:id="111"/>
     </w:p>
     <w:p>
       <w:pPr>
@@ -5251,7 +5249,7 @@
         </w:rPr>
         <w:tab/>
       </w:r>
-      <w:bookmarkStart w:id="112" w:name="SEC01_Meets"/>
+      <w:bookmarkStart w:id="111" w:name="SEC01_Meets"/>
       <w:r>
         <w:rPr>
           <w:b/>
@@ -5259,70 +5257,70 @@
         </w:rPr>
         <w:t>Meets</w:t>
       </w:r>
-      <w:bookmarkStart w:id="113" w:name="SEC01_DoesNotMeet"/>
+      <w:bookmarkStart w:id="112" w:name="SEC01_DoesNotMeet"/>
+      <w:bookmarkEnd w:id="111"/>
+      <w:r>
+        <w:rPr>
+          <w:b/>
+          <w:color w:val="FF0000"/>
+        </w:rPr>
+        <w:t>Does not meet</w:t>
+      </w:r>
       <w:bookmarkEnd w:id="112"/>
+    </w:p>
+    <w:p>
+      <w:pPr>
+        <w:ind w:left="1560" w:hanging="1560"/>
+      </w:pPr>
+      <w:r>
+        <w:rPr>
+          <w:b/>
+        </w:rPr>
+        <w:t>Remedial Action:</w:t>
+      </w:r>
+      <w:r>
+        <w:rPr>
+          <w:b/>
+        </w:rPr>
+        <w:tab/>
+      </w:r>
+      <w:bookmarkStart w:id="113" w:name="SEC01_NoRemedy"/>
+      <w:r>
+        <w:rPr>
+          <w:b/>
+          <w:color w:val="008000"/>
+        </w:rPr>
+        <w:t>None</w:t>
+      </w:r>
+      <w:bookmarkStart w:id="114" w:name="SEC01_Remedy"/>
+      <w:bookmarkEnd w:id="113"/>
       <w:r>
         <w:rPr>
           <w:b/>
           <w:color w:val="FF0000"/>
         </w:rPr>
-        <w:t>Does not meet</w:t>
-      </w:r>
-      <w:bookmarkEnd w:id="113"/>
-    </w:p>
-    <w:p>
-      <w:pPr>
-        <w:ind w:left="1560" w:hanging="1560"/>
-      </w:pPr>
-      <w:r>
-        <w:rPr>
-          <w:b/>
-        </w:rPr>
-        <w:t>Remedial Action:</w:t>
-      </w:r>
-      <w:r>
-        <w:rPr>
-          <w:b/>
-        </w:rPr>
-        <w:tab/>
-      </w:r>
-      <w:bookmarkStart w:id="114" w:name="SEC01_NoRemedy"/>
-      <w:r>
-        <w:rPr>
-          <w:b/>
-          <w:color w:val="008000"/>
-        </w:rPr>
-        <w:t>None</w:t>
-      </w:r>
-      <w:bookmarkStart w:id="115" w:name="SEC01_Remedy"/>
+        <w:t>Fix, priority 2</w:t>
+      </w:r>
       <w:bookmarkEnd w:id="114"/>
-      <w:r>
-        <w:rPr>
-          <w:b/>
-          <w:color w:val="FF0000"/>
-        </w:rPr>
-        <w:t>Fix, priority 2</w:t>
+    </w:p>
+    <w:p>
+      <w:pPr>
+        <w:ind w:left="1560" w:hanging="1560"/>
+      </w:pPr>
+      <w:r>
+        <w:rPr>
+          <w:b/>
+        </w:rPr>
+        <w:t>Evidence:</w:t>
+      </w:r>
+      <w:r>
+        <w:tab/>
+      </w:r>
+      <w:bookmarkStart w:id="115" w:name="SEC01_Evidence"/>
+      <w:r>
+        <w:t>&lt;Supporting evidence&gt;</w:t>
       </w:r>
       <w:bookmarkEnd w:id="115"/>
-    </w:p>
-    <w:p>
-      <w:pPr>
-        <w:ind w:left="1560" w:hanging="1560"/>
-      </w:pPr>
-      <w:r>
-        <w:rPr>
-          <w:b/>
-        </w:rPr>
-        <w:t>Evidence:</w:t>
-      </w:r>
-      <w:r>
-        <w:tab/>
-      </w:r>
-      <w:bookmarkStart w:id="116" w:name="SEC01_Evidence"/>
-      <w:r>
-        <w:t>&lt;Supporting evidence&gt;</w:t>
-      </w:r>
-      <w:bookmarkEnd w:id="116"/>
     </w:p>
     <w:p>
       <w:pPr>
@@ -5432,7 +5430,7 @@
         </w:rPr>
         <w:tab/>
       </w:r>
-      <w:bookmarkStart w:id="117" w:name="SEC02_Meets"/>
+      <w:bookmarkStart w:id="116" w:name="SEC02_Meets"/>
       <w:r>
         <w:rPr>
           <w:b/>
@@ -5440,70 +5438,70 @@
         </w:rPr>
         <w:t>Meets</w:t>
       </w:r>
-      <w:bookmarkStart w:id="118" w:name="SEC02_DoesNotMeet"/>
+      <w:bookmarkStart w:id="117" w:name="SEC02_DoesNotMeet"/>
+      <w:bookmarkEnd w:id="116"/>
+      <w:r>
+        <w:rPr>
+          <w:b/>
+          <w:color w:val="FF0000"/>
+        </w:rPr>
+        <w:t>Does not meet</w:t>
+      </w:r>
       <w:bookmarkEnd w:id="117"/>
+    </w:p>
+    <w:p>
+      <w:pPr>
+        <w:ind w:left="1560" w:hanging="1560"/>
+      </w:pPr>
+      <w:r>
+        <w:rPr>
+          <w:b/>
+        </w:rPr>
+        <w:t>Remedial Action:</w:t>
+      </w:r>
+      <w:r>
+        <w:rPr>
+          <w:b/>
+        </w:rPr>
+        <w:tab/>
+      </w:r>
+      <w:bookmarkStart w:id="118" w:name="SEC02_NoRemedy"/>
+      <w:r>
+        <w:rPr>
+          <w:b/>
+          <w:color w:val="008000"/>
+        </w:rPr>
+        <w:t>None</w:t>
+      </w:r>
+      <w:bookmarkStart w:id="119" w:name="SEC02_Remedy"/>
+      <w:bookmarkEnd w:id="118"/>
       <w:r>
         <w:rPr>
           <w:b/>
           <w:color w:val="FF0000"/>
         </w:rPr>
-        <w:t>Does not meet</w:t>
-      </w:r>
-      <w:bookmarkEnd w:id="118"/>
-    </w:p>
-    <w:p>
-      <w:pPr>
-        <w:ind w:left="1560" w:hanging="1560"/>
-      </w:pPr>
-      <w:r>
-        <w:rPr>
-          <w:b/>
-        </w:rPr>
-        <w:t>Remedial Action:</w:t>
-      </w:r>
-      <w:r>
-        <w:rPr>
-          <w:b/>
-        </w:rPr>
-        <w:tab/>
-      </w:r>
-      <w:bookmarkStart w:id="119" w:name="SEC02_NoRemedy"/>
-      <w:r>
-        <w:rPr>
-          <w:b/>
-          <w:color w:val="008000"/>
-        </w:rPr>
-        <w:t>None</w:t>
-      </w:r>
-      <w:bookmarkStart w:id="120" w:name="SEC02_Remedy"/>
+        <w:t>Fix, priority 2</w:t>
+      </w:r>
       <w:bookmarkEnd w:id="119"/>
-      <w:r>
-        <w:rPr>
-          <w:b/>
-          <w:color w:val="FF0000"/>
-        </w:rPr>
-        <w:t>Fix, priority 2</w:t>
+    </w:p>
+    <w:p>
+      <w:pPr>
+        <w:ind w:left="1560" w:hanging="1560"/>
+      </w:pPr>
+      <w:r>
+        <w:rPr>
+          <w:b/>
+        </w:rPr>
+        <w:t>Evidence:</w:t>
+      </w:r>
+      <w:r>
+        <w:tab/>
+      </w:r>
+      <w:bookmarkStart w:id="120" w:name="SEC02_Evidence"/>
+      <w:r>
+        <w:t>&lt;Supporting evidence&gt;</w:t>
       </w:r>
       <w:bookmarkEnd w:id="120"/>
-    </w:p>
-    <w:p>
-      <w:pPr>
-        <w:ind w:left="1560" w:hanging="1560"/>
-      </w:pPr>
-      <w:r>
-        <w:rPr>
-          <w:b/>
-        </w:rPr>
-        <w:t>Evidence:</w:t>
-      </w:r>
-      <w:r>
-        <w:tab/>
-      </w:r>
-      <w:bookmarkStart w:id="121" w:name="SEC02_Evidence"/>
-      <w:r>
-        <w:t>&lt;Supporting evidence&gt;</w:t>
-      </w:r>
-      <w:bookmarkEnd w:id="121"/>
     </w:p>
     <w:p>
       <w:pPr>
@@ -5602,7 +5600,7 @@
         </w:rPr>
         <w:tab/>
       </w:r>
-      <w:bookmarkStart w:id="122" w:name="SEC03_Meets"/>
+      <w:bookmarkStart w:id="121" w:name="SEC03_Meets"/>
       <w:r>
         <w:rPr>
           <w:b/>
@@ -5610,70 +5608,70 @@
         </w:rPr>
         <w:t>Meets</w:t>
       </w:r>
-      <w:bookmarkStart w:id="123" w:name="SEC03_DoesNotMeet"/>
+      <w:bookmarkStart w:id="122" w:name="SEC03_DoesNotMeet"/>
+      <w:bookmarkEnd w:id="121"/>
+      <w:r>
+        <w:rPr>
+          <w:b/>
+          <w:color w:val="FF0000"/>
+        </w:rPr>
+        <w:t>Does not meet</w:t>
+      </w:r>
       <w:bookmarkEnd w:id="122"/>
+    </w:p>
+    <w:p>
+      <w:pPr>
+        <w:ind w:left="1560" w:hanging="1560"/>
+      </w:pPr>
+      <w:r>
+        <w:rPr>
+          <w:b/>
+        </w:rPr>
+        <w:t>Remedial Action:</w:t>
+      </w:r>
+      <w:r>
+        <w:rPr>
+          <w:b/>
+        </w:rPr>
+        <w:tab/>
+      </w:r>
+      <w:bookmarkStart w:id="123" w:name="SEC03_NoRemedy"/>
+      <w:r>
+        <w:rPr>
+          <w:b/>
+          <w:color w:val="008000"/>
+        </w:rPr>
+        <w:t>None</w:t>
+      </w:r>
+      <w:bookmarkStart w:id="124" w:name="SEC03_Remedy"/>
+      <w:bookmarkEnd w:id="123"/>
       <w:r>
         <w:rPr>
           <w:b/>
           <w:color w:val="FF0000"/>
         </w:rPr>
-        <w:t>Does not meet</w:t>
-      </w:r>
-      <w:bookmarkEnd w:id="123"/>
-    </w:p>
-    <w:p>
-      <w:pPr>
-        <w:ind w:left="1560" w:hanging="1560"/>
-      </w:pPr>
-      <w:r>
-        <w:rPr>
-          <w:b/>
-        </w:rPr>
-        <w:t>Remedial Action:</w:t>
-      </w:r>
-      <w:r>
-        <w:rPr>
-          <w:b/>
-        </w:rPr>
-        <w:tab/>
-      </w:r>
-      <w:bookmarkStart w:id="124" w:name="SEC03_NoRemedy"/>
-      <w:r>
-        <w:rPr>
-          <w:b/>
-          <w:color w:val="008000"/>
-        </w:rPr>
-        <w:t>None</w:t>
-      </w:r>
-      <w:bookmarkStart w:id="125" w:name="SEC03_Remedy"/>
+        <w:t>Fix, priority 2</w:t>
+      </w:r>
       <w:bookmarkEnd w:id="124"/>
-      <w:r>
-        <w:rPr>
-          <w:b/>
-          <w:color w:val="FF0000"/>
-        </w:rPr>
-        <w:t>Fix, priority 2</w:t>
+    </w:p>
+    <w:p>
+      <w:pPr>
+        <w:ind w:left="1560" w:hanging="1560"/>
+      </w:pPr>
+      <w:r>
+        <w:rPr>
+          <w:b/>
+        </w:rPr>
+        <w:t>Evidence:</w:t>
+      </w:r>
+      <w:r>
+        <w:tab/>
+      </w:r>
+      <w:bookmarkStart w:id="125" w:name="SEC03_Evidence"/>
+      <w:r>
+        <w:t>&lt;Supporting evidence&gt;</w:t>
       </w:r>
       <w:bookmarkEnd w:id="125"/>
-    </w:p>
-    <w:p>
-      <w:pPr>
-        <w:ind w:left="1560" w:hanging="1560"/>
-      </w:pPr>
-      <w:r>
-        <w:rPr>
-          <w:b/>
-        </w:rPr>
-        <w:t>Evidence:</w:t>
-      </w:r>
-      <w:r>
-        <w:tab/>
-      </w:r>
-      <w:bookmarkStart w:id="126" w:name="SEC03_Evidence"/>
-      <w:r>
-        <w:t>&lt;Supporting evidence&gt;</w:t>
-      </w:r>
-      <w:bookmarkEnd w:id="126"/>
     </w:p>
     <w:p>
       <w:pPr>
@@ -5816,7 +5814,7 @@
         </w:rPr>
         <w:tab/>
       </w:r>
-      <w:bookmarkStart w:id="127" w:name="SEC04_Meets"/>
+      <w:bookmarkStart w:id="126" w:name="SEC04_Meets"/>
       <w:r>
         <w:rPr>
           <w:b/>
@@ -5824,70 +5822,70 @@
         </w:rPr>
         <w:t>Meets</w:t>
       </w:r>
-      <w:bookmarkStart w:id="128" w:name="SEC04_DoesNotMeet"/>
+      <w:bookmarkStart w:id="127" w:name="SEC04_DoesNotMeet"/>
+      <w:bookmarkEnd w:id="126"/>
+      <w:r>
+        <w:rPr>
+          <w:b/>
+          <w:color w:val="FF0000"/>
+        </w:rPr>
+        <w:t>Does not meet</w:t>
+      </w:r>
       <w:bookmarkEnd w:id="127"/>
+    </w:p>
+    <w:p>
+      <w:pPr>
+        <w:ind w:left="1560" w:hanging="1560"/>
+      </w:pPr>
+      <w:r>
+        <w:rPr>
+          <w:b/>
+        </w:rPr>
+        <w:t>Remedial Action:</w:t>
+      </w:r>
+      <w:r>
+        <w:rPr>
+          <w:b/>
+        </w:rPr>
+        <w:tab/>
+      </w:r>
+      <w:bookmarkStart w:id="128" w:name="SEC04_NoRemedy"/>
+      <w:r>
+        <w:rPr>
+          <w:b/>
+          <w:color w:val="008000"/>
+        </w:rPr>
+        <w:t>None</w:t>
+      </w:r>
+      <w:bookmarkStart w:id="129" w:name="SEC04_Remedy"/>
+      <w:bookmarkEnd w:id="128"/>
       <w:r>
         <w:rPr>
           <w:b/>
           <w:color w:val="FF0000"/>
         </w:rPr>
-        <w:t>Does not meet</w:t>
-      </w:r>
-      <w:bookmarkEnd w:id="128"/>
-    </w:p>
-    <w:p>
-      <w:pPr>
-        <w:ind w:left="1560" w:hanging="1560"/>
-      </w:pPr>
-      <w:r>
-        <w:rPr>
-          <w:b/>
-        </w:rPr>
-        <w:t>Remedial Action:</w:t>
-      </w:r>
-      <w:r>
-        <w:rPr>
-          <w:b/>
-        </w:rPr>
-        <w:tab/>
-      </w:r>
-      <w:bookmarkStart w:id="129" w:name="SEC04_NoRemedy"/>
-      <w:r>
-        <w:rPr>
-          <w:b/>
-          <w:color w:val="008000"/>
-        </w:rPr>
-        <w:t>None</w:t>
-      </w:r>
-      <w:bookmarkStart w:id="130" w:name="SEC04_Remedy"/>
+        <w:t>Fix, priority 2</w:t>
+      </w:r>
       <w:bookmarkEnd w:id="129"/>
-      <w:r>
-        <w:rPr>
-          <w:b/>
-          <w:color w:val="FF0000"/>
-        </w:rPr>
-        <w:t>Fix, priority 2</w:t>
+    </w:p>
+    <w:p>
+      <w:pPr>
+        <w:ind w:left="1560" w:hanging="1560"/>
+      </w:pPr>
+      <w:r>
+        <w:rPr>
+          <w:b/>
+        </w:rPr>
+        <w:t>Evidence:</w:t>
+      </w:r>
+      <w:r>
+        <w:tab/>
+      </w:r>
+      <w:bookmarkStart w:id="130" w:name="SEC04_Evidence"/>
+      <w:r>
+        <w:t>&lt;Supporting evidence&gt;</w:t>
       </w:r>
       <w:bookmarkEnd w:id="130"/>
-    </w:p>
-    <w:p>
-      <w:pPr>
-        <w:ind w:left="1560" w:hanging="1560"/>
-      </w:pPr>
-      <w:r>
-        <w:rPr>
-          <w:b/>
-        </w:rPr>
-        <w:t>Evidence:</w:t>
-      </w:r>
-      <w:r>
-        <w:tab/>
-      </w:r>
-      <w:bookmarkStart w:id="131" w:name="SEC04_Evidence"/>
-      <w:r>
-        <w:t>&lt;Supporting evidence&gt;</w:t>
-      </w:r>
-      <w:bookmarkEnd w:id="131"/>
     </w:p>
     <w:p>
       <w:pPr>
@@ -6025,7 +6023,7 @@
         </w:rPr>
         <w:tab/>
       </w:r>
-      <w:bookmarkStart w:id="132" w:name="SEC05_Meets"/>
+      <w:bookmarkStart w:id="131" w:name="SEC05_Meets"/>
       <w:r>
         <w:rPr>
           <w:b/>
@@ -6033,51 +6031,60 @@
         </w:rPr>
         <w:t>Meets</w:t>
       </w:r>
-      <w:bookmarkStart w:id="133" w:name="SEC05_DoesNotMeet"/>
+      <w:bookmarkStart w:id="132" w:name="SEC05_DoesNotMeet"/>
+      <w:bookmarkEnd w:id="131"/>
+      <w:r>
+        <w:rPr>
+          <w:b/>
+          <w:color w:val="FF0000"/>
+        </w:rPr>
+        <w:t>Does not meet</w:t>
+      </w:r>
       <w:bookmarkEnd w:id="132"/>
+    </w:p>
+    <w:p>
+      <w:pPr>
+        <w:ind w:left="1560" w:hanging="1560"/>
+      </w:pPr>
+      <w:r>
+        <w:rPr>
+          <w:b/>
+        </w:rPr>
+        <w:t>Remedial Action:</w:t>
+      </w:r>
+      <w:r>
+        <w:rPr>
+          <w:b/>
+        </w:rPr>
+        <w:tab/>
+      </w:r>
+      <w:bookmarkStart w:id="133" w:name="SEC05_NoRemedy"/>
+      <w:r>
+        <w:rPr>
+          <w:b/>
+          <w:color w:val="008000"/>
+        </w:rPr>
+        <w:t>None</w:t>
+      </w:r>
+      <w:bookmarkStart w:id="134" w:name="SEC05_Remedy"/>
+      <w:bookmarkStart w:id="135" w:name="_GoBack"/>
+      <w:bookmarkEnd w:id="133"/>
+      <w:bookmarkEnd w:id="135"/>
       <w:r>
         <w:rPr>
           <w:b/>
           <w:color w:val="FF0000"/>
         </w:rPr>
-        <w:t>Does not meet</w:t>
-      </w:r>
-      <w:bookmarkEnd w:id="133"/>
-    </w:p>
-    <w:p>
-      <w:pPr>
-        <w:ind w:left="1560" w:hanging="1560"/>
-      </w:pPr>
-      <w:r>
-        <w:rPr>
-          <w:b/>
-        </w:rPr>
-        <w:t>Remedial Action:</w:t>
-      </w:r>
-      <w:r>
-        <w:rPr>
-          <w:b/>
-        </w:rPr>
-        <w:tab/>
-      </w:r>
-      <w:bookmarkStart w:id="134" w:name="SEC05_NoRemedy"/>
-      <w:r>
-        <w:rPr>
-          <w:b/>
-          <w:color w:val="008000"/>
-        </w:rPr>
-        <w:t>None</w:t>
-      </w:r>
-      <w:bookmarkStart w:id="135" w:name="SEC05_Remedy"/>
+        <w:t>Must f</w:t>
+      </w:r>
+      <w:r>
+        <w:rPr>
+          <w:b/>
+          <w:color w:val="FF0000"/>
+        </w:rPr>
+        <w:t>ix</w:t>
+      </w:r>
       <w:bookmarkEnd w:id="134"/>
-      <w:r>
-        <w:rPr>
-          <w:b/>
-          <w:color w:val="FF0000"/>
-        </w:rPr>
-        <w:t>Fix, priority 2</w:t>
-      </w:r>
-      <w:bookmarkEnd w:id="135"/>
     </w:p>
     <w:p>
       <w:pPr>

</xml_diff>